<commit_message>
Fixed some errors &made it more compact :haircut:
</commit_message>
<xml_diff>
--- a/OLCAR_Exercise3_Question_And_Answers.docx
+++ b/OLCAR_Exercise3_Question_And_Answers.docx
@@ -84,15 +84,31 @@
         <w:pStyle w:val="ILQCQuestion"/>
       </w:pPr>
       <w:r>
-        <w:t>1. How  much  cost  improvement  did  you  obtain  using  PI2  learning?</w:t>
-      </w:r>
-    </w:p>
-    <w:p>
-      <w:pPr>
-        <w:pStyle w:val="ILQCQuestion"/>
-      </w:pPr>
-      <w:r>
-        <w:t>(answer in 1 sentence and attach one of your cost-plots)</w:t>
+        <w:t xml:space="preserve">1. </w:t>
+      </w:r>
+      <w:proofErr w:type="gramStart"/>
+      <w:r>
+        <w:t>How  much</w:t>
+      </w:r>
+      <w:proofErr w:type="gramEnd"/>
+      <w:r>
+        <w:t xml:space="preserve">  cost  improvement  did  you  obtain  using  PI2  learning?</w:t>
+      </w:r>
+    </w:p>
+    <w:p>
+      <w:pPr>
+        <w:pStyle w:val="ILQCQuestion"/>
+      </w:pPr>
+      <w:r>
+        <w:t>(</w:t>
+      </w:r>
+      <w:proofErr w:type="gramStart"/>
+      <w:r>
+        <w:t>answer</w:t>
+      </w:r>
+      <w:proofErr w:type="gramEnd"/>
+      <w:r>
+        <w:t xml:space="preserve"> in 1 sentence and attach one of your cost-plots)</w:t>
       </w:r>
     </w:p>
     <w:p>
@@ -137,6 +153,7 @@
           <w:lang w:val="de-CH"/>
         </w:rPr>
       </w:pPr>
+      <w:proofErr w:type="spellStart"/>
       <w:r>
         <w:rPr>
           <w:rFonts w:ascii="Courier New" w:hAnsi="Courier New" w:cs="Courier New"/>
@@ -145,17 +162,160 @@
           <w:szCs w:val="20"/>
           <w:lang w:val="de-CH"/>
         </w:rPr>
-        <w:t xml:space="preserve">Task.std_noise     = 0.0015;        </w:t>
-      </w:r>
-      <w:r>
-        <w:rPr>
-          <w:rFonts w:ascii="Courier New" w:hAnsi="Courier New" w:cs="Courier New"/>
-          <w:color w:val="228B22"/>
-          <w:sz w:val="20"/>
-          <w:szCs w:val="20"/>
-          <w:lang w:val="de-CH"/>
-        </w:rPr>
-        <w:t>% standard deviation of exploration noise for PI2</w:t>
+        <w:t>Task.std_noise</w:t>
+      </w:r>
+      <w:proofErr w:type="spellEnd"/>
+      <w:r>
+        <w:rPr>
+          <w:rFonts w:ascii="Courier New" w:hAnsi="Courier New" w:cs="Courier New"/>
+          <w:color w:val="000000"/>
+          <w:sz w:val="20"/>
+          <w:szCs w:val="20"/>
+          <w:lang w:val="de-CH"/>
+        </w:rPr>
+        <w:t xml:space="preserve">     = 0.0015;        </w:t>
+      </w:r>
+      <w:r>
+        <w:rPr>
+          <w:rFonts w:ascii="Courier New" w:hAnsi="Courier New" w:cs="Courier New"/>
+          <w:color w:val="228B22"/>
+          <w:sz w:val="20"/>
+          <w:szCs w:val="20"/>
+          <w:lang w:val="de-CH"/>
+        </w:rPr>
+        <w:t xml:space="preserve">% </w:t>
+      </w:r>
+      <w:proofErr w:type="spellStart"/>
+      <w:r>
+        <w:rPr>
+          <w:rFonts w:ascii="Courier New" w:hAnsi="Courier New" w:cs="Courier New"/>
+          <w:color w:val="228B22"/>
+          <w:sz w:val="20"/>
+          <w:szCs w:val="20"/>
+          <w:lang w:val="de-CH"/>
+        </w:rPr>
+        <w:t>standard</w:t>
+      </w:r>
+      <w:proofErr w:type="spellEnd"/>
+      <w:r>
+        <w:rPr>
+          <w:rFonts w:ascii="Courier New" w:hAnsi="Courier New" w:cs="Courier New"/>
+          <w:color w:val="228B22"/>
+          <w:sz w:val="20"/>
+          <w:szCs w:val="20"/>
+          <w:lang w:val="de-CH"/>
+        </w:rPr>
+        <w:t xml:space="preserve"> </w:t>
+      </w:r>
+      <w:proofErr w:type="spellStart"/>
+      <w:r>
+        <w:rPr>
+          <w:rFonts w:ascii="Courier New" w:hAnsi="Courier New" w:cs="Courier New"/>
+          <w:color w:val="228B22"/>
+          <w:sz w:val="20"/>
+          <w:szCs w:val="20"/>
+          <w:lang w:val="de-CH"/>
+        </w:rPr>
+        <w:t>deviation</w:t>
+      </w:r>
+      <w:proofErr w:type="spellEnd"/>
+      <w:r>
+        <w:rPr>
+          <w:rFonts w:ascii="Courier New" w:hAnsi="Courier New" w:cs="Courier New"/>
+          <w:color w:val="228B22"/>
+          <w:sz w:val="20"/>
+          <w:szCs w:val="20"/>
+          <w:lang w:val="de-CH"/>
+        </w:rPr>
+        <w:t xml:space="preserve"> </w:t>
+      </w:r>
+      <w:proofErr w:type="spellStart"/>
+      <w:r>
+        <w:rPr>
+          <w:rFonts w:ascii="Courier New" w:hAnsi="Courier New" w:cs="Courier New"/>
+          <w:color w:val="228B22"/>
+          <w:sz w:val="20"/>
+          <w:szCs w:val="20"/>
+          <w:lang w:val="de-CH"/>
+        </w:rPr>
+        <w:t>of</w:t>
+      </w:r>
+      <w:proofErr w:type="spellEnd"/>
+      <w:r>
+        <w:rPr>
+          <w:rFonts w:ascii="Courier New" w:hAnsi="Courier New" w:cs="Courier New"/>
+          <w:color w:val="228B22"/>
+          <w:sz w:val="20"/>
+          <w:szCs w:val="20"/>
+          <w:lang w:val="de-CH"/>
+        </w:rPr>
+        <w:t xml:space="preserve"> </w:t>
+      </w:r>
+      <w:proofErr w:type="spellStart"/>
+      <w:r>
+        <w:rPr>
+          <w:rFonts w:ascii="Courier New" w:hAnsi="Courier New" w:cs="Courier New"/>
+          <w:color w:val="228B22"/>
+          <w:sz w:val="20"/>
+          <w:szCs w:val="20"/>
+          <w:lang w:val="de-CH"/>
+        </w:rPr>
+        <w:t>exploration</w:t>
+      </w:r>
+      <w:proofErr w:type="spellEnd"/>
+      <w:r>
+        <w:rPr>
+          <w:rFonts w:ascii="Courier New" w:hAnsi="Courier New" w:cs="Courier New"/>
+          <w:color w:val="228B22"/>
+          <w:sz w:val="20"/>
+          <w:szCs w:val="20"/>
+          <w:lang w:val="de-CH"/>
+        </w:rPr>
+        <w:t xml:space="preserve"> </w:t>
+      </w:r>
+      <w:proofErr w:type="spellStart"/>
+      <w:r>
+        <w:rPr>
+          <w:rFonts w:ascii="Courier New" w:hAnsi="Courier New" w:cs="Courier New"/>
+          <w:color w:val="228B22"/>
+          <w:sz w:val="20"/>
+          <w:szCs w:val="20"/>
+          <w:lang w:val="de-CH"/>
+        </w:rPr>
+        <w:t>noise</w:t>
+      </w:r>
+      <w:proofErr w:type="spellEnd"/>
+      <w:r>
+        <w:rPr>
+          <w:rFonts w:ascii="Courier New" w:hAnsi="Courier New" w:cs="Courier New"/>
+          <w:color w:val="228B22"/>
+          <w:sz w:val="20"/>
+          <w:szCs w:val="20"/>
+          <w:lang w:val="de-CH"/>
+        </w:rPr>
+        <w:t xml:space="preserve"> </w:t>
+      </w:r>
+      <w:proofErr w:type="spellStart"/>
+      <w:r>
+        <w:rPr>
+          <w:rFonts w:ascii="Courier New" w:hAnsi="Courier New" w:cs="Courier New"/>
+          <w:color w:val="228B22"/>
+          <w:sz w:val="20"/>
+          <w:szCs w:val="20"/>
+          <w:lang w:val="de-CH"/>
+        </w:rPr>
+        <w:t>for</w:t>
+      </w:r>
+      <w:proofErr w:type="spellEnd"/>
+      <w:r>
+        <w:rPr>
+          <w:rFonts w:ascii="Courier New" w:hAnsi="Courier New" w:cs="Courier New"/>
+          <w:color w:val="228B22"/>
+          <w:sz w:val="20"/>
+          <w:szCs w:val="20"/>
+          <w:lang w:val="de-CH"/>
+        </w:rPr>
+        <w:t xml:space="preserve"> PI2</w:t>
       </w:r>
     </w:p>
     <w:p>
@@ -250,6 +410,14 @@
           <w:b w:val="0"/>
         </w:rPr>
       </w:pPr>
+    </w:p>
+    <w:p>
+      <w:pPr>
+        <w:pStyle w:val="ILQCQuestion"/>
+        <w:rPr>
+          <w:b w:val="0"/>
+        </w:rPr>
+      </w:pPr>
       <w:r>
         <w:rPr>
           <w:noProof/>
@@ -257,10 +425,10 @@
         </w:rPr>
         <w:lastRenderedPageBreak/>
         <w:drawing>
-          <wp:inline distT="0" distB="0" distL="0" distR="0" wp14:anchorId="1072FD20" wp14:editId="1961B7CC">
-            <wp:extent cx="5760720" cy="3287395"/>
-            <wp:effectExtent l="0" t="0" r="0" b="8255"/>
-            <wp:docPr id="2" name="Grafik 2"/>
+          <wp:inline distT="0" distB="0" distL="0" distR="0" wp14:anchorId="74E958BA" wp14:editId="17AFED46">
+            <wp:extent cx="5760720" cy="3312160"/>
+            <wp:effectExtent l="0" t="0" r="0" b="2540"/>
+            <wp:docPr id="7" name="Grafik 7"/>
             <wp:cNvGraphicFramePr>
               <a:graphicFrameLocks xmlns:a="http://schemas.openxmlformats.org/drawingml/2006/main" noChangeAspect="1"/>
             </wp:cNvGraphicFramePr>
@@ -280,7 +448,7 @@
                   <pic:spPr>
                     <a:xfrm>
                       <a:off x="0" y="0"/>
-                      <a:ext cx="5760720" cy="3287395"/>
+                      <a:ext cx="5760720" cy="3312160"/>
                     </a:xfrm>
                     <a:prstGeom prst="rect">
                       <a:avLst/>
@@ -300,16 +468,24 @@
           <w:b w:val="0"/>
         </w:rPr>
       </w:pPr>
+    </w:p>
+    <w:p>
+      <w:pPr>
+        <w:pStyle w:val="ILQCQuestion"/>
+        <w:rPr>
+          <w:b w:val="0"/>
+        </w:rPr>
+      </w:pPr>
       <w:r>
         <w:rPr>
           <w:noProof/>
           <w:lang w:val="de-CH" w:eastAsia="de-CH"/>
         </w:rPr>
         <w:drawing>
-          <wp:inline distT="0" distB="0" distL="0" distR="0" wp14:anchorId="1D28A002" wp14:editId="36C8DC95">
-            <wp:extent cx="5760720" cy="3187065"/>
+          <wp:inline distT="0" distB="0" distL="0" distR="0" wp14:anchorId="4DD2ADE8" wp14:editId="4E9AD44E">
+            <wp:extent cx="5760720" cy="3182620"/>
             <wp:effectExtent l="0" t="0" r="0" b="0"/>
-            <wp:docPr id="3" name="Grafik 3"/>
+            <wp:docPr id="6" name="Grafik 6"/>
             <wp:cNvGraphicFramePr>
               <a:graphicFrameLocks xmlns:a="http://schemas.openxmlformats.org/drawingml/2006/main" noChangeAspect="1"/>
             </wp:cNvGraphicFramePr>
@@ -329,7 +505,7 @@
                   <pic:spPr>
                     <a:xfrm>
                       <a:off x="0" y="0"/>
-                      <a:ext cx="5760720" cy="3187065"/>
+                      <a:ext cx="5760720" cy="3182620"/>
                     </a:xfrm>
                     <a:prstGeom prst="rect">
                       <a:avLst/>
@@ -360,7 +536,15 @@
         <w:pStyle w:val="ILQCQuestion"/>
       </w:pPr>
       <w:r>
-        <w:t>2. How does the exploration noise (Task.std_noise) affect the learning curve?  What happens if you decrease/increase it?</w:t>
+        <w:t>2. How does the exploration noise (</w:t>
+      </w:r>
+      <w:proofErr w:type="spellStart"/>
+      <w:r>
+        <w:t>Task.std_noise</w:t>
+      </w:r>
+      <w:proofErr w:type="spellEnd"/>
+      <w:r>
+        <w:t>) affect the learning curve?  What happens if you decrease/increase it?</w:t>
       </w:r>
     </w:p>
     <w:p>
@@ -382,6 +566,7 @@
           <w:lang w:val="de-CH"/>
         </w:rPr>
       </w:pPr>
+      <w:proofErr w:type="spellStart"/>
       <w:r>
         <w:rPr>
           <w:rFonts w:ascii="Courier New" w:hAnsi="Courier New" w:cs="Courier New"/>
@@ -390,47 +575,206 @@
           <w:szCs w:val="20"/>
           <w:lang w:val="de-CH"/>
         </w:rPr>
-        <w:t xml:space="preserve">Task.std_noise     = 0.0015;        </w:t>
-      </w:r>
-      <w:r>
-        <w:rPr>
-          <w:rFonts w:ascii="Courier New" w:hAnsi="Courier New" w:cs="Courier New"/>
-          <w:color w:val="228B22"/>
-          <w:sz w:val="20"/>
-          <w:szCs w:val="20"/>
-          <w:lang w:val="de-CH"/>
-        </w:rPr>
-        <w:t>% standard deviation of exploration noise for PI2</w:t>
-      </w:r>
-    </w:p>
-    <w:p>
-      <w:pPr>
-        <w:pStyle w:val="ILQCQuestion"/>
-        <w:rPr>
-          <w:b w:val="0"/>
-        </w:rPr>
-      </w:pPr>
-    </w:p>
-    <w:p>
-      <w:pPr>
-        <w:pStyle w:val="ILQCQuestion"/>
-        <w:rPr>
-          <w:b w:val="0"/>
-        </w:rPr>
-      </w:pPr>
-    </w:p>
-    <w:p>
-      <w:pPr>
-        <w:pStyle w:val="ILQCQuestion"/>
-        <w:rPr>
-          <w:b w:val="0"/>
-        </w:rPr>
-      </w:pPr>
-      <w:r>
-        <w:rPr>
-          <w:b w:val="0"/>
-        </w:rPr>
-        <w:t>Increasing: ode45 crashs!</w:t>
+        <w:t>Task.std_noise</w:t>
+      </w:r>
+      <w:proofErr w:type="spellEnd"/>
+      <w:r>
+        <w:rPr>
+          <w:rFonts w:ascii="Courier New" w:hAnsi="Courier New" w:cs="Courier New"/>
+          <w:color w:val="000000"/>
+          <w:sz w:val="20"/>
+          <w:szCs w:val="20"/>
+          <w:lang w:val="de-CH"/>
+        </w:rPr>
+        <w:t xml:space="preserve">     = 0.0015;        </w:t>
+      </w:r>
+      <w:r>
+        <w:rPr>
+          <w:rFonts w:ascii="Courier New" w:hAnsi="Courier New" w:cs="Courier New"/>
+          <w:color w:val="228B22"/>
+          <w:sz w:val="20"/>
+          <w:szCs w:val="20"/>
+          <w:lang w:val="de-CH"/>
+        </w:rPr>
+        <w:t xml:space="preserve">% </w:t>
+      </w:r>
+      <w:proofErr w:type="spellStart"/>
+      <w:r>
+        <w:rPr>
+          <w:rFonts w:ascii="Courier New" w:hAnsi="Courier New" w:cs="Courier New"/>
+          <w:color w:val="228B22"/>
+          <w:sz w:val="20"/>
+          <w:szCs w:val="20"/>
+          <w:lang w:val="de-CH"/>
+        </w:rPr>
+        <w:t>standard</w:t>
+      </w:r>
+      <w:proofErr w:type="spellEnd"/>
+      <w:r>
+        <w:rPr>
+          <w:rFonts w:ascii="Courier New" w:hAnsi="Courier New" w:cs="Courier New"/>
+          <w:color w:val="228B22"/>
+          <w:sz w:val="20"/>
+          <w:szCs w:val="20"/>
+          <w:lang w:val="de-CH"/>
+        </w:rPr>
+        <w:t xml:space="preserve"> </w:t>
+      </w:r>
+      <w:proofErr w:type="spellStart"/>
+      <w:r>
+        <w:rPr>
+          <w:rFonts w:ascii="Courier New" w:hAnsi="Courier New" w:cs="Courier New"/>
+          <w:color w:val="228B22"/>
+          <w:sz w:val="20"/>
+          <w:szCs w:val="20"/>
+          <w:lang w:val="de-CH"/>
+        </w:rPr>
+        <w:t>deviation</w:t>
+      </w:r>
+      <w:proofErr w:type="spellEnd"/>
+      <w:r>
+        <w:rPr>
+          <w:rFonts w:ascii="Courier New" w:hAnsi="Courier New" w:cs="Courier New"/>
+          <w:color w:val="228B22"/>
+          <w:sz w:val="20"/>
+          <w:szCs w:val="20"/>
+          <w:lang w:val="de-CH"/>
+        </w:rPr>
+        <w:t xml:space="preserve"> </w:t>
+      </w:r>
+      <w:proofErr w:type="spellStart"/>
+      <w:r>
+        <w:rPr>
+          <w:rFonts w:ascii="Courier New" w:hAnsi="Courier New" w:cs="Courier New"/>
+          <w:color w:val="228B22"/>
+          <w:sz w:val="20"/>
+          <w:szCs w:val="20"/>
+          <w:lang w:val="de-CH"/>
+        </w:rPr>
+        <w:t>of</w:t>
+      </w:r>
+      <w:proofErr w:type="spellEnd"/>
+      <w:r>
+        <w:rPr>
+          <w:rFonts w:ascii="Courier New" w:hAnsi="Courier New" w:cs="Courier New"/>
+          <w:color w:val="228B22"/>
+          <w:sz w:val="20"/>
+          <w:szCs w:val="20"/>
+          <w:lang w:val="de-CH"/>
+        </w:rPr>
+        <w:t xml:space="preserve"> </w:t>
+      </w:r>
+      <w:proofErr w:type="spellStart"/>
+      <w:r>
+        <w:rPr>
+          <w:rFonts w:ascii="Courier New" w:hAnsi="Courier New" w:cs="Courier New"/>
+          <w:color w:val="228B22"/>
+          <w:sz w:val="20"/>
+          <w:szCs w:val="20"/>
+          <w:lang w:val="de-CH"/>
+        </w:rPr>
+        <w:t>exploration</w:t>
+      </w:r>
+      <w:proofErr w:type="spellEnd"/>
+      <w:r>
+        <w:rPr>
+          <w:rFonts w:ascii="Courier New" w:hAnsi="Courier New" w:cs="Courier New"/>
+          <w:color w:val="228B22"/>
+          <w:sz w:val="20"/>
+          <w:szCs w:val="20"/>
+          <w:lang w:val="de-CH"/>
+        </w:rPr>
+        <w:t xml:space="preserve"> </w:t>
+      </w:r>
+      <w:proofErr w:type="spellStart"/>
+      <w:r>
+        <w:rPr>
+          <w:rFonts w:ascii="Courier New" w:hAnsi="Courier New" w:cs="Courier New"/>
+          <w:color w:val="228B22"/>
+          <w:sz w:val="20"/>
+          <w:szCs w:val="20"/>
+          <w:lang w:val="de-CH"/>
+        </w:rPr>
+        <w:t>noise</w:t>
+      </w:r>
+      <w:proofErr w:type="spellEnd"/>
+      <w:r>
+        <w:rPr>
+          <w:rFonts w:ascii="Courier New" w:hAnsi="Courier New" w:cs="Courier New"/>
+          <w:color w:val="228B22"/>
+          <w:sz w:val="20"/>
+          <w:szCs w:val="20"/>
+          <w:lang w:val="de-CH"/>
+        </w:rPr>
+        <w:t xml:space="preserve"> </w:t>
+      </w:r>
+      <w:proofErr w:type="spellStart"/>
+      <w:r>
+        <w:rPr>
+          <w:rFonts w:ascii="Courier New" w:hAnsi="Courier New" w:cs="Courier New"/>
+          <w:color w:val="228B22"/>
+          <w:sz w:val="20"/>
+          <w:szCs w:val="20"/>
+          <w:lang w:val="de-CH"/>
+        </w:rPr>
+        <w:t>for</w:t>
+      </w:r>
+      <w:proofErr w:type="spellEnd"/>
+      <w:r>
+        <w:rPr>
+          <w:rFonts w:ascii="Courier New" w:hAnsi="Courier New" w:cs="Courier New"/>
+          <w:color w:val="228B22"/>
+          <w:sz w:val="20"/>
+          <w:szCs w:val="20"/>
+          <w:lang w:val="de-CH"/>
+        </w:rPr>
+        <w:t xml:space="preserve"> PI2</w:t>
+      </w:r>
+      <w:bookmarkStart w:id="0" w:name="_GoBack"/>
+      <w:bookmarkEnd w:id="0"/>
+    </w:p>
+    <w:p>
+      <w:pPr>
+        <w:pStyle w:val="ILQCQuestion"/>
+        <w:rPr>
+          <w:b w:val="0"/>
+        </w:rPr>
+      </w:pPr>
+    </w:p>
+    <w:p>
+      <w:pPr>
+        <w:pStyle w:val="ILQCQuestion"/>
+        <w:rPr>
+          <w:b w:val="0"/>
+        </w:rPr>
+      </w:pPr>
+    </w:p>
+    <w:p>
+      <w:pPr>
+        <w:pStyle w:val="ILQCQuestion"/>
+        <w:rPr>
+          <w:b w:val="0"/>
+        </w:rPr>
+      </w:pPr>
+      <w:r>
+        <w:rPr>
+          <w:b w:val="0"/>
+        </w:rPr>
+        <w:t xml:space="preserve">Increasing: ode45 </w:t>
+      </w:r>
+      <w:proofErr w:type="spellStart"/>
+      <w:r>
+        <w:rPr>
+          <w:b w:val="0"/>
+        </w:rPr>
+        <w:t>crashs</w:t>
+      </w:r>
+      <w:proofErr w:type="spellEnd"/>
+      <w:r>
+        <w:rPr>
+          <w:b w:val="0"/>
+        </w:rPr>
+        <w:t>!</w:t>
       </w:r>
     </w:p>
     <w:p>
@@ -500,6 +844,7 @@
           <w:lang w:val="de-CH"/>
         </w:rPr>
       </w:pPr>
+      <w:proofErr w:type="spellStart"/>
       <w:r>
         <w:rPr>
           <w:rFonts w:ascii="Courier New" w:hAnsi="Courier New" w:cs="Courier New"/>
@@ -508,17 +853,160 @@
           <w:szCs w:val="20"/>
           <w:lang w:val="de-CH"/>
         </w:rPr>
-        <w:t xml:space="preserve">Task.std_noise     = 0.00015;        </w:t>
-      </w:r>
-      <w:r>
-        <w:rPr>
-          <w:rFonts w:ascii="Courier New" w:hAnsi="Courier New" w:cs="Courier New"/>
-          <w:color w:val="228B22"/>
-          <w:sz w:val="20"/>
-          <w:szCs w:val="20"/>
-          <w:lang w:val="de-CH"/>
-        </w:rPr>
-        <w:t>% standard deviation of exploration noise for PI2</w:t>
+        <w:t>Task.std_noise</w:t>
+      </w:r>
+      <w:proofErr w:type="spellEnd"/>
+      <w:r>
+        <w:rPr>
+          <w:rFonts w:ascii="Courier New" w:hAnsi="Courier New" w:cs="Courier New"/>
+          <w:color w:val="000000"/>
+          <w:sz w:val="20"/>
+          <w:szCs w:val="20"/>
+          <w:lang w:val="de-CH"/>
+        </w:rPr>
+        <w:t xml:space="preserve">     = 0.00015;        </w:t>
+      </w:r>
+      <w:r>
+        <w:rPr>
+          <w:rFonts w:ascii="Courier New" w:hAnsi="Courier New" w:cs="Courier New"/>
+          <w:color w:val="228B22"/>
+          <w:sz w:val="20"/>
+          <w:szCs w:val="20"/>
+          <w:lang w:val="de-CH"/>
+        </w:rPr>
+        <w:t xml:space="preserve">% </w:t>
+      </w:r>
+      <w:proofErr w:type="spellStart"/>
+      <w:r>
+        <w:rPr>
+          <w:rFonts w:ascii="Courier New" w:hAnsi="Courier New" w:cs="Courier New"/>
+          <w:color w:val="228B22"/>
+          <w:sz w:val="20"/>
+          <w:szCs w:val="20"/>
+          <w:lang w:val="de-CH"/>
+        </w:rPr>
+        <w:t>standard</w:t>
+      </w:r>
+      <w:proofErr w:type="spellEnd"/>
+      <w:r>
+        <w:rPr>
+          <w:rFonts w:ascii="Courier New" w:hAnsi="Courier New" w:cs="Courier New"/>
+          <w:color w:val="228B22"/>
+          <w:sz w:val="20"/>
+          <w:szCs w:val="20"/>
+          <w:lang w:val="de-CH"/>
+        </w:rPr>
+        <w:t xml:space="preserve"> </w:t>
+      </w:r>
+      <w:proofErr w:type="spellStart"/>
+      <w:r>
+        <w:rPr>
+          <w:rFonts w:ascii="Courier New" w:hAnsi="Courier New" w:cs="Courier New"/>
+          <w:color w:val="228B22"/>
+          <w:sz w:val="20"/>
+          <w:szCs w:val="20"/>
+          <w:lang w:val="de-CH"/>
+        </w:rPr>
+        <w:t>deviation</w:t>
+      </w:r>
+      <w:proofErr w:type="spellEnd"/>
+      <w:r>
+        <w:rPr>
+          <w:rFonts w:ascii="Courier New" w:hAnsi="Courier New" w:cs="Courier New"/>
+          <w:color w:val="228B22"/>
+          <w:sz w:val="20"/>
+          <w:szCs w:val="20"/>
+          <w:lang w:val="de-CH"/>
+        </w:rPr>
+        <w:t xml:space="preserve"> </w:t>
+      </w:r>
+      <w:proofErr w:type="spellStart"/>
+      <w:r>
+        <w:rPr>
+          <w:rFonts w:ascii="Courier New" w:hAnsi="Courier New" w:cs="Courier New"/>
+          <w:color w:val="228B22"/>
+          <w:sz w:val="20"/>
+          <w:szCs w:val="20"/>
+          <w:lang w:val="de-CH"/>
+        </w:rPr>
+        <w:t>of</w:t>
+      </w:r>
+      <w:proofErr w:type="spellEnd"/>
+      <w:r>
+        <w:rPr>
+          <w:rFonts w:ascii="Courier New" w:hAnsi="Courier New" w:cs="Courier New"/>
+          <w:color w:val="228B22"/>
+          <w:sz w:val="20"/>
+          <w:szCs w:val="20"/>
+          <w:lang w:val="de-CH"/>
+        </w:rPr>
+        <w:t xml:space="preserve"> </w:t>
+      </w:r>
+      <w:proofErr w:type="spellStart"/>
+      <w:r>
+        <w:rPr>
+          <w:rFonts w:ascii="Courier New" w:hAnsi="Courier New" w:cs="Courier New"/>
+          <w:color w:val="228B22"/>
+          <w:sz w:val="20"/>
+          <w:szCs w:val="20"/>
+          <w:lang w:val="de-CH"/>
+        </w:rPr>
+        <w:t>exploration</w:t>
+      </w:r>
+      <w:proofErr w:type="spellEnd"/>
+      <w:r>
+        <w:rPr>
+          <w:rFonts w:ascii="Courier New" w:hAnsi="Courier New" w:cs="Courier New"/>
+          <w:color w:val="228B22"/>
+          <w:sz w:val="20"/>
+          <w:szCs w:val="20"/>
+          <w:lang w:val="de-CH"/>
+        </w:rPr>
+        <w:t xml:space="preserve"> </w:t>
+      </w:r>
+      <w:proofErr w:type="spellStart"/>
+      <w:r>
+        <w:rPr>
+          <w:rFonts w:ascii="Courier New" w:hAnsi="Courier New" w:cs="Courier New"/>
+          <w:color w:val="228B22"/>
+          <w:sz w:val="20"/>
+          <w:szCs w:val="20"/>
+          <w:lang w:val="de-CH"/>
+        </w:rPr>
+        <w:t>noise</w:t>
+      </w:r>
+      <w:proofErr w:type="spellEnd"/>
+      <w:r>
+        <w:rPr>
+          <w:rFonts w:ascii="Courier New" w:hAnsi="Courier New" w:cs="Courier New"/>
+          <w:color w:val="228B22"/>
+          <w:sz w:val="20"/>
+          <w:szCs w:val="20"/>
+          <w:lang w:val="de-CH"/>
+        </w:rPr>
+        <w:t xml:space="preserve"> </w:t>
+      </w:r>
+      <w:proofErr w:type="spellStart"/>
+      <w:r>
+        <w:rPr>
+          <w:rFonts w:ascii="Courier New" w:hAnsi="Courier New" w:cs="Courier New"/>
+          <w:color w:val="228B22"/>
+          <w:sz w:val="20"/>
+          <w:szCs w:val="20"/>
+          <w:lang w:val="de-CH"/>
+        </w:rPr>
+        <w:t>for</w:t>
+      </w:r>
+      <w:proofErr w:type="spellEnd"/>
+      <w:r>
+        <w:rPr>
+          <w:rFonts w:ascii="Courier New" w:hAnsi="Courier New" w:cs="Courier New"/>
+          <w:color w:val="228B22"/>
+          <w:sz w:val="20"/>
+          <w:szCs w:val="20"/>
+          <w:lang w:val="de-CH"/>
+        </w:rPr>
+        <w:t xml:space="preserve"> PI2</w:t>
       </w:r>
     </w:p>
     <w:p>
@@ -586,18 +1074,83 @@
           <w:b w:val="0"/>
         </w:rPr>
       </w:pPr>
-    </w:p>
-    <w:p>
-      <w:pPr>
-        <w:pStyle w:val="ILQCQuestion"/>
-      </w:pPr>
-    </w:p>
-    <w:p>
-      <w:pPr>
-        <w:pStyle w:val="ILQCQuestion"/>
-      </w:pPr>
-      <w:r>
-        <w:t>3. The tuning parameter Task.num_reuse specifies how many (of the best) rollouts are saved, carried over  and  reused  in  the  next  learning  iteration.   Why  does  it  make  sense  to  keep  some  of  the  best rollouts for the next update?</w:t>
+      <w:r>
+        <w:rPr>
+          <w:noProof/>
+          <w:lang w:val="de-CH" w:eastAsia="de-CH"/>
+        </w:rPr>
+        <w:drawing>
+          <wp:inline distT="0" distB="0" distL="0" distR="0" wp14:anchorId="590977DB" wp14:editId="2FC7A065">
+            <wp:extent cx="5760720" cy="3182620"/>
+            <wp:effectExtent l="0" t="0" r="0" b="0"/>
+            <wp:docPr id="5" name="Grafik 5"/>
+            <wp:cNvGraphicFramePr>
+              <a:graphicFrameLocks xmlns:a="http://schemas.openxmlformats.org/drawingml/2006/main" noChangeAspect="1"/>
+            </wp:cNvGraphicFramePr>
+            <a:graphic xmlns:a="http://schemas.openxmlformats.org/drawingml/2006/main">
+              <a:graphicData uri="http://schemas.openxmlformats.org/drawingml/2006/picture">
+                <pic:pic xmlns:pic="http://schemas.openxmlformats.org/drawingml/2006/picture">
+                  <pic:nvPicPr>
+                    <pic:cNvPr id="1" name=""/>
+                    <pic:cNvPicPr/>
+                  </pic:nvPicPr>
+                  <pic:blipFill>
+                    <a:blip r:embed="rId7"/>
+                    <a:stretch>
+                      <a:fillRect/>
+                    </a:stretch>
+                  </pic:blipFill>
+                  <pic:spPr>
+                    <a:xfrm>
+                      <a:off x="0" y="0"/>
+                      <a:ext cx="5760720" cy="3182620"/>
+                    </a:xfrm>
+                    <a:prstGeom prst="rect">
+                      <a:avLst/>
+                    </a:prstGeom>
+                  </pic:spPr>
+                </pic:pic>
+              </a:graphicData>
+            </a:graphic>
+          </wp:inline>
+        </w:drawing>
+      </w:r>
+    </w:p>
+    <w:p>
+      <w:pPr>
+        <w:pStyle w:val="ILQCQuestion"/>
+        <w:rPr>
+          <w:b w:val="0"/>
+        </w:rPr>
+      </w:pPr>
+    </w:p>
+    <w:p>
+      <w:pPr>
+        <w:pStyle w:val="ILQCQuestion"/>
+      </w:pPr>
+    </w:p>
+    <w:p>
+      <w:pPr>
+        <w:pStyle w:val="ILQCQuestion"/>
+      </w:pPr>
+      <w:r>
+        <w:t xml:space="preserve">3. The tuning parameter </w:t>
+      </w:r>
+      <w:proofErr w:type="spellStart"/>
+      <w:r>
+        <w:t>Task.num_reuse</w:t>
+      </w:r>
+      <w:proofErr w:type="spellEnd"/>
+      <w:r>
+        <w:t xml:space="preserve"> specifies how many (of the best) rollouts are saved, carried </w:t>
+      </w:r>
+      <w:proofErr w:type="gramStart"/>
+      <w:r>
+        <w:t>over  and</w:t>
+      </w:r>
+      <w:proofErr w:type="gramEnd"/>
+      <w:r>
+        <w:t xml:space="preserve">  reused  in  the  next  learning  iteration.   Why  does  it  make  sense  to  keep  some  of  the  best rollouts for the next update?</w:t>
       </w:r>
     </w:p>
     <w:p>
@@ -674,7 +1227,15 @@
         <w:pStyle w:val="ILQCQuestion"/>
       </w:pPr>
       <w:r>
-        <w:t>5. While executing your program, you might have noticed that the cost is not always strictly decreasing during learning.  What is your explanation for this behaviour?</w:t>
+        <w:t xml:space="preserve">5. While executing your program, you might have noticed that the cost is not always strictly decreasing during learning.  What is your explanation for this </w:t>
+      </w:r>
+      <w:proofErr w:type="spellStart"/>
+      <w:r>
+        <w:t>behaviour</w:t>
+      </w:r>
+      <w:proofErr w:type="spellEnd"/>
+      <w:r>
+        <w:t>?</w:t>
       </w:r>
     </w:p>
     <w:p>
@@ -711,8 +1272,6 @@
         </w:rPr>
         <w:t xml:space="preserve"> epsilon</w:t>
       </w:r>
-      <w:bookmarkStart w:id="0" w:name="_GoBack"/>
-      <w:bookmarkEnd w:id="0"/>
     </w:p>
     <w:sectPr>
       <w:pgSz w:w="11906" w:h="16838"/>

</xml_diff>

<commit_message>
Revert "Fixed some errors &made it more compact :haircut:"
This reverts commit 5ab4cf768100a285ec74b961268765fb1bc3494d.
</commit_message>
<xml_diff>
--- a/OLCAR_Exercise3_Question_And_Answers.docx
+++ b/OLCAR_Exercise3_Question_And_Answers.docx
@@ -84,31 +84,15 @@
         <w:pStyle w:val="ILQCQuestion"/>
       </w:pPr>
       <w:r>
-        <w:t xml:space="preserve">1. </w:t>
-      </w:r>
-      <w:proofErr w:type="gramStart"/>
-      <w:r>
-        <w:t>How  much</w:t>
-      </w:r>
-      <w:proofErr w:type="gramEnd"/>
-      <w:r>
-        <w:t xml:space="preserve">  cost  improvement  did  you  obtain  using  PI2  learning?</w:t>
-      </w:r>
-    </w:p>
-    <w:p>
-      <w:pPr>
-        <w:pStyle w:val="ILQCQuestion"/>
-      </w:pPr>
-      <w:r>
-        <w:t>(</w:t>
-      </w:r>
-      <w:proofErr w:type="gramStart"/>
-      <w:r>
-        <w:t>answer</w:t>
-      </w:r>
-      <w:proofErr w:type="gramEnd"/>
-      <w:r>
-        <w:t xml:space="preserve"> in 1 sentence and attach one of your cost-plots)</w:t>
+        <w:t>1. How  much  cost  improvement  did  you  obtain  using  PI2  learning?</w:t>
+      </w:r>
+    </w:p>
+    <w:p>
+      <w:pPr>
+        <w:pStyle w:val="ILQCQuestion"/>
+      </w:pPr>
+      <w:r>
+        <w:t>(answer in 1 sentence and attach one of your cost-plots)</w:t>
       </w:r>
     </w:p>
     <w:p>
@@ -153,7 +137,6 @@
           <w:lang w:val="de-CH"/>
         </w:rPr>
       </w:pPr>
-      <w:proofErr w:type="spellStart"/>
       <w:r>
         <w:rPr>
           <w:rFonts w:ascii="Courier New" w:hAnsi="Courier New" w:cs="Courier New"/>
@@ -162,18 +145,7 @@
           <w:szCs w:val="20"/>
           <w:lang w:val="de-CH"/>
         </w:rPr>
-        <w:t>Task.std_noise</w:t>
-      </w:r>
-      <w:proofErr w:type="spellEnd"/>
-      <w:r>
-        <w:rPr>
-          <w:rFonts w:ascii="Courier New" w:hAnsi="Courier New" w:cs="Courier New"/>
-          <w:color w:val="000000"/>
-          <w:sz w:val="20"/>
-          <w:szCs w:val="20"/>
-          <w:lang w:val="de-CH"/>
-        </w:rPr>
-        <w:t xml:space="preserve">     = 0.0015;        </w:t>
+        <w:t xml:space="preserve">Task.std_noise     = 0.0015;        </w:t>
       </w:r>
       <w:r>
         <w:rPr>
@@ -183,139 +155,7 @@
           <w:szCs w:val="20"/>
           <w:lang w:val="de-CH"/>
         </w:rPr>
-        <w:t xml:space="preserve">% </w:t>
-      </w:r>
-      <w:proofErr w:type="spellStart"/>
-      <w:r>
-        <w:rPr>
-          <w:rFonts w:ascii="Courier New" w:hAnsi="Courier New" w:cs="Courier New"/>
-          <w:color w:val="228B22"/>
-          <w:sz w:val="20"/>
-          <w:szCs w:val="20"/>
-          <w:lang w:val="de-CH"/>
-        </w:rPr>
-        <w:t>standard</w:t>
-      </w:r>
-      <w:proofErr w:type="spellEnd"/>
-      <w:r>
-        <w:rPr>
-          <w:rFonts w:ascii="Courier New" w:hAnsi="Courier New" w:cs="Courier New"/>
-          <w:color w:val="228B22"/>
-          <w:sz w:val="20"/>
-          <w:szCs w:val="20"/>
-          <w:lang w:val="de-CH"/>
-        </w:rPr>
-        <w:t xml:space="preserve"> </w:t>
-      </w:r>
-      <w:proofErr w:type="spellStart"/>
-      <w:r>
-        <w:rPr>
-          <w:rFonts w:ascii="Courier New" w:hAnsi="Courier New" w:cs="Courier New"/>
-          <w:color w:val="228B22"/>
-          <w:sz w:val="20"/>
-          <w:szCs w:val="20"/>
-          <w:lang w:val="de-CH"/>
-        </w:rPr>
-        <w:t>deviation</w:t>
-      </w:r>
-      <w:proofErr w:type="spellEnd"/>
-      <w:r>
-        <w:rPr>
-          <w:rFonts w:ascii="Courier New" w:hAnsi="Courier New" w:cs="Courier New"/>
-          <w:color w:val="228B22"/>
-          <w:sz w:val="20"/>
-          <w:szCs w:val="20"/>
-          <w:lang w:val="de-CH"/>
-        </w:rPr>
-        <w:t xml:space="preserve"> </w:t>
-      </w:r>
-      <w:proofErr w:type="spellStart"/>
-      <w:r>
-        <w:rPr>
-          <w:rFonts w:ascii="Courier New" w:hAnsi="Courier New" w:cs="Courier New"/>
-          <w:color w:val="228B22"/>
-          <w:sz w:val="20"/>
-          <w:szCs w:val="20"/>
-          <w:lang w:val="de-CH"/>
-        </w:rPr>
-        <w:t>of</w:t>
-      </w:r>
-      <w:proofErr w:type="spellEnd"/>
-      <w:r>
-        <w:rPr>
-          <w:rFonts w:ascii="Courier New" w:hAnsi="Courier New" w:cs="Courier New"/>
-          <w:color w:val="228B22"/>
-          <w:sz w:val="20"/>
-          <w:szCs w:val="20"/>
-          <w:lang w:val="de-CH"/>
-        </w:rPr>
-        <w:t xml:space="preserve"> </w:t>
-      </w:r>
-      <w:proofErr w:type="spellStart"/>
-      <w:r>
-        <w:rPr>
-          <w:rFonts w:ascii="Courier New" w:hAnsi="Courier New" w:cs="Courier New"/>
-          <w:color w:val="228B22"/>
-          <w:sz w:val="20"/>
-          <w:szCs w:val="20"/>
-          <w:lang w:val="de-CH"/>
-        </w:rPr>
-        <w:t>exploration</w:t>
-      </w:r>
-      <w:proofErr w:type="spellEnd"/>
-      <w:r>
-        <w:rPr>
-          <w:rFonts w:ascii="Courier New" w:hAnsi="Courier New" w:cs="Courier New"/>
-          <w:color w:val="228B22"/>
-          <w:sz w:val="20"/>
-          <w:szCs w:val="20"/>
-          <w:lang w:val="de-CH"/>
-        </w:rPr>
-        <w:t xml:space="preserve"> </w:t>
-      </w:r>
-      <w:proofErr w:type="spellStart"/>
-      <w:r>
-        <w:rPr>
-          <w:rFonts w:ascii="Courier New" w:hAnsi="Courier New" w:cs="Courier New"/>
-          <w:color w:val="228B22"/>
-          <w:sz w:val="20"/>
-          <w:szCs w:val="20"/>
-          <w:lang w:val="de-CH"/>
-        </w:rPr>
-        <w:t>noise</w:t>
-      </w:r>
-      <w:proofErr w:type="spellEnd"/>
-      <w:r>
-        <w:rPr>
-          <w:rFonts w:ascii="Courier New" w:hAnsi="Courier New" w:cs="Courier New"/>
-          <w:color w:val="228B22"/>
-          <w:sz w:val="20"/>
-          <w:szCs w:val="20"/>
-          <w:lang w:val="de-CH"/>
-        </w:rPr>
-        <w:t xml:space="preserve"> </w:t>
-      </w:r>
-      <w:proofErr w:type="spellStart"/>
-      <w:r>
-        <w:rPr>
-          <w:rFonts w:ascii="Courier New" w:hAnsi="Courier New" w:cs="Courier New"/>
-          <w:color w:val="228B22"/>
-          <w:sz w:val="20"/>
-          <w:szCs w:val="20"/>
-          <w:lang w:val="de-CH"/>
-        </w:rPr>
-        <w:t>for</w:t>
-      </w:r>
-      <w:proofErr w:type="spellEnd"/>
-      <w:r>
-        <w:rPr>
-          <w:rFonts w:ascii="Courier New" w:hAnsi="Courier New" w:cs="Courier New"/>
-          <w:color w:val="228B22"/>
-          <w:sz w:val="20"/>
-          <w:szCs w:val="20"/>
-          <w:lang w:val="de-CH"/>
-        </w:rPr>
-        <w:t xml:space="preserve"> PI2</w:t>
+        <w:t>% standard deviation of exploration noise for PI2</w:t>
       </w:r>
     </w:p>
     <w:p>
@@ -410,14 +250,6 @@
           <w:b w:val="0"/>
         </w:rPr>
       </w:pPr>
-    </w:p>
-    <w:p>
-      <w:pPr>
-        <w:pStyle w:val="ILQCQuestion"/>
-        <w:rPr>
-          <w:b w:val="0"/>
-        </w:rPr>
-      </w:pPr>
       <w:r>
         <w:rPr>
           <w:noProof/>
@@ -425,10 +257,10 @@
         </w:rPr>
         <w:lastRenderedPageBreak/>
         <w:drawing>
-          <wp:inline distT="0" distB="0" distL="0" distR="0" wp14:anchorId="74E958BA" wp14:editId="17AFED46">
-            <wp:extent cx="5760720" cy="3312160"/>
-            <wp:effectExtent l="0" t="0" r="0" b="2540"/>
-            <wp:docPr id="7" name="Grafik 7"/>
+          <wp:inline distT="0" distB="0" distL="0" distR="0" wp14:anchorId="1072FD20" wp14:editId="1961B7CC">
+            <wp:extent cx="5760720" cy="3287395"/>
+            <wp:effectExtent l="0" t="0" r="0" b="8255"/>
+            <wp:docPr id="2" name="Grafik 2"/>
             <wp:cNvGraphicFramePr>
               <a:graphicFrameLocks xmlns:a="http://schemas.openxmlformats.org/drawingml/2006/main" noChangeAspect="1"/>
             </wp:cNvGraphicFramePr>
@@ -448,7 +280,7 @@
                   <pic:spPr>
                     <a:xfrm>
                       <a:off x="0" y="0"/>
-                      <a:ext cx="5760720" cy="3312160"/>
+                      <a:ext cx="5760720" cy="3287395"/>
                     </a:xfrm>
                     <a:prstGeom prst="rect">
                       <a:avLst/>
@@ -468,24 +300,16 @@
           <w:b w:val="0"/>
         </w:rPr>
       </w:pPr>
-    </w:p>
-    <w:p>
-      <w:pPr>
-        <w:pStyle w:val="ILQCQuestion"/>
-        <w:rPr>
-          <w:b w:val="0"/>
-        </w:rPr>
-      </w:pPr>
       <w:r>
         <w:rPr>
           <w:noProof/>
           <w:lang w:val="de-CH" w:eastAsia="de-CH"/>
         </w:rPr>
         <w:drawing>
-          <wp:inline distT="0" distB="0" distL="0" distR="0" wp14:anchorId="4DD2ADE8" wp14:editId="4E9AD44E">
-            <wp:extent cx="5760720" cy="3182620"/>
+          <wp:inline distT="0" distB="0" distL="0" distR="0" wp14:anchorId="1D28A002" wp14:editId="36C8DC95">
+            <wp:extent cx="5760720" cy="3187065"/>
             <wp:effectExtent l="0" t="0" r="0" b="0"/>
-            <wp:docPr id="6" name="Grafik 6"/>
+            <wp:docPr id="3" name="Grafik 3"/>
             <wp:cNvGraphicFramePr>
               <a:graphicFrameLocks xmlns:a="http://schemas.openxmlformats.org/drawingml/2006/main" noChangeAspect="1"/>
             </wp:cNvGraphicFramePr>
@@ -505,7 +329,7 @@
                   <pic:spPr>
                     <a:xfrm>
                       <a:off x="0" y="0"/>
-                      <a:ext cx="5760720" cy="3182620"/>
+                      <a:ext cx="5760720" cy="3187065"/>
                     </a:xfrm>
                     <a:prstGeom prst="rect">
                       <a:avLst/>
@@ -536,15 +360,7 @@
         <w:pStyle w:val="ILQCQuestion"/>
       </w:pPr>
       <w:r>
-        <w:t>2. How does the exploration noise (</w:t>
-      </w:r>
-      <w:proofErr w:type="spellStart"/>
-      <w:r>
-        <w:t>Task.std_noise</w:t>
-      </w:r>
-      <w:proofErr w:type="spellEnd"/>
-      <w:r>
-        <w:t>) affect the learning curve?  What happens if you decrease/increase it?</w:t>
+        <w:t>2. How does the exploration noise (Task.std_noise) affect the learning curve?  What happens if you decrease/increase it?</w:t>
       </w:r>
     </w:p>
     <w:p>
@@ -566,7 +382,6 @@
           <w:lang w:val="de-CH"/>
         </w:rPr>
       </w:pPr>
-      <w:proofErr w:type="spellStart"/>
       <w:r>
         <w:rPr>
           <w:rFonts w:ascii="Courier New" w:hAnsi="Courier New" w:cs="Courier New"/>
@@ -575,9 +390,116 @@
           <w:szCs w:val="20"/>
           <w:lang w:val="de-CH"/>
         </w:rPr>
-        <w:t>Task.std_noise</w:t>
-      </w:r>
-      <w:proofErr w:type="spellEnd"/>
+        <w:t xml:space="preserve">Task.std_noise     = 0.0015;        </w:t>
+      </w:r>
+      <w:r>
+        <w:rPr>
+          <w:rFonts w:ascii="Courier New" w:hAnsi="Courier New" w:cs="Courier New"/>
+          <w:color w:val="228B22"/>
+          <w:sz w:val="20"/>
+          <w:szCs w:val="20"/>
+          <w:lang w:val="de-CH"/>
+        </w:rPr>
+        <w:t>% standard deviation of exploration noise for PI2</w:t>
+      </w:r>
+    </w:p>
+    <w:p>
+      <w:pPr>
+        <w:pStyle w:val="ILQCQuestion"/>
+        <w:rPr>
+          <w:b w:val="0"/>
+        </w:rPr>
+      </w:pPr>
+    </w:p>
+    <w:p>
+      <w:pPr>
+        <w:pStyle w:val="ILQCQuestion"/>
+        <w:rPr>
+          <w:b w:val="0"/>
+        </w:rPr>
+      </w:pPr>
+    </w:p>
+    <w:p>
+      <w:pPr>
+        <w:pStyle w:val="ILQCQuestion"/>
+        <w:rPr>
+          <w:b w:val="0"/>
+        </w:rPr>
+      </w:pPr>
+      <w:r>
+        <w:rPr>
+          <w:b w:val="0"/>
+        </w:rPr>
+        <w:t>Increasing: ode45 crashs!</w:t>
+      </w:r>
+    </w:p>
+    <w:p>
+      <w:pPr>
+        <w:pStyle w:val="ILQCQuestion"/>
+        <w:rPr>
+          <w:b w:val="0"/>
+        </w:rPr>
+      </w:pPr>
+    </w:p>
+    <w:p>
+      <w:pPr>
+        <w:pStyle w:val="ILQCQuestion"/>
+        <w:numPr>
+          <w:ilvl w:val="0"/>
+          <w:numId w:val="6"/>
+        </w:numPr>
+        <w:rPr>
+          <w:b w:val="0"/>
+        </w:rPr>
+      </w:pPr>
+      <w:r>
+        <w:rPr>
+          <w:b w:val="0"/>
+        </w:rPr>
+        <w:t xml:space="preserve"> Bigger “step sizes” are possible.</w:t>
+      </w:r>
+    </w:p>
+    <w:p>
+      <w:pPr>
+        <w:pStyle w:val="ILQCQuestion"/>
+        <w:rPr>
+          <w:b w:val="0"/>
+        </w:rPr>
+      </w:pPr>
+    </w:p>
+    <w:p>
+      <w:pPr>
+        <w:pStyle w:val="ILQCQuestion"/>
+        <w:rPr>
+          <w:b w:val="0"/>
+        </w:rPr>
+      </w:pPr>
+      <w:r>
+        <w:rPr>
+          <w:b w:val="0"/>
+        </w:rPr>
+        <w:t>Decreasing: slows down convergence:</w:t>
+      </w:r>
+    </w:p>
+    <w:p>
+      <w:pPr>
+        <w:rPr>
+          <w:rFonts w:ascii="Courier New" w:hAnsi="Courier New" w:cs="Courier New"/>
+          <w:sz w:val="24"/>
+          <w:szCs w:val="24"/>
+          <w:lang w:val="de-CH"/>
+        </w:rPr>
+      </w:pPr>
+    </w:p>
+    <w:p>
+      <w:pPr>
+        <w:rPr>
+          <w:rFonts w:ascii="Courier New" w:hAnsi="Courier New" w:cs="Courier New"/>
+          <w:sz w:val="24"/>
+          <w:szCs w:val="24"/>
+          <w:lang w:val="de-CH"/>
+        </w:rPr>
+      </w:pPr>
       <w:r>
         <w:rPr>
           <w:rFonts w:ascii="Courier New" w:hAnsi="Courier New" w:cs="Courier New"/>
@@ -586,7 +508,7 @@
           <w:szCs w:val="20"/>
           <w:lang w:val="de-CH"/>
         </w:rPr>
-        <w:t xml:space="preserve">     = 0.0015;        </w:t>
+        <w:t xml:space="preserve">Task.std_noise     = 0.00015;        </w:t>
       </w:r>
       <w:r>
         <w:rPr>
@@ -596,417 +518,7 @@
           <w:szCs w:val="20"/>
           <w:lang w:val="de-CH"/>
         </w:rPr>
-        <w:t xml:space="preserve">% </w:t>
-      </w:r>
-      <w:proofErr w:type="spellStart"/>
-      <w:r>
-        <w:rPr>
-          <w:rFonts w:ascii="Courier New" w:hAnsi="Courier New" w:cs="Courier New"/>
-          <w:color w:val="228B22"/>
-          <w:sz w:val="20"/>
-          <w:szCs w:val="20"/>
-          <w:lang w:val="de-CH"/>
-        </w:rPr>
-        <w:t>standard</w:t>
-      </w:r>
-      <w:proofErr w:type="spellEnd"/>
-      <w:r>
-        <w:rPr>
-          <w:rFonts w:ascii="Courier New" w:hAnsi="Courier New" w:cs="Courier New"/>
-          <w:color w:val="228B22"/>
-          <w:sz w:val="20"/>
-          <w:szCs w:val="20"/>
-          <w:lang w:val="de-CH"/>
-        </w:rPr>
-        <w:t xml:space="preserve"> </w:t>
-      </w:r>
-      <w:proofErr w:type="spellStart"/>
-      <w:r>
-        <w:rPr>
-          <w:rFonts w:ascii="Courier New" w:hAnsi="Courier New" w:cs="Courier New"/>
-          <w:color w:val="228B22"/>
-          <w:sz w:val="20"/>
-          <w:szCs w:val="20"/>
-          <w:lang w:val="de-CH"/>
-        </w:rPr>
-        <w:t>deviation</w:t>
-      </w:r>
-      <w:proofErr w:type="spellEnd"/>
-      <w:r>
-        <w:rPr>
-          <w:rFonts w:ascii="Courier New" w:hAnsi="Courier New" w:cs="Courier New"/>
-          <w:color w:val="228B22"/>
-          <w:sz w:val="20"/>
-          <w:szCs w:val="20"/>
-          <w:lang w:val="de-CH"/>
-        </w:rPr>
-        <w:t xml:space="preserve"> </w:t>
-      </w:r>
-      <w:proofErr w:type="spellStart"/>
-      <w:r>
-        <w:rPr>
-          <w:rFonts w:ascii="Courier New" w:hAnsi="Courier New" w:cs="Courier New"/>
-          <w:color w:val="228B22"/>
-          <w:sz w:val="20"/>
-          <w:szCs w:val="20"/>
-          <w:lang w:val="de-CH"/>
-        </w:rPr>
-        <w:t>of</w:t>
-      </w:r>
-      <w:proofErr w:type="spellEnd"/>
-      <w:r>
-        <w:rPr>
-          <w:rFonts w:ascii="Courier New" w:hAnsi="Courier New" w:cs="Courier New"/>
-          <w:color w:val="228B22"/>
-          <w:sz w:val="20"/>
-          <w:szCs w:val="20"/>
-          <w:lang w:val="de-CH"/>
-        </w:rPr>
-        <w:t xml:space="preserve"> </w:t>
-      </w:r>
-      <w:proofErr w:type="spellStart"/>
-      <w:r>
-        <w:rPr>
-          <w:rFonts w:ascii="Courier New" w:hAnsi="Courier New" w:cs="Courier New"/>
-          <w:color w:val="228B22"/>
-          <w:sz w:val="20"/>
-          <w:szCs w:val="20"/>
-          <w:lang w:val="de-CH"/>
-        </w:rPr>
-        <w:t>exploration</w:t>
-      </w:r>
-      <w:proofErr w:type="spellEnd"/>
-      <w:r>
-        <w:rPr>
-          <w:rFonts w:ascii="Courier New" w:hAnsi="Courier New" w:cs="Courier New"/>
-          <w:color w:val="228B22"/>
-          <w:sz w:val="20"/>
-          <w:szCs w:val="20"/>
-          <w:lang w:val="de-CH"/>
-        </w:rPr>
-        <w:t xml:space="preserve"> </w:t>
-      </w:r>
-      <w:proofErr w:type="spellStart"/>
-      <w:r>
-        <w:rPr>
-          <w:rFonts w:ascii="Courier New" w:hAnsi="Courier New" w:cs="Courier New"/>
-          <w:color w:val="228B22"/>
-          <w:sz w:val="20"/>
-          <w:szCs w:val="20"/>
-          <w:lang w:val="de-CH"/>
-        </w:rPr>
-        <w:t>noise</w:t>
-      </w:r>
-      <w:proofErr w:type="spellEnd"/>
-      <w:r>
-        <w:rPr>
-          <w:rFonts w:ascii="Courier New" w:hAnsi="Courier New" w:cs="Courier New"/>
-          <w:color w:val="228B22"/>
-          <w:sz w:val="20"/>
-          <w:szCs w:val="20"/>
-          <w:lang w:val="de-CH"/>
-        </w:rPr>
-        <w:t xml:space="preserve"> </w:t>
-      </w:r>
-      <w:proofErr w:type="spellStart"/>
-      <w:r>
-        <w:rPr>
-          <w:rFonts w:ascii="Courier New" w:hAnsi="Courier New" w:cs="Courier New"/>
-          <w:color w:val="228B22"/>
-          <w:sz w:val="20"/>
-          <w:szCs w:val="20"/>
-          <w:lang w:val="de-CH"/>
-        </w:rPr>
-        <w:t>for</w:t>
-      </w:r>
-      <w:proofErr w:type="spellEnd"/>
-      <w:r>
-        <w:rPr>
-          <w:rFonts w:ascii="Courier New" w:hAnsi="Courier New" w:cs="Courier New"/>
-          <w:color w:val="228B22"/>
-          <w:sz w:val="20"/>
-          <w:szCs w:val="20"/>
-          <w:lang w:val="de-CH"/>
-        </w:rPr>
-        <w:t xml:space="preserve"> PI2</w:t>
-      </w:r>
-      <w:bookmarkStart w:id="0" w:name="_GoBack"/>
-      <w:bookmarkEnd w:id="0"/>
-    </w:p>
-    <w:p>
-      <w:pPr>
-        <w:pStyle w:val="ILQCQuestion"/>
-        <w:rPr>
-          <w:b w:val="0"/>
-        </w:rPr>
-      </w:pPr>
-    </w:p>
-    <w:p>
-      <w:pPr>
-        <w:pStyle w:val="ILQCQuestion"/>
-        <w:rPr>
-          <w:b w:val="0"/>
-        </w:rPr>
-      </w:pPr>
-    </w:p>
-    <w:p>
-      <w:pPr>
-        <w:pStyle w:val="ILQCQuestion"/>
-        <w:rPr>
-          <w:b w:val="0"/>
-        </w:rPr>
-      </w:pPr>
-      <w:r>
-        <w:rPr>
-          <w:b w:val="0"/>
-        </w:rPr>
-        <w:t xml:space="preserve">Increasing: ode45 </w:t>
-      </w:r>
-      <w:proofErr w:type="spellStart"/>
-      <w:r>
-        <w:rPr>
-          <w:b w:val="0"/>
-        </w:rPr>
-        <w:t>crashs</w:t>
-      </w:r>
-      <w:proofErr w:type="spellEnd"/>
-      <w:r>
-        <w:rPr>
-          <w:b w:val="0"/>
-        </w:rPr>
-        <w:t>!</w:t>
-      </w:r>
-    </w:p>
-    <w:p>
-      <w:pPr>
-        <w:pStyle w:val="ILQCQuestion"/>
-        <w:rPr>
-          <w:b w:val="0"/>
-        </w:rPr>
-      </w:pPr>
-    </w:p>
-    <w:p>
-      <w:pPr>
-        <w:pStyle w:val="ILQCQuestion"/>
-        <w:numPr>
-          <w:ilvl w:val="0"/>
-          <w:numId w:val="6"/>
-        </w:numPr>
-        <w:rPr>
-          <w:b w:val="0"/>
-        </w:rPr>
-      </w:pPr>
-      <w:r>
-        <w:rPr>
-          <w:b w:val="0"/>
-        </w:rPr>
-        <w:t xml:space="preserve"> Bigger “step sizes” are possible.</w:t>
-      </w:r>
-    </w:p>
-    <w:p>
-      <w:pPr>
-        <w:pStyle w:val="ILQCQuestion"/>
-        <w:rPr>
-          <w:b w:val="0"/>
-        </w:rPr>
-      </w:pPr>
-    </w:p>
-    <w:p>
-      <w:pPr>
-        <w:pStyle w:val="ILQCQuestion"/>
-        <w:rPr>
-          <w:b w:val="0"/>
-        </w:rPr>
-      </w:pPr>
-      <w:r>
-        <w:rPr>
-          <w:b w:val="0"/>
-        </w:rPr>
-        <w:t>Decreasing: slows down convergence:</w:t>
-      </w:r>
-    </w:p>
-    <w:p>
-      <w:pPr>
-        <w:rPr>
-          <w:rFonts w:ascii="Courier New" w:hAnsi="Courier New" w:cs="Courier New"/>
-          <w:sz w:val="24"/>
-          <w:szCs w:val="24"/>
-          <w:lang w:val="de-CH"/>
-        </w:rPr>
-      </w:pPr>
-    </w:p>
-    <w:p>
-      <w:pPr>
-        <w:rPr>
-          <w:rFonts w:ascii="Courier New" w:hAnsi="Courier New" w:cs="Courier New"/>
-          <w:sz w:val="24"/>
-          <w:szCs w:val="24"/>
-          <w:lang w:val="de-CH"/>
-        </w:rPr>
-      </w:pPr>
-      <w:proofErr w:type="spellStart"/>
-      <w:r>
-        <w:rPr>
-          <w:rFonts w:ascii="Courier New" w:hAnsi="Courier New" w:cs="Courier New"/>
-          <w:color w:val="000000"/>
-          <w:sz w:val="20"/>
-          <w:szCs w:val="20"/>
-          <w:lang w:val="de-CH"/>
-        </w:rPr>
-        <w:t>Task.std_noise</w:t>
-      </w:r>
-      <w:proofErr w:type="spellEnd"/>
-      <w:r>
-        <w:rPr>
-          <w:rFonts w:ascii="Courier New" w:hAnsi="Courier New" w:cs="Courier New"/>
-          <w:color w:val="000000"/>
-          <w:sz w:val="20"/>
-          <w:szCs w:val="20"/>
-          <w:lang w:val="de-CH"/>
-        </w:rPr>
-        <w:t xml:space="preserve">     = 0.00015;        </w:t>
-      </w:r>
-      <w:r>
-        <w:rPr>
-          <w:rFonts w:ascii="Courier New" w:hAnsi="Courier New" w:cs="Courier New"/>
-          <w:color w:val="228B22"/>
-          <w:sz w:val="20"/>
-          <w:szCs w:val="20"/>
-          <w:lang w:val="de-CH"/>
-        </w:rPr>
-        <w:t xml:space="preserve">% </w:t>
-      </w:r>
-      <w:proofErr w:type="spellStart"/>
-      <w:r>
-        <w:rPr>
-          <w:rFonts w:ascii="Courier New" w:hAnsi="Courier New" w:cs="Courier New"/>
-          <w:color w:val="228B22"/>
-          <w:sz w:val="20"/>
-          <w:szCs w:val="20"/>
-          <w:lang w:val="de-CH"/>
-        </w:rPr>
-        <w:t>standard</w:t>
-      </w:r>
-      <w:proofErr w:type="spellEnd"/>
-      <w:r>
-        <w:rPr>
-          <w:rFonts w:ascii="Courier New" w:hAnsi="Courier New" w:cs="Courier New"/>
-          <w:color w:val="228B22"/>
-          <w:sz w:val="20"/>
-          <w:szCs w:val="20"/>
-          <w:lang w:val="de-CH"/>
-        </w:rPr>
-        <w:t xml:space="preserve"> </w:t>
-      </w:r>
-      <w:proofErr w:type="spellStart"/>
-      <w:r>
-        <w:rPr>
-          <w:rFonts w:ascii="Courier New" w:hAnsi="Courier New" w:cs="Courier New"/>
-          <w:color w:val="228B22"/>
-          <w:sz w:val="20"/>
-          <w:szCs w:val="20"/>
-          <w:lang w:val="de-CH"/>
-        </w:rPr>
-        <w:t>deviation</w:t>
-      </w:r>
-      <w:proofErr w:type="spellEnd"/>
-      <w:r>
-        <w:rPr>
-          <w:rFonts w:ascii="Courier New" w:hAnsi="Courier New" w:cs="Courier New"/>
-          <w:color w:val="228B22"/>
-          <w:sz w:val="20"/>
-          <w:szCs w:val="20"/>
-          <w:lang w:val="de-CH"/>
-        </w:rPr>
-        <w:t xml:space="preserve"> </w:t>
-      </w:r>
-      <w:proofErr w:type="spellStart"/>
-      <w:r>
-        <w:rPr>
-          <w:rFonts w:ascii="Courier New" w:hAnsi="Courier New" w:cs="Courier New"/>
-          <w:color w:val="228B22"/>
-          <w:sz w:val="20"/>
-          <w:szCs w:val="20"/>
-          <w:lang w:val="de-CH"/>
-        </w:rPr>
-        <w:t>of</w:t>
-      </w:r>
-      <w:proofErr w:type="spellEnd"/>
-      <w:r>
-        <w:rPr>
-          <w:rFonts w:ascii="Courier New" w:hAnsi="Courier New" w:cs="Courier New"/>
-          <w:color w:val="228B22"/>
-          <w:sz w:val="20"/>
-          <w:szCs w:val="20"/>
-          <w:lang w:val="de-CH"/>
-        </w:rPr>
-        <w:t xml:space="preserve"> </w:t>
-      </w:r>
-      <w:proofErr w:type="spellStart"/>
-      <w:r>
-        <w:rPr>
-          <w:rFonts w:ascii="Courier New" w:hAnsi="Courier New" w:cs="Courier New"/>
-          <w:color w:val="228B22"/>
-          <w:sz w:val="20"/>
-          <w:szCs w:val="20"/>
-          <w:lang w:val="de-CH"/>
-        </w:rPr>
-        <w:t>exploration</w:t>
-      </w:r>
-      <w:proofErr w:type="spellEnd"/>
-      <w:r>
-        <w:rPr>
-          <w:rFonts w:ascii="Courier New" w:hAnsi="Courier New" w:cs="Courier New"/>
-          <w:color w:val="228B22"/>
-          <w:sz w:val="20"/>
-          <w:szCs w:val="20"/>
-          <w:lang w:val="de-CH"/>
-        </w:rPr>
-        <w:t xml:space="preserve"> </w:t>
-      </w:r>
-      <w:proofErr w:type="spellStart"/>
-      <w:r>
-        <w:rPr>
-          <w:rFonts w:ascii="Courier New" w:hAnsi="Courier New" w:cs="Courier New"/>
-          <w:color w:val="228B22"/>
-          <w:sz w:val="20"/>
-          <w:szCs w:val="20"/>
-          <w:lang w:val="de-CH"/>
-        </w:rPr>
-        <w:t>noise</w:t>
-      </w:r>
-      <w:proofErr w:type="spellEnd"/>
-      <w:r>
-        <w:rPr>
-          <w:rFonts w:ascii="Courier New" w:hAnsi="Courier New" w:cs="Courier New"/>
-          <w:color w:val="228B22"/>
-          <w:sz w:val="20"/>
-          <w:szCs w:val="20"/>
-          <w:lang w:val="de-CH"/>
-        </w:rPr>
-        <w:t xml:space="preserve"> </w:t>
-      </w:r>
-      <w:proofErr w:type="spellStart"/>
-      <w:r>
-        <w:rPr>
-          <w:rFonts w:ascii="Courier New" w:hAnsi="Courier New" w:cs="Courier New"/>
-          <w:color w:val="228B22"/>
-          <w:sz w:val="20"/>
-          <w:szCs w:val="20"/>
-          <w:lang w:val="de-CH"/>
-        </w:rPr>
-        <w:t>for</w:t>
-      </w:r>
-      <w:proofErr w:type="spellEnd"/>
-      <w:r>
-        <w:rPr>
-          <w:rFonts w:ascii="Courier New" w:hAnsi="Courier New" w:cs="Courier New"/>
-          <w:color w:val="228B22"/>
-          <w:sz w:val="20"/>
-          <w:szCs w:val="20"/>
-          <w:lang w:val="de-CH"/>
-        </w:rPr>
-        <w:t xml:space="preserve"> PI2</w:t>
+        <w:t>% standard deviation of exploration noise for PI2</w:t>
       </w:r>
     </w:p>
     <w:p>
@@ -1074,83 +586,18 @@
           <w:b w:val="0"/>
         </w:rPr>
       </w:pPr>
-      <w:r>
-        <w:rPr>
-          <w:noProof/>
-          <w:lang w:val="de-CH" w:eastAsia="de-CH"/>
-        </w:rPr>
-        <w:drawing>
-          <wp:inline distT="0" distB="0" distL="0" distR="0" wp14:anchorId="590977DB" wp14:editId="2FC7A065">
-            <wp:extent cx="5760720" cy="3182620"/>
-            <wp:effectExtent l="0" t="0" r="0" b="0"/>
-            <wp:docPr id="5" name="Grafik 5"/>
-            <wp:cNvGraphicFramePr>
-              <a:graphicFrameLocks xmlns:a="http://schemas.openxmlformats.org/drawingml/2006/main" noChangeAspect="1"/>
-            </wp:cNvGraphicFramePr>
-            <a:graphic xmlns:a="http://schemas.openxmlformats.org/drawingml/2006/main">
-              <a:graphicData uri="http://schemas.openxmlformats.org/drawingml/2006/picture">
-                <pic:pic xmlns:pic="http://schemas.openxmlformats.org/drawingml/2006/picture">
-                  <pic:nvPicPr>
-                    <pic:cNvPr id="1" name=""/>
-                    <pic:cNvPicPr/>
-                  </pic:nvPicPr>
-                  <pic:blipFill>
-                    <a:blip r:embed="rId7"/>
-                    <a:stretch>
-                      <a:fillRect/>
-                    </a:stretch>
-                  </pic:blipFill>
-                  <pic:spPr>
-                    <a:xfrm>
-                      <a:off x="0" y="0"/>
-                      <a:ext cx="5760720" cy="3182620"/>
-                    </a:xfrm>
-                    <a:prstGeom prst="rect">
-                      <a:avLst/>
-                    </a:prstGeom>
-                  </pic:spPr>
-                </pic:pic>
-              </a:graphicData>
-            </a:graphic>
-          </wp:inline>
-        </w:drawing>
-      </w:r>
-    </w:p>
-    <w:p>
-      <w:pPr>
-        <w:pStyle w:val="ILQCQuestion"/>
-        <w:rPr>
-          <w:b w:val="0"/>
-        </w:rPr>
-      </w:pPr>
-    </w:p>
-    <w:p>
-      <w:pPr>
-        <w:pStyle w:val="ILQCQuestion"/>
-      </w:pPr>
-    </w:p>
-    <w:p>
-      <w:pPr>
-        <w:pStyle w:val="ILQCQuestion"/>
-      </w:pPr>
-      <w:r>
-        <w:t xml:space="preserve">3. The tuning parameter </w:t>
-      </w:r>
-      <w:proofErr w:type="spellStart"/>
-      <w:r>
-        <w:t>Task.num_reuse</w:t>
-      </w:r>
-      <w:proofErr w:type="spellEnd"/>
-      <w:r>
-        <w:t xml:space="preserve"> specifies how many (of the best) rollouts are saved, carried </w:t>
-      </w:r>
-      <w:proofErr w:type="gramStart"/>
-      <w:r>
-        <w:t>over  and</w:t>
-      </w:r>
-      <w:proofErr w:type="gramEnd"/>
-      <w:r>
-        <w:t xml:space="preserve">  reused  in  the  next  learning  iteration.   Why  does  it  make  sense  to  keep  some  of  the  best rollouts for the next update?</w:t>
+    </w:p>
+    <w:p>
+      <w:pPr>
+        <w:pStyle w:val="ILQCQuestion"/>
+      </w:pPr>
+    </w:p>
+    <w:p>
+      <w:pPr>
+        <w:pStyle w:val="ILQCQuestion"/>
+      </w:pPr>
+      <w:r>
+        <w:t>3. The tuning parameter Task.num_reuse specifies how many (of the best) rollouts are saved, carried over  and  reused  in  the  next  learning  iteration.   Why  does  it  make  sense  to  keep  some  of  the  best rollouts for the next update?</w:t>
       </w:r>
     </w:p>
     <w:p>
@@ -1227,15 +674,7 @@
         <w:pStyle w:val="ILQCQuestion"/>
       </w:pPr>
       <w:r>
-        <w:t xml:space="preserve">5. While executing your program, you might have noticed that the cost is not always strictly decreasing during learning.  What is your explanation for this </w:t>
-      </w:r>
-      <w:proofErr w:type="spellStart"/>
-      <w:r>
-        <w:t>behaviour</w:t>
-      </w:r>
-      <w:proofErr w:type="spellEnd"/>
-      <w:r>
-        <w:t>?</w:t>
+        <w:t>5. While executing your program, you might have noticed that the cost is not always strictly decreasing during learning.  What is your explanation for this behaviour?</w:t>
       </w:r>
     </w:p>
     <w:p>
@@ -1272,6 +711,8 @@
         </w:rPr>
         <w:t xml:space="preserve"> epsilon</w:t>
       </w:r>
+      <w:bookmarkStart w:id="0" w:name="_GoBack"/>
+      <w:bookmarkEnd w:id="0"/>
     </w:p>
     <w:sectPr>
       <w:pgSz w:w="11906" w:h="16838"/>

</xml_diff>

<commit_message>
Correct commit this time :ledger: :ok_hand:
</commit_message>
<xml_diff>
--- a/OLCAR_Exercise3_Question_And_Answers.docx
+++ b/OLCAR_Exercise3_Question_And_Answers.docx
@@ -84,15 +84,31 @@
         <w:pStyle w:val="ILQCQuestion"/>
       </w:pPr>
       <w:r>
-        <w:t>1. How  much  cost  improvement  did  you  obtain  using  PI2  learning?</w:t>
-      </w:r>
-    </w:p>
-    <w:p>
-      <w:pPr>
-        <w:pStyle w:val="ILQCQuestion"/>
-      </w:pPr>
-      <w:r>
-        <w:t>(answer in 1 sentence and attach one of your cost-plots)</w:t>
+        <w:t xml:space="preserve">1. </w:t>
+      </w:r>
+      <w:proofErr w:type="gramStart"/>
+      <w:r>
+        <w:t>How  much</w:t>
+      </w:r>
+      <w:proofErr w:type="gramEnd"/>
+      <w:r>
+        <w:t xml:space="preserve">  cost  improvement  did  you  obtain  using  PI2  learning?</w:t>
+      </w:r>
+    </w:p>
+    <w:p>
+      <w:pPr>
+        <w:pStyle w:val="ILQCQuestion"/>
+      </w:pPr>
+      <w:r>
+        <w:t>(</w:t>
+      </w:r>
+      <w:proofErr w:type="gramStart"/>
+      <w:r>
+        <w:t>answer</w:t>
+      </w:r>
+      <w:proofErr w:type="gramEnd"/>
+      <w:r>
+        <w:t xml:space="preserve"> in 1 sentence and attach one of your cost-plots)</w:t>
       </w:r>
     </w:p>
     <w:p>
@@ -137,6 +153,7 @@
           <w:lang w:val="de-CH"/>
         </w:rPr>
       </w:pPr>
+      <w:proofErr w:type="spellStart"/>
       <w:r>
         <w:rPr>
           <w:rFonts w:ascii="Courier New" w:hAnsi="Courier New" w:cs="Courier New"/>
@@ -145,17 +162,160 @@
           <w:szCs w:val="20"/>
           <w:lang w:val="de-CH"/>
         </w:rPr>
-        <w:t xml:space="preserve">Task.std_noise     = 0.0015;        </w:t>
-      </w:r>
-      <w:r>
-        <w:rPr>
-          <w:rFonts w:ascii="Courier New" w:hAnsi="Courier New" w:cs="Courier New"/>
-          <w:color w:val="228B22"/>
-          <w:sz w:val="20"/>
-          <w:szCs w:val="20"/>
-          <w:lang w:val="de-CH"/>
-        </w:rPr>
-        <w:t>% standard deviation of exploration noise for PI2</w:t>
+        <w:t>Task.std_noise</w:t>
+      </w:r>
+      <w:proofErr w:type="spellEnd"/>
+      <w:r>
+        <w:rPr>
+          <w:rFonts w:ascii="Courier New" w:hAnsi="Courier New" w:cs="Courier New"/>
+          <w:color w:val="000000"/>
+          <w:sz w:val="20"/>
+          <w:szCs w:val="20"/>
+          <w:lang w:val="de-CH"/>
+        </w:rPr>
+        <w:t xml:space="preserve">     = 0.0015;        </w:t>
+      </w:r>
+      <w:r>
+        <w:rPr>
+          <w:rFonts w:ascii="Courier New" w:hAnsi="Courier New" w:cs="Courier New"/>
+          <w:color w:val="228B22"/>
+          <w:sz w:val="20"/>
+          <w:szCs w:val="20"/>
+          <w:lang w:val="de-CH"/>
+        </w:rPr>
+        <w:t xml:space="preserve">% </w:t>
+      </w:r>
+      <w:proofErr w:type="spellStart"/>
+      <w:r>
+        <w:rPr>
+          <w:rFonts w:ascii="Courier New" w:hAnsi="Courier New" w:cs="Courier New"/>
+          <w:color w:val="228B22"/>
+          <w:sz w:val="20"/>
+          <w:szCs w:val="20"/>
+          <w:lang w:val="de-CH"/>
+        </w:rPr>
+        <w:t>standard</w:t>
+      </w:r>
+      <w:proofErr w:type="spellEnd"/>
+      <w:r>
+        <w:rPr>
+          <w:rFonts w:ascii="Courier New" w:hAnsi="Courier New" w:cs="Courier New"/>
+          <w:color w:val="228B22"/>
+          <w:sz w:val="20"/>
+          <w:szCs w:val="20"/>
+          <w:lang w:val="de-CH"/>
+        </w:rPr>
+        <w:t xml:space="preserve"> </w:t>
+      </w:r>
+      <w:proofErr w:type="spellStart"/>
+      <w:r>
+        <w:rPr>
+          <w:rFonts w:ascii="Courier New" w:hAnsi="Courier New" w:cs="Courier New"/>
+          <w:color w:val="228B22"/>
+          <w:sz w:val="20"/>
+          <w:szCs w:val="20"/>
+          <w:lang w:val="de-CH"/>
+        </w:rPr>
+        <w:t>deviation</w:t>
+      </w:r>
+      <w:proofErr w:type="spellEnd"/>
+      <w:r>
+        <w:rPr>
+          <w:rFonts w:ascii="Courier New" w:hAnsi="Courier New" w:cs="Courier New"/>
+          <w:color w:val="228B22"/>
+          <w:sz w:val="20"/>
+          <w:szCs w:val="20"/>
+          <w:lang w:val="de-CH"/>
+        </w:rPr>
+        <w:t xml:space="preserve"> </w:t>
+      </w:r>
+      <w:proofErr w:type="spellStart"/>
+      <w:r>
+        <w:rPr>
+          <w:rFonts w:ascii="Courier New" w:hAnsi="Courier New" w:cs="Courier New"/>
+          <w:color w:val="228B22"/>
+          <w:sz w:val="20"/>
+          <w:szCs w:val="20"/>
+          <w:lang w:val="de-CH"/>
+        </w:rPr>
+        <w:t>of</w:t>
+      </w:r>
+      <w:proofErr w:type="spellEnd"/>
+      <w:r>
+        <w:rPr>
+          <w:rFonts w:ascii="Courier New" w:hAnsi="Courier New" w:cs="Courier New"/>
+          <w:color w:val="228B22"/>
+          <w:sz w:val="20"/>
+          <w:szCs w:val="20"/>
+          <w:lang w:val="de-CH"/>
+        </w:rPr>
+        <w:t xml:space="preserve"> </w:t>
+      </w:r>
+      <w:proofErr w:type="spellStart"/>
+      <w:r>
+        <w:rPr>
+          <w:rFonts w:ascii="Courier New" w:hAnsi="Courier New" w:cs="Courier New"/>
+          <w:color w:val="228B22"/>
+          <w:sz w:val="20"/>
+          <w:szCs w:val="20"/>
+          <w:lang w:val="de-CH"/>
+        </w:rPr>
+        <w:t>exploration</w:t>
+      </w:r>
+      <w:proofErr w:type="spellEnd"/>
+      <w:r>
+        <w:rPr>
+          <w:rFonts w:ascii="Courier New" w:hAnsi="Courier New" w:cs="Courier New"/>
+          <w:color w:val="228B22"/>
+          <w:sz w:val="20"/>
+          <w:szCs w:val="20"/>
+          <w:lang w:val="de-CH"/>
+        </w:rPr>
+        <w:t xml:space="preserve"> </w:t>
+      </w:r>
+      <w:proofErr w:type="spellStart"/>
+      <w:r>
+        <w:rPr>
+          <w:rFonts w:ascii="Courier New" w:hAnsi="Courier New" w:cs="Courier New"/>
+          <w:color w:val="228B22"/>
+          <w:sz w:val="20"/>
+          <w:szCs w:val="20"/>
+          <w:lang w:val="de-CH"/>
+        </w:rPr>
+        <w:t>noise</w:t>
+      </w:r>
+      <w:proofErr w:type="spellEnd"/>
+      <w:r>
+        <w:rPr>
+          <w:rFonts w:ascii="Courier New" w:hAnsi="Courier New" w:cs="Courier New"/>
+          <w:color w:val="228B22"/>
+          <w:sz w:val="20"/>
+          <w:szCs w:val="20"/>
+          <w:lang w:val="de-CH"/>
+        </w:rPr>
+        <w:t xml:space="preserve"> </w:t>
+      </w:r>
+      <w:proofErr w:type="spellStart"/>
+      <w:r>
+        <w:rPr>
+          <w:rFonts w:ascii="Courier New" w:hAnsi="Courier New" w:cs="Courier New"/>
+          <w:color w:val="228B22"/>
+          <w:sz w:val="20"/>
+          <w:szCs w:val="20"/>
+          <w:lang w:val="de-CH"/>
+        </w:rPr>
+        <w:t>for</w:t>
+      </w:r>
+      <w:proofErr w:type="spellEnd"/>
+      <w:r>
+        <w:rPr>
+          <w:rFonts w:ascii="Courier New" w:hAnsi="Courier New" w:cs="Courier New"/>
+          <w:color w:val="228B22"/>
+          <w:sz w:val="20"/>
+          <w:szCs w:val="20"/>
+          <w:lang w:val="de-CH"/>
+        </w:rPr>
+        <w:t xml:space="preserve"> PI2</w:t>
       </w:r>
     </w:p>
     <w:p>
@@ -250,6 +410,14 @@
           <w:b w:val="0"/>
         </w:rPr>
       </w:pPr>
+    </w:p>
+    <w:p>
+      <w:pPr>
+        <w:pStyle w:val="ILQCQuestion"/>
+        <w:rPr>
+          <w:b w:val="0"/>
+        </w:rPr>
+      </w:pPr>
       <w:r>
         <w:rPr>
           <w:noProof/>
@@ -257,10 +425,10 @@
         </w:rPr>
         <w:lastRenderedPageBreak/>
         <w:drawing>
-          <wp:inline distT="0" distB="0" distL="0" distR="0" wp14:anchorId="1072FD20" wp14:editId="1961B7CC">
-            <wp:extent cx="5760720" cy="3287395"/>
-            <wp:effectExtent l="0" t="0" r="0" b="8255"/>
-            <wp:docPr id="2" name="Grafik 2"/>
+          <wp:inline distT="0" distB="0" distL="0" distR="0" wp14:anchorId="74E958BA" wp14:editId="17AFED46">
+            <wp:extent cx="5760720" cy="3312160"/>
+            <wp:effectExtent l="0" t="0" r="0" b="2540"/>
+            <wp:docPr id="7" name="Grafik 7"/>
             <wp:cNvGraphicFramePr>
               <a:graphicFrameLocks xmlns:a="http://schemas.openxmlformats.org/drawingml/2006/main" noChangeAspect="1"/>
             </wp:cNvGraphicFramePr>
@@ -280,7 +448,7 @@
                   <pic:spPr>
                     <a:xfrm>
                       <a:off x="0" y="0"/>
-                      <a:ext cx="5760720" cy="3287395"/>
+                      <a:ext cx="5760720" cy="3312160"/>
                     </a:xfrm>
                     <a:prstGeom prst="rect">
                       <a:avLst/>
@@ -300,16 +468,24 @@
           <w:b w:val="0"/>
         </w:rPr>
       </w:pPr>
+    </w:p>
+    <w:p>
+      <w:pPr>
+        <w:pStyle w:val="ILQCQuestion"/>
+        <w:rPr>
+          <w:b w:val="0"/>
+        </w:rPr>
+      </w:pPr>
       <w:r>
         <w:rPr>
           <w:noProof/>
           <w:lang w:val="de-CH" w:eastAsia="de-CH"/>
         </w:rPr>
         <w:drawing>
-          <wp:inline distT="0" distB="0" distL="0" distR="0" wp14:anchorId="1D28A002" wp14:editId="36C8DC95">
-            <wp:extent cx="5760720" cy="3187065"/>
+          <wp:inline distT="0" distB="0" distL="0" distR="0" wp14:anchorId="4DD2ADE8" wp14:editId="4E9AD44E">
+            <wp:extent cx="5760720" cy="3182620"/>
             <wp:effectExtent l="0" t="0" r="0" b="0"/>
-            <wp:docPr id="3" name="Grafik 3"/>
+            <wp:docPr id="6" name="Grafik 6"/>
             <wp:cNvGraphicFramePr>
               <a:graphicFrameLocks xmlns:a="http://schemas.openxmlformats.org/drawingml/2006/main" noChangeAspect="1"/>
             </wp:cNvGraphicFramePr>
@@ -329,7 +505,7 @@
                   <pic:spPr>
                     <a:xfrm>
                       <a:off x="0" y="0"/>
-                      <a:ext cx="5760720" cy="3187065"/>
+                      <a:ext cx="5760720" cy="3182620"/>
                     </a:xfrm>
                     <a:prstGeom prst="rect">
                       <a:avLst/>
@@ -354,13 +530,23 @@
       <w:pPr>
         <w:pStyle w:val="ILQCQuestion"/>
       </w:pPr>
-    </w:p>
-    <w:p>
-      <w:pPr>
-        <w:pStyle w:val="ILQCQuestion"/>
-      </w:pPr>
-      <w:r>
-        <w:t>2. How does the exploration noise (Task.std_noise) affect the learning curve?  What happens if you decrease/increase it?</w:t>
+      <w:bookmarkStart w:id="0" w:name="_GoBack"/>
+    </w:p>
+    <w:bookmarkEnd w:id="0"/>
+    <w:p>
+      <w:pPr>
+        <w:pStyle w:val="ILQCQuestion"/>
+      </w:pPr>
+      <w:r>
+        <w:t>2. How does the exploration noise (</w:t>
+      </w:r>
+      <w:proofErr w:type="spellStart"/>
+      <w:r>
+        <w:t>Task.std_noise</w:t>
+      </w:r>
+      <w:proofErr w:type="spellEnd"/>
+      <w:r>
+        <w:t>) affect the learning curve?  What happens if you decrease/increase it?</w:t>
       </w:r>
     </w:p>
     <w:p>
@@ -382,6 +568,7 @@
           <w:lang w:val="de-CH"/>
         </w:rPr>
       </w:pPr>
+      <w:proofErr w:type="spellStart"/>
       <w:r>
         <w:rPr>
           <w:rFonts w:ascii="Courier New" w:hAnsi="Courier New" w:cs="Courier New"/>
@@ -390,47 +577,204 @@
           <w:szCs w:val="20"/>
           <w:lang w:val="de-CH"/>
         </w:rPr>
-        <w:t xml:space="preserve">Task.std_noise     = 0.0015;        </w:t>
-      </w:r>
-      <w:r>
-        <w:rPr>
-          <w:rFonts w:ascii="Courier New" w:hAnsi="Courier New" w:cs="Courier New"/>
-          <w:color w:val="228B22"/>
-          <w:sz w:val="20"/>
-          <w:szCs w:val="20"/>
-          <w:lang w:val="de-CH"/>
-        </w:rPr>
-        <w:t>% standard deviation of exploration noise for PI2</w:t>
-      </w:r>
-    </w:p>
-    <w:p>
-      <w:pPr>
-        <w:pStyle w:val="ILQCQuestion"/>
-        <w:rPr>
-          <w:b w:val="0"/>
-        </w:rPr>
-      </w:pPr>
-    </w:p>
-    <w:p>
-      <w:pPr>
-        <w:pStyle w:val="ILQCQuestion"/>
-        <w:rPr>
-          <w:b w:val="0"/>
-        </w:rPr>
-      </w:pPr>
-    </w:p>
-    <w:p>
-      <w:pPr>
-        <w:pStyle w:val="ILQCQuestion"/>
-        <w:rPr>
-          <w:b w:val="0"/>
-        </w:rPr>
-      </w:pPr>
-      <w:r>
-        <w:rPr>
-          <w:b w:val="0"/>
-        </w:rPr>
-        <w:t>Increasing: ode45 crashs!</w:t>
+        <w:t>Task.std_noise</w:t>
+      </w:r>
+      <w:proofErr w:type="spellEnd"/>
+      <w:r>
+        <w:rPr>
+          <w:rFonts w:ascii="Courier New" w:hAnsi="Courier New" w:cs="Courier New"/>
+          <w:color w:val="000000"/>
+          <w:sz w:val="20"/>
+          <w:szCs w:val="20"/>
+          <w:lang w:val="de-CH"/>
+        </w:rPr>
+        <w:t xml:space="preserve">     = 0.0015;        </w:t>
+      </w:r>
+      <w:r>
+        <w:rPr>
+          <w:rFonts w:ascii="Courier New" w:hAnsi="Courier New" w:cs="Courier New"/>
+          <w:color w:val="228B22"/>
+          <w:sz w:val="20"/>
+          <w:szCs w:val="20"/>
+          <w:lang w:val="de-CH"/>
+        </w:rPr>
+        <w:t xml:space="preserve">% </w:t>
+      </w:r>
+      <w:proofErr w:type="spellStart"/>
+      <w:r>
+        <w:rPr>
+          <w:rFonts w:ascii="Courier New" w:hAnsi="Courier New" w:cs="Courier New"/>
+          <w:color w:val="228B22"/>
+          <w:sz w:val="20"/>
+          <w:szCs w:val="20"/>
+          <w:lang w:val="de-CH"/>
+        </w:rPr>
+        <w:t>standard</w:t>
+      </w:r>
+      <w:proofErr w:type="spellEnd"/>
+      <w:r>
+        <w:rPr>
+          <w:rFonts w:ascii="Courier New" w:hAnsi="Courier New" w:cs="Courier New"/>
+          <w:color w:val="228B22"/>
+          <w:sz w:val="20"/>
+          <w:szCs w:val="20"/>
+          <w:lang w:val="de-CH"/>
+        </w:rPr>
+        <w:t xml:space="preserve"> </w:t>
+      </w:r>
+      <w:proofErr w:type="spellStart"/>
+      <w:r>
+        <w:rPr>
+          <w:rFonts w:ascii="Courier New" w:hAnsi="Courier New" w:cs="Courier New"/>
+          <w:color w:val="228B22"/>
+          <w:sz w:val="20"/>
+          <w:szCs w:val="20"/>
+          <w:lang w:val="de-CH"/>
+        </w:rPr>
+        <w:t>deviation</w:t>
+      </w:r>
+      <w:proofErr w:type="spellEnd"/>
+      <w:r>
+        <w:rPr>
+          <w:rFonts w:ascii="Courier New" w:hAnsi="Courier New" w:cs="Courier New"/>
+          <w:color w:val="228B22"/>
+          <w:sz w:val="20"/>
+          <w:szCs w:val="20"/>
+          <w:lang w:val="de-CH"/>
+        </w:rPr>
+        <w:t xml:space="preserve"> </w:t>
+      </w:r>
+      <w:proofErr w:type="spellStart"/>
+      <w:r>
+        <w:rPr>
+          <w:rFonts w:ascii="Courier New" w:hAnsi="Courier New" w:cs="Courier New"/>
+          <w:color w:val="228B22"/>
+          <w:sz w:val="20"/>
+          <w:szCs w:val="20"/>
+          <w:lang w:val="de-CH"/>
+        </w:rPr>
+        <w:t>of</w:t>
+      </w:r>
+      <w:proofErr w:type="spellEnd"/>
+      <w:r>
+        <w:rPr>
+          <w:rFonts w:ascii="Courier New" w:hAnsi="Courier New" w:cs="Courier New"/>
+          <w:color w:val="228B22"/>
+          <w:sz w:val="20"/>
+          <w:szCs w:val="20"/>
+          <w:lang w:val="de-CH"/>
+        </w:rPr>
+        <w:t xml:space="preserve"> </w:t>
+      </w:r>
+      <w:proofErr w:type="spellStart"/>
+      <w:r>
+        <w:rPr>
+          <w:rFonts w:ascii="Courier New" w:hAnsi="Courier New" w:cs="Courier New"/>
+          <w:color w:val="228B22"/>
+          <w:sz w:val="20"/>
+          <w:szCs w:val="20"/>
+          <w:lang w:val="de-CH"/>
+        </w:rPr>
+        <w:t>exploration</w:t>
+      </w:r>
+      <w:proofErr w:type="spellEnd"/>
+      <w:r>
+        <w:rPr>
+          <w:rFonts w:ascii="Courier New" w:hAnsi="Courier New" w:cs="Courier New"/>
+          <w:color w:val="228B22"/>
+          <w:sz w:val="20"/>
+          <w:szCs w:val="20"/>
+          <w:lang w:val="de-CH"/>
+        </w:rPr>
+        <w:t xml:space="preserve"> </w:t>
+      </w:r>
+      <w:proofErr w:type="spellStart"/>
+      <w:r>
+        <w:rPr>
+          <w:rFonts w:ascii="Courier New" w:hAnsi="Courier New" w:cs="Courier New"/>
+          <w:color w:val="228B22"/>
+          <w:sz w:val="20"/>
+          <w:szCs w:val="20"/>
+          <w:lang w:val="de-CH"/>
+        </w:rPr>
+        <w:t>noise</w:t>
+      </w:r>
+      <w:proofErr w:type="spellEnd"/>
+      <w:r>
+        <w:rPr>
+          <w:rFonts w:ascii="Courier New" w:hAnsi="Courier New" w:cs="Courier New"/>
+          <w:color w:val="228B22"/>
+          <w:sz w:val="20"/>
+          <w:szCs w:val="20"/>
+          <w:lang w:val="de-CH"/>
+        </w:rPr>
+        <w:t xml:space="preserve"> </w:t>
+      </w:r>
+      <w:proofErr w:type="spellStart"/>
+      <w:r>
+        <w:rPr>
+          <w:rFonts w:ascii="Courier New" w:hAnsi="Courier New" w:cs="Courier New"/>
+          <w:color w:val="228B22"/>
+          <w:sz w:val="20"/>
+          <w:szCs w:val="20"/>
+          <w:lang w:val="de-CH"/>
+        </w:rPr>
+        <w:t>for</w:t>
+      </w:r>
+      <w:proofErr w:type="spellEnd"/>
+      <w:r>
+        <w:rPr>
+          <w:rFonts w:ascii="Courier New" w:hAnsi="Courier New" w:cs="Courier New"/>
+          <w:color w:val="228B22"/>
+          <w:sz w:val="20"/>
+          <w:szCs w:val="20"/>
+          <w:lang w:val="de-CH"/>
+        </w:rPr>
+        <w:t xml:space="preserve"> PI2</w:t>
+      </w:r>
+    </w:p>
+    <w:p>
+      <w:pPr>
+        <w:pStyle w:val="ILQCQuestion"/>
+        <w:rPr>
+          <w:b w:val="0"/>
+        </w:rPr>
+      </w:pPr>
+    </w:p>
+    <w:p>
+      <w:pPr>
+        <w:pStyle w:val="ILQCQuestion"/>
+        <w:rPr>
+          <w:b w:val="0"/>
+        </w:rPr>
+      </w:pPr>
+    </w:p>
+    <w:p>
+      <w:pPr>
+        <w:pStyle w:val="ILQCQuestion"/>
+        <w:rPr>
+          <w:b w:val="0"/>
+        </w:rPr>
+      </w:pPr>
+      <w:r>
+        <w:rPr>
+          <w:b w:val="0"/>
+        </w:rPr>
+        <w:t xml:space="preserve">Increasing: ode45 </w:t>
+      </w:r>
+      <w:proofErr w:type="spellStart"/>
+      <w:r>
+        <w:rPr>
+          <w:b w:val="0"/>
+        </w:rPr>
+        <w:t>crashs</w:t>
+      </w:r>
+      <w:proofErr w:type="spellEnd"/>
+      <w:r>
+        <w:rPr>
+          <w:b w:val="0"/>
+        </w:rPr>
+        <w:t>!</w:t>
       </w:r>
     </w:p>
     <w:p>
@@ -500,6 +844,7 @@
           <w:lang w:val="de-CH"/>
         </w:rPr>
       </w:pPr>
+      <w:proofErr w:type="spellStart"/>
       <w:r>
         <w:rPr>
           <w:rFonts w:ascii="Courier New" w:hAnsi="Courier New" w:cs="Courier New"/>
@@ -508,17 +853,160 @@
           <w:szCs w:val="20"/>
           <w:lang w:val="de-CH"/>
         </w:rPr>
-        <w:t xml:space="preserve">Task.std_noise     = 0.00015;        </w:t>
-      </w:r>
-      <w:r>
-        <w:rPr>
-          <w:rFonts w:ascii="Courier New" w:hAnsi="Courier New" w:cs="Courier New"/>
-          <w:color w:val="228B22"/>
-          <w:sz w:val="20"/>
-          <w:szCs w:val="20"/>
-          <w:lang w:val="de-CH"/>
-        </w:rPr>
-        <w:t>% standard deviation of exploration noise for PI2</w:t>
+        <w:t>Task.std_noise</w:t>
+      </w:r>
+      <w:proofErr w:type="spellEnd"/>
+      <w:r>
+        <w:rPr>
+          <w:rFonts w:ascii="Courier New" w:hAnsi="Courier New" w:cs="Courier New"/>
+          <w:color w:val="000000"/>
+          <w:sz w:val="20"/>
+          <w:szCs w:val="20"/>
+          <w:lang w:val="de-CH"/>
+        </w:rPr>
+        <w:t xml:space="preserve">     = 0.00015;        </w:t>
+      </w:r>
+      <w:r>
+        <w:rPr>
+          <w:rFonts w:ascii="Courier New" w:hAnsi="Courier New" w:cs="Courier New"/>
+          <w:color w:val="228B22"/>
+          <w:sz w:val="20"/>
+          <w:szCs w:val="20"/>
+          <w:lang w:val="de-CH"/>
+        </w:rPr>
+        <w:t xml:space="preserve">% </w:t>
+      </w:r>
+      <w:proofErr w:type="spellStart"/>
+      <w:r>
+        <w:rPr>
+          <w:rFonts w:ascii="Courier New" w:hAnsi="Courier New" w:cs="Courier New"/>
+          <w:color w:val="228B22"/>
+          <w:sz w:val="20"/>
+          <w:szCs w:val="20"/>
+          <w:lang w:val="de-CH"/>
+        </w:rPr>
+        <w:t>standard</w:t>
+      </w:r>
+      <w:proofErr w:type="spellEnd"/>
+      <w:r>
+        <w:rPr>
+          <w:rFonts w:ascii="Courier New" w:hAnsi="Courier New" w:cs="Courier New"/>
+          <w:color w:val="228B22"/>
+          <w:sz w:val="20"/>
+          <w:szCs w:val="20"/>
+          <w:lang w:val="de-CH"/>
+        </w:rPr>
+        <w:t xml:space="preserve"> </w:t>
+      </w:r>
+      <w:proofErr w:type="spellStart"/>
+      <w:r>
+        <w:rPr>
+          <w:rFonts w:ascii="Courier New" w:hAnsi="Courier New" w:cs="Courier New"/>
+          <w:color w:val="228B22"/>
+          <w:sz w:val="20"/>
+          <w:szCs w:val="20"/>
+          <w:lang w:val="de-CH"/>
+        </w:rPr>
+        <w:t>deviation</w:t>
+      </w:r>
+      <w:proofErr w:type="spellEnd"/>
+      <w:r>
+        <w:rPr>
+          <w:rFonts w:ascii="Courier New" w:hAnsi="Courier New" w:cs="Courier New"/>
+          <w:color w:val="228B22"/>
+          <w:sz w:val="20"/>
+          <w:szCs w:val="20"/>
+          <w:lang w:val="de-CH"/>
+        </w:rPr>
+        <w:t xml:space="preserve"> </w:t>
+      </w:r>
+      <w:proofErr w:type="spellStart"/>
+      <w:r>
+        <w:rPr>
+          <w:rFonts w:ascii="Courier New" w:hAnsi="Courier New" w:cs="Courier New"/>
+          <w:color w:val="228B22"/>
+          <w:sz w:val="20"/>
+          <w:szCs w:val="20"/>
+          <w:lang w:val="de-CH"/>
+        </w:rPr>
+        <w:t>of</w:t>
+      </w:r>
+      <w:proofErr w:type="spellEnd"/>
+      <w:r>
+        <w:rPr>
+          <w:rFonts w:ascii="Courier New" w:hAnsi="Courier New" w:cs="Courier New"/>
+          <w:color w:val="228B22"/>
+          <w:sz w:val="20"/>
+          <w:szCs w:val="20"/>
+          <w:lang w:val="de-CH"/>
+        </w:rPr>
+        <w:t xml:space="preserve"> </w:t>
+      </w:r>
+      <w:proofErr w:type="spellStart"/>
+      <w:r>
+        <w:rPr>
+          <w:rFonts w:ascii="Courier New" w:hAnsi="Courier New" w:cs="Courier New"/>
+          <w:color w:val="228B22"/>
+          <w:sz w:val="20"/>
+          <w:szCs w:val="20"/>
+          <w:lang w:val="de-CH"/>
+        </w:rPr>
+        <w:t>exploration</w:t>
+      </w:r>
+      <w:proofErr w:type="spellEnd"/>
+      <w:r>
+        <w:rPr>
+          <w:rFonts w:ascii="Courier New" w:hAnsi="Courier New" w:cs="Courier New"/>
+          <w:color w:val="228B22"/>
+          <w:sz w:val="20"/>
+          <w:szCs w:val="20"/>
+          <w:lang w:val="de-CH"/>
+        </w:rPr>
+        <w:t xml:space="preserve"> </w:t>
+      </w:r>
+      <w:proofErr w:type="spellStart"/>
+      <w:r>
+        <w:rPr>
+          <w:rFonts w:ascii="Courier New" w:hAnsi="Courier New" w:cs="Courier New"/>
+          <w:color w:val="228B22"/>
+          <w:sz w:val="20"/>
+          <w:szCs w:val="20"/>
+          <w:lang w:val="de-CH"/>
+        </w:rPr>
+        <w:t>noise</w:t>
+      </w:r>
+      <w:proofErr w:type="spellEnd"/>
+      <w:r>
+        <w:rPr>
+          <w:rFonts w:ascii="Courier New" w:hAnsi="Courier New" w:cs="Courier New"/>
+          <w:color w:val="228B22"/>
+          <w:sz w:val="20"/>
+          <w:szCs w:val="20"/>
+          <w:lang w:val="de-CH"/>
+        </w:rPr>
+        <w:t xml:space="preserve"> </w:t>
+      </w:r>
+      <w:proofErr w:type="spellStart"/>
+      <w:r>
+        <w:rPr>
+          <w:rFonts w:ascii="Courier New" w:hAnsi="Courier New" w:cs="Courier New"/>
+          <w:color w:val="228B22"/>
+          <w:sz w:val="20"/>
+          <w:szCs w:val="20"/>
+          <w:lang w:val="de-CH"/>
+        </w:rPr>
+        <w:t>for</w:t>
+      </w:r>
+      <w:proofErr w:type="spellEnd"/>
+      <w:r>
+        <w:rPr>
+          <w:rFonts w:ascii="Courier New" w:hAnsi="Courier New" w:cs="Courier New"/>
+          <w:color w:val="228B22"/>
+          <w:sz w:val="20"/>
+          <w:szCs w:val="20"/>
+          <w:lang w:val="de-CH"/>
+        </w:rPr>
+        <w:t xml:space="preserve"> PI2</w:t>
       </w:r>
     </w:p>
     <w:p>
@@ -586,18 +1074,83 @@
           <w:b w:val="0"/>
         </w:rPr>
       </w:pPr>
-    </w:p>
-    <w:p>
-      <w:pPr>
-        <w:pStyle w:val="ILQCQuestion"/>
-      </w:pPr>
-    </w:p>
-    <w:p>
-      <w:pPr>
-        <w:pStyle w:val="ILQCQuestion"/>
-      </w:pPr>
-      <w:r>
-        <w:t>3. The tuning parameter Task.num_reuse specifies how many (of the best) rollouts are saved, carried over  and  reused  in  the  next  learning  iteration.   Why  does  it  make  sense  to  keep  some  of  the  best rollouts for the next update?</w:t>
+      <w:r>
+        <w:rPr>
+          <w:noProof/>
+          <w:lang w:val="de-CH" w:eastAsia="de-CH"/>
+        </w:rPr>
+        <w:drawing>
+          <wp:inline distT="0" distB="0" distL="0" distR="0" wp14:anchorId="590977DB" wp14:editId="2FC7A065">
+            <wp:extent cx="5760720" cy="3182620"/>
+            <wp:effectExtent l="0" t="0" r="0" b="0"/>
+            <wp:docPr id="5" name="Grafik 5"/>
+            <wp:cNvGraphicFramePr>
+              <a:graphicFrameLocks xmlns:a="http://schemas.openxmlformats.org/drawingml/2006/main" noChangeAspect="1"/>
+            </wp:cNvGraphicFramePr>
+            <a:graphic xmlns:a="http://schemas.openxmlformats.org/drawingml/2006/main">
+              <a:graphicData uri="http://schemas.openxmlformats.org/drawingml/2006/picture">
+                <pic:pic xmlns:pic="http://schemas.openxmlformats.org/drawingml/2006/picture">
+                  <pic:nvPicPr>
+                    <pic:cNvPr id="1" name=""/>
+                    <pic:cNvPicPr/>
+                  </pic:nvPicPr>
+                  <pic:blipFill>
+                    <a:blip r:embed="rId7"/>
+                    <a:stretch>
+                      <a:fillRect/>
+                    </a:stretch>
+                  </pic:blipFill>
+                  <pic:spPr>
+                    <a:xfrm>
+                      <a:off x="0" y="0"/>
+                      <a:ext cx="5760720" cy="3182620"/>
+                    </a:xfrm>
+                    <a:prstGeom prst="rect">
+                      <a:avLst/>
+                    </a:prstGeom>
+                  </pic:spPr>
+                </pic:pic>
+              </a:graphicData>
+            </a:graphic>
+          </wp:inline>
+        </w:drawing>
+      </w:r>
+    </w:p>
+    <w:p>
+      <w:pPr>
+        <w:pStyle w:val="ILQCQuestion"/>
+        <w:rPr>
+          <w:b w:val="0"/>
+        </w:rPr>
+      </w:pPr>
+    </w:p>
+    <w:p>
+      <w:pPr>
+        <w:pStyle w:val="ILQCQuestion"/>
+      </w:pPr>
+    </w:p>
+    <w:p>
+      <w:pPr>
+        <w:pStyle w:val="ILQCQuestion"/>
+      </w:pPr>
+      <w:r>
+        <w:t xml:space="preserve">3. The tuning parameter </w:t>
+      </w:r>
+      <w:proofErr w:type="spellStart"/>
+      <w:r>
+        <w:t>Task.num_reuse</w:t>
+      </w:r>
+      <w:proofErr w:type="spellEnd"/>
+      <w:r>
+        <w:t xml:space="preserve"> specifies how many (of the best) rollouts are saved, carried </w:t>
+      </w:r>
+      <w:proofErr w:type="gramStart"/>
+      <w:r>
+        <w:t>over  and</w:t>
+      </w:r>
+      <w:proofErr w:type="gramEnd"/>
+      <w:r>
+        <w:t xml:space="preserve">  reused  in  the  next  learning  iteration.   Why  does  it  make  sense  to  keep  some  of  the  best rollouts for the next update?</w:t>
       </w:r>
     </w:p>
     <w:p>
@@ -674,7 +1227,15 @@
         <w:pStyle w:val="ILQCQuestion"/>
       </w:pPr>
       <w:r>
-        <w:t>5. While executing your program, you might have noticed that the cost is not always strictly decreasing during learning.  What is your explanation for this behaviour?</w:t>
+        <w:t xml:space="preserve">5. While executing your program, you might have noticed that the cost is not always strictly decreasing during learning.  What is your explanation for this </w:t>
+      </w:r>
+      <w:proofErr w:type="spellStart"/>
+      <w:r>
+        <w:t>behaviour</w:t>
+      </w:r>
+      <w:proofErr w:type="spellEnd"/>
+      <w:r>
+        <w:t>?</w:t>
       </w:r>
     </w:p>
     <w:p>
@@ -711,8 +1272,6 @@
         </w:rPr>
         <w:t xml:space="preserve"> epsilon</w:t>
       </w:r>
-      <w:bookmarkStart w:id="0" w:name="_GoBack"/>
-      <w:bookmarkEnd w:id="0"/>
     </w:p>
     <w:sectPr>
       <w:pgSz w:w="11906" w:h="16838"/>

</xml_diff>

<commit_message>
Q & A :zap:
</commit_message>
<xml_diff>
--- a/OLCAR_Exercise3_Question_And_Answers.docx
+++ b/OLCAR_Exercise3_Question_And_Answers.docx
@@ -5,17 +5,32 @@
     <w:p>
       <w:pPr>
         <w:pStyle w:val="Titel"/>
-      </w:pPr>
-      <w:r>
+        <w:rPr>
+          <w:sz w:val="52"/>
+        </w:rPr>
+      </w:pPr>
+      <w:r>
+        <w:rPr>
+          <w:sz w:val="52"/>
+        </w:rPr>
         <w:t xml:space="preserve">OLCAR - Exercise </w:t>
       </w:r>
       <w:r>
+        <w:rPr>
+          <w:sz w:val="52"/>
+        </w:rPr>
         <w:t>3</w:t>
       </w:r>
       <w:r>
+        <w:rPr>
+          <w:sz w:val="52"/>
+        </w:rPr>
         <w:t xml:space="preserve"> – </w:t>
       </w:r>
       <w:r>
+        <w:rPr>
+          <w:sz w:val="52"/>
+        </w:rPr>
         <w:t>Reinforcement Learning</w:t>
       </w:r>
     </w:p>
@@ -30,85 +45,140 @@
         <w:t>Answers to question related to programming exercise</w:t>
       </w:r>
     </w:p>
-    <w:p/>
     <w:p>
-      <w:r>
-        <w:t xml:space="preserve">Handout: </w:t>
-      </w:r>
-      <w:r>
-        <w:t>12.05</w:t>
-      </w:r>
-      <w:r>
-        <w:t>.2015</w:t>
-      </w:r>
+      <w:pPr>
+        <w:rPr>
+          <w:sz w:val="4"/>
+        </w:rPr>
+      </w:pPr>
+    </w:p>
+    <w:tbl>
+      <w:tblPr>
+        <w:tblStyle w:val="Tabellenraster"/>
+        <w:tblW w:w="0" w:type="auto"/>
+        <w:tblBorders>
+          <w:top w:val="none" w:sz="0" w:space="0" w:color="auto"/>
+          <w:left w:val="none" w:sz="0" w:space="0" w:color="auto"/>
+          <w:bottom w:val="none" w:sz="0" w:space="0" w:color="auto"/>
+          <w:right w:val="none" w:sz="0" w:space="0" w:color="auto"/>
+          <w:insideH w:val="none" w:sz="0" w:space="0" w:color="auto"/>
+          <w:insideV w:val="none" w:sz="0" w:space="0" w:color="auto"/>
+        </w:tblBorders>
+        <w:tblLook w:val="04A0" w:firstRow="1" w:lastRow="0" w:firstColumn="1" w:lastColumn="0" w:noHBand="0" w:noVBand="1"/>
+      </w:tblPr>
+      <w:tblGrid>
+        <w:gridCol w:w="4531"/>
+        <w:gridCol w:w="4531"/>
+      </w:tblGrid>
+      <w:tr>
+        <w:tc>
+          <w:tcPr>
+            <w:tcW w:w="4531" w:type="dxa"/>
+          </w:tcPr>
+          <w:p>
+            <w:r>
+              <w:t xml:space="preserve">Handout: </w:t>
+            </w:r>
+            <w:r>
+              <w:t>12.05</w:t>
+            </w:r>
+            <w:r>
+              <w:t>.2015</w:t>
+            </w:r>
+          </w:p>
+          <w:p>
+            <w:r>
+              <w:t>Due: 26.05.2015</w:t>
+            </w:r>
+          </w:p>
+        </w:tc>
+        <w:tc>
+          <w:tcPr>
+            <w:tcW w:w="4531" w:type="dxa"/>
+          </w:tcPr>
+          <w:p>
+            <w:r>
+              <w:t>Y</w:t>
+            </w:r>
+            <w:r>
+              <w:t>i</w:t>
+            </w:r>
+            <w:r>
+              <w:t xml:space="preserve"> Hao Ng, Raphael Stadler</w:t>
+            </w:r>
+            <w:r>
+              <w:t xml:space="preserve"> </w:t>
+            </w:r>
+          </w:p>
+          <w:p>
+            <w:r>
+              <w:t>(Team Number 10)</w:t>
+            </w:r>
+          </w:p>
+        </w:tc>
+      </w:tr>
+    </w:tbl>
+    <w:p>
+      <w:pPr>
+        <w:rPr>
+          <w:sz w:val="12"/>
+        </w:rPr>
+      </w:pPr>
     </w:p>
     <w:p>
-      <w:r>
-        <w:t>Due: 2</w:t>
-      </w:r>
-      <w:r>
-        <w:t>6.05.2015</w:t>
-      </w:r>
-    </w:p>
-    <w:p/>
-    <w:p>
-      <w:r>
-        <w:t>Y</w:t>
-      </w:r>
-      <w:r>
-        <w:t>i</w:t>
-      </w:r>
-      <w:r>
-        <w:t xml:space="preserve"> Hao Ng, Raphael Stadler</w:t>
-      </w:r>
-      <w:r>
-        <w:t xml:space="preserve"> </w:t>
-      </w:r>
+      <w:pPr>
+        <w:pStyle w:val="ILQCQuestion"/>
+        <w:rPr>
+          <w:sz w:val="12"/>
+        </w:rPr>
+      </w:pPr>
+      <w:bookmarkStart w:id="0" w:name="_GoBack"/>
+      <w:bookmarkEnd w:id="0"/>
     </w:p>
     <w:p>
-      <w:r>
-        <w:t>(Team Number 10)</w:t>
-      </w:r>
-    </w:p>
-    <w:p/>
-    <w:p>
-      <w:pPr>
-        <w:rPr>
-          <w:b/>
-          <w:sz w:val="28"/>
-        </w:rPr>
-      </w:pPr>
+      <w:pPr>
+        <w:pStyle w:val="ILQCQuestion"/>
+      </w:pPr>
+      <w:r>
+        <w:t xml:space="preserve">1. </w:t>
+      </w:r>
+      <w:proofErr w:type="gramStart"/>
+      <w:r>
+        <w:t>How  much</w:t>
+      </w:r>
+      <w:proofErr w:type="gramEnd"/>
+      <w:r>
+        <w:t xml:space="preserve">  cost  improvement  did  you  obtain  using  PI2  learning?</w:t>
+      </w:r>
     </w:p>
     <w:p>
       <w:pPr>
         <w:pStyle w:val="ILQCQuestion"/>
       </w:pPr>
       <w:r>
-        <w:t xml:space="preserve">1. </w:t>
+        <w:t>(</w:t>
       </w:r>
       <w:proofErr w:type="gramStart"/>
       <w:r>
-        <w:t>How  much</w:t>
+        <w:t>answer</w:t>
       </w:r>
       <w:proofErr w:type="gramEnd"/>
       <w:r>
-        <w:t xml:space="preserve">  cost  improvement  did  you  obtain  using  PI2  learning?</w:t>
+        <w:t xml:space="preserve"> in 1 sentence and attach one of your cost-plots)</w:t>
       </w:r>
     </w:p>
     <w:p>
       <w:pPr>
         <w:pStyle w:val="ILQCQuestion"/>
-      </w:pPr>
-      <w:r>
-        <w:t>(</w:t>
-      </w:r>
-      <w:proofErr w:type="gramStart"/>
-      <w:r>
-        <w:t>answer</w:t>
-      </w:r>
-      <w:proofErr w:type="gramEnd"/>
-      <w:r>
-        <w:t xml:space="preserve"> in 1 sentence and attach one of your cost-plots)</w:t>
+        <w:rPr>
+          <w:b w:val="0"/>
+        </w:rPr>
+      </w:pPr>
+      <w:r>
+        <w:rPr>
+          <w:b w:val="0"/>
+        </w:rPr>
+        <w:t>By using PI2 the cost could be reduced by approximately 5 % (from 42.5 to 40.5).</w:t>
       </w:r>
     </w:p>
     <w:p>
@@ -118,245 +188,16 @@
           <w:b w:val="0"/>
         </w:rPr>
       </w:pPr>
-    </w:p>
-    <w:p>
-      <w:pPr>
-        <w:rPr>
-          <w:rFonts w:ascii="Courier New" w:hAnsi="Courier New" w:cs="Courier New"/>
-          <w:sz w:val="24"/>
-          <w:szCs w:val="24"/>
-        </w:rPr>
-      </w:pPr>
-      <w:r>
-        <w:rPr>
-          <w:b/>
-          <w:highlight w:val="yellow"/>
-        </w:rPr>
-        <w:t>Currently: Reduced cost by 5 % (2 out of 40).</w:t>
-      </w:r>
-      <w:r>
-        <w:rPr>
-          <w:rFonts w:ascii="Courier New" w:hAnsi="Courier New" w:cs="Courier New"/>
-          <w:color w:val="000000"/>
-          <w:sz w:val="20"/>
-          <w:szCs w:val="20"/>
-        </w:rPr>
-        <w:t xml:space="preserve"> </w:t>
-      </w:r>
-    </w:p>
-    <w:p>
-      <w:pPr>
-        <w:rPr>
-          <w:rFonts w:ascii="Courier New" w:hAnsi="Courier New" w:cs="Courier New"/>
-          <w:sz w:val="24"/>
-          <w:szCs w:val="24"/>
-          <w:lang w:val="de-CH"/>
-        </w:rPr>
-      </w:pPr>
-      <w:proofErr w:type="spellStart"/>
-      <w:r>
-        <w:rPr>
-          <w:rFonts w:ascii="Courier New" w:hAnsi="Courier New" w:cs="Courier New"/>
-          <w:color w:val="000000"/>
-          <w:sz w:val="20"/>
-          <w:szCs w:val="20"/>
-          <w:lang w:val="de-CH"/>
-        </w:rPr>
-        <w:t>Task.std_noise</w:t>
-      </w:r>
-      <w:proofErr w:type="spellEnd"/>
-      <w:r>
-        <w:rPr>
-          <w:rFonts w:ascii="Courier New" w:hAnsi="Courier New" w:cs="Courier New"/>
-          <w:color w:val="000000"/>
-          <w:sz w:val="20"/>
-          <w:szCs w:val="20"/>
-          <w:lang w:val="de-CH"/>
-        </w:rPr>
-        <w:t xml:space="preserve">     = 0.0015;        </w:t>
-      </w:r>
-      <w:r>
-        <w:rPr>
-          <w:rFonts w:ascii="Courier New" w:hAnsi="Courier New" w:cs="Courier New"/>
-          <w:color w:val="228B22"/>
-          <w:sz w:val="20"/>
-          <w:szCs w:val="20"/>
-          <w:lang w:val="de-CH"/>
-        </w:rPr>
-        <w:t xml:space="preserve">% </w:t>
-      </w:r>
-      <w:proofErr w:type="spellStart"/>
-      <w:r>
-        <w:rPr>
-          <w:rFonts w:ascii="Courier New" w:hAnsi="Courier New" w:cs="Courier New"/>
-          <w:color w:val="228B22"/>
-          <w:sz w:val="20"/>
-          <w:szCs w:val="20"/>
-          <w:lang w:val="de-CH"/>
-        </w:rPr>
-        <w:t>standard</w:t>
-      </w:r>
-      <w:proofErr w:type="spellEnd"/>
-      <w:r>
-        <w:rPr>
-          <w:rFonts w:ascii="Courier New" w:hAnsi="Courier New" w:cs="Courier New"/>
-          <w:color w:val="228B22"/>
-          <w:sz w:val="20"/>
-          <w:szCs w:val="20"/>
-          <w:lang w:val="de-CH"/>
-        </w:rPr>
-        <w:t xml:space="preserve"> </w:t>
-      </w:r>
-      <w:proofErr w:type="spellStart"/>
-      <w:r>
-        <w:rPr>
-          <w:rFonts w:ascii="Courier New" w:hAnsi="Courier New" w:cs="Courier New"/>
-          <w:color w:val="228B22"/>
-          <w:sz w:val="20"/>
-          <w:szCs w:val="20"/>
-          <w:lang w:val="de-CH"/>
-        </w:rPr>
-        <w:t>deviation</w:t>
-      </w:r>
-      <w:proofErr w:type="spellEnd"/>
-      <w:r>
-        <w:rPr>
-          <w:rFonts w:ascii="Courier New" w:hAnsi="Courier New" w:cs="Courier New"/>
-          <w:color w:val="228B22"/>
-          <w:sz w:val="20"/>
-          <w:szCs w:val="20"/>
-          <w:lang w:val="de-CH"/>
-        </w:rPr>
-        <w:t xml:space="preserve"> </w:t>
-      </w:r>
-      <w:proofErr w:type="spellStart"/>
-      <w:r>
-        <w:rPr>
-          <w:rFonts w:ascii="Courier New" w:hAnsi="Courier New" w:cs="Courier New"/>
-          <w:color w:val="228B22"/>
-          <w:sz w:val="20"/>
-          <w:szCs w:val="20"/>
-          <w:lang w:val="de-CH"/>
-        </w:rPr>
-        <w:t>of</w:t>
-      </w:r>
-      <w:proofErr w:type="spellEnd"/>
-      <w:r>
-        <w:rPr>
-          <w:rFonts w:ascii="Courier New" w:hAnsi="Courier New" w:cs="Courier New"/>
-          <w:color w:val="228B22"/>
-          <w:sz w:val="20"/>
-          <w:szCs w:val="20"/>
-          <w:lang w:val="de-CH"/>
-        </w:rPr>
-        <w:t xml:space="preserve"> </w:t>
-      </w:r>
-      <w:proofErr w:type="spellStart"/>
-      <w:r>
-        <w:rPr>
-          <w:rFonts w:ascii="Courier New" w:hAnsi="Courier New" w:cs="Courier New"/>
-          <w:color w:val="228B22"/>
-          <w:sz w:val="20"/>
-          <w:szCs w:val="20"/>
-          <w:lang w:val="de-CH"/>
-        </w:rPr>
-        <w:t>exploration</w:t>
-      </w:r>
-      <w:proofErr w:type="spellEnd"/>
-      <w:r>
-        <w:rPr>
-          <w:rFonts w:ascii="Courier New" w:hAnsi="Courier New" w:cs="Courier New"/>
-          <w:color w:val="228B22"/>
-          <w:sz w:val="20"/>
-          <w:szCs w:val="20"/>
-          <w:lang w:val="de-CH"/>
-        </w:rPr>
-        <w:t xml:space="preserve"> </w:t>
-      </w:r>
-      <w:proofErr w:type="spellStart"/>
-      <w:r>
-        <w:rPr>
-          <w:rFonts w:ascii="Courier New" w:hAnsi="Courier New" w:cs="Courier New"/>
-          <w:color w:val="228B22"/>
-          <w:sz w:val="20"/>
-          <w:szCs w:val="20"/>
-          <w:lang w:val="de-CH"/>
-        </w:rPr>
-        <w:t>noise</w:t>
-      </w:r>
-      <w:proofErr w:type="spellEnd"/>
-      <w:r>
-        <w:rPr>
-          <w:rFonts w:ascii="Courier New" w:hAnsi="Courier New" w:cs="Courier New"/>
-          <w:color w:val="228B22"/>
-          <w:sz w:val="20"/>
-          <w:szCs w:val="20"/>
-          <w:lang w:val="de-CH"/>
-        </w:rPr>
-        <w:t xml:space="preserve"> </w:t>
-      </w:r>
-      <w:proofErr w:type="spellStart"/>
-      <w:r>
-        <w:rPr>
-          <w:rFonts w:ascii="Courier New" w:hAnsi="Courier New" w:cs="Courier New"/>
-          <w:color w:val="228B22"/>
-          <w:sz w:val="20"/>
-          <w:szCs w:val="20"/>
-          <w:lang w:val="de-CH"/>
-        </w:rPr>
-        <w:t>for</w:t>
-      </w:r>
-      <w:proofErr w:type="spellEnd"/>
-      <w:r>
-        <w:rPr>
-          <w:rFonts w:ascii="Courier New" w:hAnsi="Courier New" w:cs="Courier New"/>
-          <w:color w:val="228B22"/>
-          <w:sz w:val="20"/>
-          <w:szCs w:val="20"/>
-          <w:lang w:val="de-CH"/>
-        </w:rPr>
-        <w:t xml:space="preserve"> PI2</w:t>
-      </w:r>
-    </w:p>
-    <w:p>
-      <w:pPr>
-        <w:pStyle w:val="ILQCQuestion"/>
-        <w:rPr>
-          <w:b w:val="0"/>
-        </w:rPr>
-      </w:pPr>
-    </w:p>
-    <w:p>
-      <w:pPr>
-        <w:pStyle w:val="ILQCQuestion"/>
-        <w:rPr>
-          <w:b w:val="0"/>
-        </w:rPr>
-      </w:pPr>
-    </w:p>
-    <w:p>
-      <w:pPr>
-        <w:pStyle w:val="ILQCQuestion"/>
-        <w:rPr>
-          <w:b w:val="0"/>
-        </w:rPr>
-      </w:pPr>
-      <w:r>
-        <w:rPr>
-          <w:b w:val="0"/>
-        </w:rPr>
-        <w:t xml:space="preserve">ILQC: </w:t>
-      </w:r>
       <w:r>
         <w:rPr>
           <w:noProof/>
           <w:lang w:val="de-CH" w:eastAsia="de-CH"/>
         </w:rPr>
         <w:drawing>
-          <wp:inline distT="0" distB="0" distL="0" distR="0" wp14:anchorId="1AF71632" wp14:editId="238A656B">
-            <wp:extent cx="5760720" cy="3294380"/>
-            <wp:effectExtent l="0" t="0" r="0" b="1270"/>
-            <wp:docPr id="1" name="Grafik 1"/>
+          <wp:inline distT="0" distB="0" distL="0" distR="0" wp14:anchorId="75A852D2" wp14:editId="557E4962">
+            <wp:extent cx="5570575" cy="3077570"/>
+            <wp:effectExtent l="0" t="0" r="0" b="8890"/>
+            <wp:docPr id="2" name="Grafik 2"/>
             <wp:cNvGraphicFramePr>
               <a:graphicFrameLocks xmlns:a="http://schemas.openxmlformats.org/drawingml/2006/main" noChangeAspect="1"/>
             </wp:cNvGraphicFramePr>
@@ -376,7 +217,7 @@
                   <pic:spPr>
                     <a:xfrm>
                       <a:off x="0" y="0"/>
-                      <a:ext cx="5760720" cy="3294380"/>
+                      <a:ext cx="5601172" cy="3094474"/>
                     </a:xfrm>
                     <a:prstGeom prst="rect">
                       <a:avLst/>
@@ -396,20 +237,22 @@
           <w:b w:val="0"/>
         </w:rPr>
       </w:pPr>
-      <w:r>
-        <w:rPr>
-          <w:b w:val="0"/>
-        </w:rPr>
-        <w:t>PI2:</w:t>
-      </w:r>
     </w:p>
     <w:p>
       <w:pPr>
         <w:pStyle w:val="ILQCQuestion"/>
-        <w:rPr>
-          <w:b w:val="0"/>
-        </w:rPr>
-      </w:pPr>
+      </w:pPr>
+      <w:r>
+        <w:t>2. How does the exploration noise (</w:t>
+      </w:r>
+      <w:proofErr w:type="spellStart"/>
+      <w:r>
+        <w:t>Task.std_noise</w:t>
+      </w:r>
+      <w:proofErr w:type="spellEnd"/>
+      <w:r>
+        <w:t>) affect the learning curve?  What happens if you decrease/increase it?</w:t>
+      </w:r>
     </w:p>
     <w:p>
       <w:pPr>
@@ -420,45 +263,81 @@
       </w:pPr>
       <w:r>
         <w:rPr>
-          <w:noProof/>
-          <w:lang w:val="de-CH" w:eastAsia="de-CH"/>
-        </w:rPr>
-        <w:lastRenderedPageBreak/>
-        <w:drawing>
-          <wp:inline distT="0" distB="0" distL="0" distR="0" wp14:anchorId="74E958BA" wp14:editId="17AFED46">
-            <wp:extent cx="5760720" cy="3312160"/>
-            <wp:effectExtent l="0" t="0" r="0" b="2540"/>
-            <wp:docPr id="7" name="Grafik 7"/>
-            <wp:cNvGraphicFramePr>
-              <a:graphicFrameLocks xmlns:a="http://schemas.openxmlformats.org/drawingml/2006/main" noChangeAspect="1"/>
-            </wp:cNvGraphicFramePr>
-            <a:graphic xmlns:a="http://schemas.openxmlformats.org/drawingml/2006/main">
-              <a:graphicData uri="http://schemas.openxmlformats.org/drawingml/2006/picture">
-                <pic:pic xmlns:pic="http://schemas.openxmlformats.org/drawingml/2006/picture">
-                  <pic:nvPicPr>
-                    <pic:cNvPr id="1" name=""/>
-                    <pic:cNvPicPr/>
-                  </pic:nvPicPr>
-                  <pic:blipFill>
-                    <a:blip r:embed="rId6"/>
-                    <a:stretch>
-                      <a:fillRect/>
-                    </a:stretch>
-                  </pic:blipFill>
-                  <pic:spPr>
-                    <a:xfrm>
-                      <a:off x="0" y="0"/>
-                      <a:ext cx="5760720" cy="3312160"/>
-                    </a:xfrm>
-                    <a:prstGeom prst="rect">
-                      <a:avLst/>
-                    </a:prstGeom>
-                  </pic:spPr>
-                </pic:pic>
-              </a:graphicData>
-            </a:graphic>
-          </wp:inline>
-        </w:drawing>
+          <w:b w:val="0"/>
+        </w:rPr>
+        <w:t>If the noise is chosen</w:t>
+      </w:r>
+      <w:r>
+        <w:rPr>
+          <w:b w:val="0"/>
+        </w:rPr>
+        <w:t xml:space="preserve"> to be</w:t>
+      </w:r>
+      <w:r>
+        <w:rPr>
+          <w:b w:val="0"/>
+        </w:rPr>
+        <w:t xml:space="preserve"> to</w:t>
+      </w:r>
+      <w:r>
+        <w:rPr>
+          <w:b w:val="0"/>
+        </w:rPr>
+        <w:t>o</w:t>
+      </w:r>
+      <w:r>
+        <w:rPr>
+          <w:b w:val="0"/>
+        </w:rPr>
+        <w:t xml:space="preserve"> big (e.g. </w:t>
+      </w:r>
+      <w:r>
+        <w:rPr>
+          <w:b w:val="0"/>
+        </w:rPr>
+        <w:t xml:space="preserve">to </w:t>
+      </w:r>
+      <w:r>
+        <w:rPr>
+          <w:b w:val="0"/>
+        </w:rPr>
+        <w:t xml:space="preserve">0.015) </w:t>
+      </w:r>
+      <w:r>
+        <w:rPr>
+          <w:b w:val="0"/>
+        </w:rPr>
+        <w:t xml:space="preserve">at some part of the algorithm </w:t>
+      </w:r>
+      <w:r>
+        <w:rPr>
+          <w:b w:val="0"/>
+        </w:rPr>
+        <w:t>th</w:t>
+      </w:r>
+      <w:r>
+        <w:rPr>
+          <w:b w:val="0"/>
+        </w:rPr>
+        <w:t xml:space="preserve">e integration using ode45 fails. </w:t>
+      </w:r>
+      <w:r>
+        <w:rPr>
+          <w:b w:val="0"/>
+        </w:rPr>
+        <w:t>Decreasing the exploration noise</w:t>
+      </w:r>
+      <w:r>
+        <w:rPr>
+          <w:b w:val="0"/>
+        </w:rPr>
+        <w:t xml:space="preserve"> (e.g. to 0.00015)</w:t>
+      </w:r>
+      <w:r>
+        <w:rPr>
+          <w:b w:val="0"/>
+        </w:rPr>
+        <w:t xml:space="preserve"> makes the algorithm converge slower.</w:t>
       </w:r>
     </w:p>
     <w:p>
@@ -472,50 +351,26 @@
     <w:p>
       <w:pPr>
         <w:pStyle w:val="ILQCQuestion"/>
-        <w:rPr>
-          <w:b w:val="0"/>
-        </w:rPr>
-      </w:pPr>
-      <w:r>
-        <w:rPr>
-          <w:noProof/>
-          <w:lang w:val="de-CH" w:eastAsia="de-CH"/>
-        </w:rPr>
-        <w:drawing>
-          <wp:inline distT="0" distB="0" distL="0" distR="0" wp14:anchorId="4DD2ADE8" wp14:editId="4E9AD44E">
-            <wp:extent cx="5760720" cy="3182620"/>
-            <wp:effectExtent l="0" t="0" r="0" b="0"/>
-            <wp:docPr id="6" name="Grafik 6"/>
-            <wp:cNvGraphicFramePr>
-              <a:graphicFrameLocks xmlns:a="http://schemas.openxmlformats.org/drawingml/2006/main" noChangeAspect="1"/>
-            </wp:cNvGraphicFramePr>
-            <a:graphic xmlns:a="http://schemas.openxmlformats.org/drawingml/2006/main">
-              <a:graphicData uri="http://schemas.openxmlformats.org/drawingml/2006/picture">
-                <pic:pic xmlns:pic="http://schemas.openxmlformats.org/drawingml/2006/picture">
-                  <pic:nvPicPr>
-                    <pic:cNvPr id="1" name=""/>
-                    <pic:cNvPicPr/>
-                  </pic:nvPicPr>
-                  <pic:blipFill>
-                    <a:blip r:embed="rId7"/>
-                    <a:stretch>
-                      <a:fillRect/>
-                    </a:stretch>
-                  </pic:blipFill>
-                  <pic:spPr>
-                    <a:xfrm>
-                      <a:off x="0" y="0"/>
-                      <a:ext cx="5760720" cy="3182620"/>
-                    </a:xfrm>
-                    <a:prstGeom prst="rect">
-                      <a:avLst/>
-                    </a:prstGeom>
-                  </pic:spPr>
-                </pic:pic>
-              </a:graphicData>
-            </a:graphic>
-          </wp:inline>
-        </w:drawing>
+      </w:pPr>
+      <w:r>
+        <w:rPr>
+          <w:highlight w:val="yellow"/>
+        </w:rPr>
+        <w:t xml:space="preserve">3. The tuning parameter Task.num_reuse specifies how many (of the best) rollouts are saved, carried </w:t>
+      </w:r>
+      <w:proofErr w:type="gramStart"/>
+      <w:r>
+        <w:rPr>
+          <w:highlight w:val="yellow"/>
+        </w:rPr>
+        <w:t>over  and</w:t>
+      </w:r>
+      <w:proofErr w:type="gramEnd"/>
+      <w:r>
+        <w:rPr>
+          <w:highlight w:val="yellow"/>
+        </w:rPr>
+        <w:t xml:space="preserve">  reused  in  the  next  learning  iteration.   Why  does  it  make  sense  to  keep  some  of  the  best rollouts for the next update?</w:t>
       </w:r>
     </w:p>
     <w:p>
@@ -525,212 +380,128 @@
           <w:b w:val="0"/>
         </w:rPr>
       </w:pPr>
+      <w:r>
+        <w:rPr>
+          <w:b w:val="0"/>
+        </w:rPr>
+        <w:t xml:space="preserve">If the algorithm succeeded to find a good solution with a specific set of </w:t>
+      </w:r>
+      <w:proofErr w:type="spellStart"/>
+      <w:r>
+        <w:rPr>
+          <w:b w:val="0"/>
+        </w:rPr>
+        <w:t>basis</w:t>
+      </w:r>
+      <w:proofErr w:type="spellEnd"/>
+      <w:r>
+        <w:rPr>
+          <w:b w:val="0"/>
+        </w:rPr>
+        <w:t xml:space="preserve"> functions and its corresponding parameters, this solution can be taken as a basis to do further optimizations. In the end, the goal of the algorithm is to find a </w:t>
+      </w:r>
+      <w:r>
+        <w:rPr>
+          <w:b w:val="0"/>
+          <w:u w:val="single"/>
+        </w:rPr>
+        <w:t>global</w:t>
+      </w:r>
+      <w:r>
+        <w:rPr>
+          <w:b w:val="0"/>
+        </w:rPr>
+        <w:t xml:space="preserve"> solution to the cost minimization problem.</w:t>
+      </w:r>
+      <w:r>
+        <w:rPr>
+          <w:b w:val="0"/>
+        </w:rPr>
+        <w:t xml:space="preserve"> Since the</w:t>
+      </w:r>
+      <w:r>
+        <w:rPr>
+          <w:b w:val="0"/>
+        </w:rPr>
+        <w:t xml:space="preserve"> costs do not strictly decrease</w:t>
+      </w:r>
+      <w:r>
+        <w:rPr>
+          <w:b w:val="0"/>
+        </w:rPr>
+        <w:t xml:space="preserve">, it </w:t>
+      </w:r>
+      <w:r>
+        <w:rPr>
+          <w:b w:val="0"/>
+        </w:rPr>
+        <w:t xml:space="preserve">gets </w:t>
+      </w:r>
+      <w:r>
+        <w:rPr>
+          <w:b w:val="0"/>
+        </w:rPr>
+        <w:t xml:space="preserve">meaningful to </w:t>
+      </w:r>
+      <w:r>
+        <w:rPr>
+          <w:b w:val="0"/>
+        </w:rPr>
+        <w:t xml:space="preserve">also take </w:t>
+      </w:r>
+      <w:r>
+        <w:rPr>
+          <w:b w:val="0"/>
+        </w:rPr>
+        <w:t>the minimal cost</w:t>
+      </w:r>
+      <w:r>
+        <w:rPr>
+          <w:b w:val="0"/>
+        </w:rPr>
+        <w:t xml:space="preserve"> (of the last rollouts) into account</w:t>
+      </w:r>
+      <w:r>
+        <w:rPr>
+          <w:b w:val="0"/>
+        </w:rPr>
+        <w:t xml:space="preserve"> instead of simply taking the last cost.</w:t>
+      </w:r>
     </w:p>
     <w:p>
       <w:pPr>
         <w:pStyle w:val="ILQCQuestion"/>
-      </w:pPr>
-      <w:bookmarkStart w:id="0" w:name="_GoBack"/>
-    </w:p>
-    <w:bookmarkEnd w:id="0"/>
-    <w:p>
-      <w:pPr>
-        <w:pStyle w:val="ILQCQuestion"/>
-      </w:pPr>
-      <w:r>
-        <w:t>2. How does the exploration noise (</w:t>
-      </w:r>
-      <w:proofErr w:type="spellStart"/>
-      <w:r>
-        <w:t>Task.std_noise</w:t>
-      </w:r>
-      <w:proofErr w:type="spellEnd"/>
-      <w:r>
-        <w:t>) affect the learning curve?  What happens if you decrease/increase it?</w:t>
-      </w:r>
+        <w:rPr>
+          <w:b w:val="0"/>
+        </w:rPr>
+      </w:pPr>
     </w:p>
     <w:p>
       <w:pPr>
-        <w:rPr>
-          <w:rFonts w:ascii="Courier New" w:hAnsi="Courier New" w:cs="Courier New"/>
-          <w:sz w:val="24"/>
-          <w:szCs w:val="24"/>
-          <w:lang w:val="de-CH"/>
-        </w:rPr>
-      </w:pPr>
+        <w:pStyle w:val="ILQCQuestion"/>
+      </w:pPr>
+      <w:r>
+        <w:t>4. How does the quality of your initial guess affect the PI2 learning?  For example, what happens if you limit your ILQC iterations to only 1?</w:t>
+      </w:r>
     </w:p>
     <w:p>
       <w:pPr>
-        <w:rPr>
-          <w:rFonts w:ascii="Courier New" w:hAnsi="Courier New" w:cs="Courier New"/>
-          <w:sz w:val="24"/>
-          <w:szCs w:val="24"/>
-          <w:lang w:val="de-CH"/>
-        </w:rPr>
-      </w:pPr>
-      <w:proofErr w:type="spellStart"/>
-      <w:r>
-        <w:rPr>
-          <w:rFonts w:ascii="Courier New" w:hAnsi="Courier New" w:cs="Courier New"/>
-          <w:color w:val="000000"/>
-          <w:sz w:val="20"/>
-          <w:szCs w:val="20"/>
-          <w:lang w:val="de-CH"/>
-        </w:rPr>
-        <w:t>Task.std_noise</w:t>
-      </w:r>
-      <w:proofErr w:type="spellEnd"/>
-      <w:r>
-        <w:rPr>
-          <w:rFonts w:ascii="Courier New" w:hAnsi="Courier New" w:cs="Courier New"/>
-          <w:color w:val="000000"/>
-          <w:sz w:val="20"/>
-          <w:szCs w:val="20"/>
-          <w:lang w:val="de-CH"/>
-        </w:rPr>
-        <w:t xml:space="preserve">     = 0.0015;        </w:t>
-      </w:r>
-      <w:r>
-        <w:rPr>
-          <w:rFonts w:ascii="Courier New" w:hAnsi="Courier New" w:cs="Courier New"/>
-          <w:color w:val="228B22"/>
-          <w:sz w:val="20"/>
-          <w:szCs w:val="20"/>
-          <w:lang w:val="de-CH"/>
-        </w:rPr>
-        <w:t xml:space="preserve">% </w:t>
-      </w:r>
-      <w:proofErr w:type="spellStart"/>
-      <w:r>
-        <w:rPr>
-          <w:rFonts w:ascii="Courier New" w:hAnsi="Courier New" w:cs="Courier New"/>
-          <w:color w:val="228B22"/>
-          <w:sz w:val="20"/>
-          <w:szCs w:val="20"/>
-          <w:lang w:val="de-CH"/>
-        </w:rPr>
-        <w:t>standard</w:t>
-      </w:r>
-      <w:proofErr w:type="spellEnd"/>
-      <w:r>
-        <w:rPr>
-          <w:rFonts w:ascii="Courier New" w:hAnsi="Courier New" w:cs="Courier New"/>
-          <w:color w:val="228B22"/>
-          <w:sz w:val="20"/>
-          <w:szCs w:val="20"/>
-          <w:lang w:val="de-CH"/>
-        </w:rPr>
-        <w:t xml:space="preserve"> </w:t>
-      </w:r>
-      <w:proofErr w:type="spellStart"/>
-      <w:r>
-        <w:rPr>
-          <w:rFonts w:ascii="Courier New" w:hAnsi="Courier New" w:cs="Courier New"/>
-          <w:color w:val="228B22"/>
-          <w:sz w:val="20"/>
-          <w:szCs w:val="20"/>
-          <w:lang w:val="de-CH"/>
-        </w:rPr>
-        <w:t>deviation</w:t>
-      </w:r>
-      <w:proofErr w:type="spellEnd"/>
-      <w:r>
-        <w:rPr>
-          <w:rFonts w:ascii="Courier New" w:hAnsi="Courier New" w:cs="Courier New"/>
-          <w:color w:val="228B22"/>
-          <w:sz w:val="20"/>
-          <w:szCs w:val="20"/>
-          <w:lang w:val="de-CH"/>
-        </w:rPr>
-        <w:t xml:space="preserve"> </w:t>
-      </w:r>
-      <w:proofErr w:type="spellStart"/>
-      <w:r>
-        <w:rPr>
-          <w:rFonts w:ascii="Courier New" w:hAnsi="Courier New" w:cs="Courier New"/>
-          <w:color w:val="228B22"/>
-          <w:sz w:val="20"/>
-          <w:szCs w:val="20"/>
-          <w:lang w:val="de-CH"/>
-        </w:rPr>
-        <w:t>of</w:t>
-      </w:r>
-      <w:proofErr w:type="spellEnd"/>
-      <w:r>
-        <w:rPr>
-          <w:rFonts w:ascii="Courier New" w:hAnsi="Courier New" w:cs="Courier New"/>
-          <w:color w:val="228B22"/>
-          <w:sz w:val="20"/>
-          <w:szCs w:val="20"/>
-          <w:lang w:val="de-CH"/>
-        </w:rPr>
-        <w:t xml:space="preserve"> </w:t>
-      </w:r>
-      <w:proofErr w:type="spellStart"/>
-      <w:r>
-        <w:rPr>
-          <w:rFonts w:ascii="Courier New" w:hAnsi="Courier New" w:cs="Courier New"/>
-          <w:color w:val="228B22"/>
-          <w:sz w:val="20"/>
-          <w:szCs w:val="20"/>
-          <w:lang w:val="de-CH"/>
-        </w:rPr>
-        <w:t>exploration</w:t>
-      </w:r>
-      <w:proofErr w:type="spellEnd"/>
-      <w:r>
-        <w:rPr>
-          <w:rFonts w:ascii="Courier New" w:hAnsi="Courier New" w:cs="Courier New"/>
-          <w:color w:val="228B22"/>
-          <w:sz w:val="20"/>
-          <w:szCs w:val="20"/>
-          <w:lang w:val="de-CH"/>
-        </w:rPr>
-        <w:t xml:space="preserve"> </w:t>
-      </w:r>
-      <w:proofErr w:type="spellStart"/>
-      <w:r>
-        <w:rPr>
-          <w:rFonts w:ascii="Courier New" w:hAnsi="Courier New" w:cs="Courier New"/>
-          <w:color w:val="228B22"/>
-          <w:sz w:val="20"/>
-          <w:szCs w:val="20"/>
-          <w:lang w:val="de-CH"/>
-        </w:rPr>
-        <w:t>noise</w:t>
-      </w:r>
-      <w:proofErr w:type="spellEnd"/>
-      <w:r>
-        <w:rPr>
-          <w:rFonts w:ascii="Courier New" w:hAnsi="Courier New" w:cs="Courier New"/>
-          <w:color w:val="228B22"/>
-          <w:sz w:val="20"/>
-          <w:szCs w:val="20"/>
-          <w:lang w:val="de-CH"/>
-        </w:rPr>
-        <w:t xml:space="preserve"> </w:t>
-      </w:r>
-      <w:proofErr w:type="spellStart"/>
-      <w:r>
-        <w:rPr>
-          <w:rFonts w:ascii="Courier New" w:hAnsi="Courier New" w:cs="Courier New"/>
-          <w:color w:val="228B22"/>
-          <w:sz w:val="20"/>
-          <w:szCs w:val="20"/>
-          <w:lang w:val="de-CH"/>
-        </w:rPr>
-        <w:t>for</w:t>
-      </w:r>
-      <w:proofErr w:type="spellEnd"/>
-      <w:r>
-        <w:rPr>
-          <w:rFonts w:ascii="Courier New" w:hAnsi="Courier New" w:cs="Courier New"/>
-          <w:color w:val="228B22"/>
-          <w:sz w:val="20"/>
-          <w:szCs w:val="20"/>
-          <w:lang w:val="de-CH"/>
-        </w:rPr>
-        <w:t xml:space="preserve"> PI2</w:t>
+        <w:pStyle w:val="ILQCQuestion"/>
+        <w:rPr>
+          <w:b w:val="0"/>
+        </w:rPr>
+      </w:pPr>
+      <w:r>
+        <w:rPr>
+          <w:b w:val="0"/>
+        </w:rPr>
+        <w:t>The performance of the PI2 learning is directly affected by the quality of the initial guess. If the initial guess is of bad quality, the cost of the initial guess is really big (as it is e.g. the case when only 1 ILQC iteration is performed, which even makes the quadrotor “crash”).</w:t>
+      </w:r>
+      <w:r>
+        <w:rPr>
+          <w:b w:val="0"/>
+        </w:rPr>
+        <w:t xml:space="preserve"> Having such a big initial value causes the algorithm not to be able to converge (in the allowed maximum number of iterations) and the cost oscillates a lot throughout the iterations.</w:t>
       </w:r>
     </w:p>
     <w:p>
@@ -744,538 +515,87 @@
     <w:p>
       <w:pPr>
         <w:pStyle w:val="ILQCQuestion"/>
-        <w:rPr>
-          <w:b w:val="0"/>
-        </w:rPr>
-      </w:pPr>
+      </w:pPr>
+      <w:r>
+        <w:t xml:space="preserve">5. While executing your program, you might have noticed that the cost is not always strictly decreasing during learning.  What is your explanation for this </w:t>
+      </w:r>
+      <w:proofErr w:type="spellStart"/>
+      <w:r>
+        <w:t>behaviour</w:t>
+      </w:r>
+      <w:proofErr w:type="spellEnd"/>
+      <w:r>
+        <w:t>?</w:t>
+      </w:r>
     </w:p>
     <w:p>
       <w:pPr>
         <w:pStyle w:val="ILQCQuestion"/>
-        <w:rPr>
-          <w:b w:val="0"/>
-        </w:rPr>
-      </w:pPr>
-      <w:r>
-        <w:rPr>
-          <w:b w:val="0"/>
-        </w:rPr>
-        <w:t xml:space="preserve">Increasing: ode45 </w:t>
-      </w:r>
-      <w:proofErr w:type="spellStart"/>
-      <w:r>
-        <w:rPr>
-          <w:b w:val="0"/>
-        </w:rPr>
-        <w:t>crashs</w:t>
-      </w:r>
-      <w:proofErr w:type="spellEnd"/>
-      <w:r>
-        <w:rPr>
-          <w:b w:val="0"/>
-        </w:rPr>
-        <w:t>!</w:t>
-      </w:r>
-    </w:p>
-    <w:p>
-      <w:pPr>
-        <w:pStyle w:val="ILQCQuestion"/>
-        <w:rPr>
-          <w:b w:val="0"/>
-        </w:rPr>
-      </w:pPr>
-    </w:p>
-    <w:p>
-      <w:pPr>
-        <w:pStyle w:val="ILQCQuestion"/>
-        <w:numPr>
-          <w:ilvl w:val="0"/>
-          <w:numId w:val="6"/>
-        </w:numPr>
-        <w:rPr>
-          <w:b w:val="0"/>
-        </w:rPr>
-      </w:pPr>
-      <w:r>
-        <w:rPr>
-          <w:b w:val="0"/>
-        </w:rPr>
-        <w:t xml:space="preserve"> Bigger “step sizes” are possible.</w:t>
-      </w:r>
-    </w:p>
-    <w:p>
-      <w:pPr>
-        <w:pStyle w:val="ILQCQuestion"/>
-        <w:rPr>
-          <w:b w:val="0"/>
-        </w:rPr>
-      </w:pPr>
-    </w:p>
-    <w:p>
-      <w:pPr>
-        <w:pStyle w:val="ILQCQuestion"/>
-        <w:rPr>
-          <w:b w:val="0"/>
-        </w:rPr>
-      </w:pPr>
-      <w:r>
-        <w:rPr>
-          <w:b w:val="0"/>
-        </w:rPr>
-        <w:t>Decreasing: slows down convergence:</w:t>
-      </w:r>
-    </w:p>
-    <w:p>
-      <w:pPr>
-        <w:rPr>
-          <w:rFonts w:ascii="Courier New" w:hAnsi="Courier New" w:cs="Courier New"/>
-          <w:sz w:val="24"/>
-          <w:szCs w:val="24"/>
-          <w:lang w:val="de-CH"/>
-        </w:rPr>
-      </w:pPr>
-    </w:p>
-    <w:p>
-      <w:pPr>
-        <w:rPr>
-          <w:rFonts w:ascii="Courier New" w:hAnsi="Courier New" w:cs="Courier New"/>
-          <w:sz w:val="24"/>
-          <w:szCs w:val="24"/>
-          <w:lang w:val="de-CH"/>
-        </w:rPr>
-      </w:pPr>
-      <w:proofErr w:type="spellStart"/>
-      <w:r>
-        <w:rPr>
-          <w:rFonts w:ascii="Courier New" w:hAnsi="Courier New" w:cs="Courier New"/>
-          <w:color w:val="000000"/>
-          <w:sz w:val="20"/>
-          <w:szCs w:val="20"/>
-          <w:lang w:val="de-CH"/>
-        </w:rPr>
-        <w:t>Task.std_noise</w:t>
-      </w:r>
-      <w:proofErr w:type="spellEnd"/>
-      <w:r>
-        <w:rPr>
-          <w:rFonts w:ascii="Courier New" w:hAnsi="Courier New" w:cs="Courier New"/>
-          <w:color w:val="000000"/>
-          <w:sz w:val="20"/>
-          <w:szCs w:val="20"/>
-          <w:lang w:val="de-CH"/>
-        </w:rPr>
-        <w:t xml:space="preserve">     = 0.00015;        </w:t>
-      </w:r>
-      <w:r>
-        <w:rPr>
-          <w:rFonts w:ascii="Courier New" w:hAnsi="Courier New" w:cs="Courier New"/>
-          <w:color w:val="228B22"/>
-          <w:sz w:val="20"/>
-          <w:szCs w:val="20"/>
-          <w:lang w:val="de-CH"/>
-        </w:rPr>
-        <w:t xml:space="preserve">% </w:t>
-      </w:r>
-      <w:proofErr w:type="spellStart"/>
-      <w:r>
-        <w:rPr>
-          <w:rFonts w:ascii="Courier New" w:hAnsi="Courier New" w:cs="Courier New"/>
-          <w:color w:val="228B22"/>
-          <w:sz w:val="20"/>
-          <w:szCs w:val="20"/>
-          <w:lang w:val="de-CH"/>
-        </w:rPr>
-        <w:t>standard</w:t>
-      </w:r>
-      <w:proofErr w:type="spellEnd"/>
-      <w:r>
-        <w:rPr>
-          <w:rFonts w:ascii="Courier New" w:hAnsi="Courier New" w:cs="Courier New"/>
-          <w:color w:val="228B22"/>
-          <w:sz w:val="20"/>
-          <w:szCs w:val="20"/>
-          <w:lang w:val="de-CH"/>
+      </w:pPr>
+      <w:r>
+        <w:rPr>
+          <w:b w:val="0"/>
+        </w:rPr>
+        <w:t xml:space="preserve">During the PI2 algorithm, when choosing the delta theta (the difference of the basis function parameters) the probabilistic exploration noise is also included in the calculations. </w:t>
+      </w:r>
+      <w:r>
+        <w:rPr>
+          <w:b w:val="0"/>
+        </w:rPr>
+        <w:t xml:space="preserve">Because of this </w:t>
+      </w:r>
+      <w:r>
+        <w:rPr>
+          <w:b w:val="0"/>
+        </w:rPr>
+        <w:t>stochasticity</w:t>
+      </w:r>
+      <w:r>
+        <w:rPr>
+          <w:b w:val="0"/>
+        </w:rPr>
+        <w:t>,</w:t>
+      </w:r>
+      <w:r>
+        <w:rPr>
+          <w:b w:val="0"/>
+        </w:rPr>
+        <w:t xml:space="preserve"> exploration gets possible. </w:t>
+      </w:r>
+      <w:r>
+        <w:rPr>
+          <w:b w:val="0"/>
+        </w:rPr>
+        <w:t xml:space="preserve">For such an </w:t>
+      </w:r>
+      <w:r>
+        <w:rPr>
+          <w:b w:val="0"/>
+        </w:rPr>
+        <w:t xml:space="preserve">exploration </w:t>
+      </w:r>
+      <w:r>
+        <w:rPr>
+          <w:b w:val="0"/>
+        </w:rPr>
+        <w:t>it is possible that the found solution is not as good as the one from the previous iteration</w:t>
+      </w:r>
+      <w:r>
+        <w:rPr>
+          <w:b w:val="0"/>
+        </w:rPr>
+        <w:t>.</w:t>
+      </w:r>
+      <w:r>
+        <w:rPr>
+          <w:b w:val="0"/>
         </w:rPr>
         <w:t xml:space="preserve"> </w:t>
-      </w:r>
-      <w:proofErr w:type="spellStart"/>
-      <w:r>
-        <w:rPr>
-          <w:rFonts w:ascii="Courier New" w:hAnsi="Courier New" w:cs="Courier New"/>
-          <w:color w:val="228B22"/>
-          <w:sz w:val="20"/>
-          <w:szCs w:val="20"/>
-          <w:lang w:val="de-CH"/>
-        </w:rPr>
-        <w:t>deviation</w:t>
-      </w:r>
-      <w:proofErr w:type="spellEnd"/>
-      <w:r>
-        <w:rPr>
-          <w:rFonts w:ascii="Courier New" w:hAnsi="Courier New" w:cs="Courier New"/>
-          <w:color w:val="228B22"/>
-          <w:sz w:val="20"/>
-          <w:szCs w:val="20"/>
-          <w:lang w:val="de-CH"/>
-        </w:rPr>
-        <w:t xml:space="preserve"> </w:t>
-      </w:r>
-      <w:proofErr w:type="spellStart"/>
-      <w:r>
-        <w:rPr>
-          <w:rFonts w:ascii="Courier New" w:hAnsi="Courier New" w:cs="Courier New"/>
-          <w:color w:val="228B22"/>
-          <w:sz w:val="20"/>
-          <w:szCs w:val="20"/>
-          <w:lang w:val="de-CH"/>
-        </w:rPr>
-        <w:t>of</w:t>
-      </w:r>
-      <w:proofErr w:type="spellEnd"/>
-      <w:r>
-        <w:rPr>
-          <w:rFonts w:ascii="Courier New" w:hAnsi="Courier New" w:cs="Courier New"/>
-          <w:color w:val="228B22"/>
-          <w:sz w:val="20"/>
-          <w:szCs w:val="20"/>
-          <w:lang w:val="de-CH"/>
-        </w:rPr>
-        <w:t xml:space="preserve"> </w:t>
-      </w:r>
-      <w:proofErr w:type="spellStart"/>
-      <w:r>
-        <w:rPr>
-          <w:rFonts w:ascii="Courier New" w:hAnsi="Courier New" w:cs="Courier New"/>
-          <w:color w:val="228B22"/>
-          <w:sz w:val="20"/>
-          <w:szCs w:val="20"/>
-          <w:lang w:val="de-CH"/>
-        </w:rPr>
-        <w:t>exploration</w:t>
-      </w:r>
-      <w:proofErr w:type="spellEnd"/>
-      <w:r>
-        <w:rPr>
-          <w:rFonts w:ascii="Courier New" w:hAnsi="Courier New" w:cs="Courier New"/>
-          <w:color w:val="228B22"/>
-          <w:sz w:val="20"/>
-          <w:szCs w:val="20"/>
-          <w:lang w:val="de-CH"/>
-        </w:rPr>
-        <w:t xml:space="preserve"> </w:t>
-      </w:r>
-      <w:proofErr w:type="spellStart"/>
-      <w:r>
-        <w:rPr>
-          <w:rFonts w:ascii="Courier New" w:hAnsi="Courier New" w:cs="Courier New"/>
-          <w:color w:val="228B22"/>
-          <w:sz w:val="20"/>
-          <w:szCs w:val="20"/>
-          <w:lang w:val="de-CH"/>
-        </w:rPr>
-        <w:t>noise</w:t>
-      </w:r>
-      <w:proofErr w:type="spellEnd"/>
-      <w:r>
-        <w:rPr>
-          <w:rFonts w:ascii="Courier New" w:hAnsi="Courier New" w:cs="Courier New"/>
-          <w:color w:val="228B22"/>
-          <w:sz w:val="20"/>
-          <w:szCs w:val="20"/>
-          <w:lang w:val="de-CH"/>
-        </w:rPr>
-        <w:t xml:space="preserve"> </w:t>
-      </w:r>
-      <w:proofErr w:type="spellStart"/>
-      <w:r>
-        <w:rPr>
-          <w:rFonts w:ascii="Courier New" w:hAnsi="Courier New" w:cs="Courier New"/>
-          <w:color w:val="228B22"/>
-          <w:sz w:val="20"/>
-          <w:szCs w:val="20"/>
-          <w:lang w:val="de-CH"/>
-        </w:rPr>
-        <w:t>for</w:t>
-      </w:r>
-      <w:proofErr w:type="spellEnd"/>
-      <w:r>
-        <w:rPr>
-          <w:rFonts w:ascii="Courier New" w:hAnsi="Courier New" w:cs="Courier New"/>
-          <w:color w:val="228B22"/>
-          <w:sz w:val="20"/>
-          <w:szCs w:val="20"/>
-          <w:lang w:val="de-CH"/>
-        </w:rPr>
-        <w:t xml:space="preserve"> PI2</w:t>
-      </w:r>
-    </w:p>
-    <w:p>
-      <w:pPr>
-        <w:pStyle w:val="ILQCQuestion"/>
-        <w:rPr>
-          <w:b w:val="0"/>
-        </w:rPr>
-      </w:pPr>
-    </w:p>
-    <w:p>
-      <w:pPr>
-        <w:pStyle w:val="ILQCQuestion"/>
-        <w:rPr>
-          <w:b w:val="0"/>
-        </w:rPr>
-      </w:pPr>
-      <w:r>
-        <w:rPr>
-          <w:noProof/>
-          <w:lang w:val="de-CH" w:eastAsia="de-CH"/>
-        </w:rPr>
-        <w:lastRenderedPageBreak/>
-        <w:drawing>
-          <wp:inline distT="0" distB="0" distL="0" distR="0" wp14:anchorId="345CBB36" wp14:editId="594B2D4D">
-            <wp:extent cx="5760720" cy="3114040"/>
-            <wp:effectExtent l="0" t="0" r="0" b="0"/>
-            <wp:docPr id="4" name="Grafik 4"/>
-            <wp:cNvGraphicFramePr>
-              <a:graphicFrameLocks xmlns:a="http://schemas.openxmlformats.org/drawingml/2006/main" noChangeAspect="1"/>
-            </wp:cNvGraphicFramePr>
-            <a:graphic xmlns:a="http://schemas.openxmlformats.org/drawingml/2006/main">
-              <a:graphicData uri="http://schemas.openxmlformats.org/drawingml/2006/picture">
-                <pic:pic xmlns:pic="http://schemas.openxmlformats.org/drawingml/2006/picture">
-                  <pic:nvPicPr>
-                    <pic:cNvPr id="1" name=""/>
-                    <pic:cNvPicPr/>
-                  </pic:nvPicPr>
-                  <pic:blipFill>
-                    <a:blip r:embed="rId8"/>
-                    <a:stretch>
-                      <a:fillRect/>
-                    </a:stretch>
-                  </pic:blipFill>
-                  <pic:spPr>
-                    <a:xfrm>
-                      <a:off x="0" y="0"/>
-                      <a:ext cx="5760720" cy="3114040"/>
-                    </a:xfrm>
-                    <a:prstGeom prst="rect">
-                      <a:avLst/>
-                    </a:prstGeom>
-                  </pic:spPr>
-                </pic:pic>
-              </a:graphicData>
-            </a:graphic>
-          </wp:inline>
-        </w:drawing>
-      </w:r>
-    </w:p>
-    <w:p>
-      <w:pPr>
-        <w:pStyle w:val="ILQCQuestion"/>
-        <w:rPr>
-          <w:b w:val="0"/>
-        </w:rPr>
-      </w:pPr>
-      <w:r>
-        <w:rPr>
-          <w:noProof/>
-          <w:lang w:val="de-CH" w:eastAsia="de-CH"/>
-        </w:rPr>
-        <w:drawing>
-          <wp:inline distT="0" distB="0" distL="0" distR="0" wp14:anchorId="590977DB" wp14:editId="2FC7A065">
-            <wp:extent cx="5760720" cy="3182620"/>
-            <wp:effectExtent l="0" t="0" r="0" b="0"/>
-            <wp:docPr id="5" name="Grafik 5"/>
-            <wp:cNvGraphicFramePr>
-              <a:graphicFrameLocks xmlns:a="http://schemas.openxmlformats.org/drawingml/2006/main" noChangeAspect="1"/>
-            </wp:cNvGraphicFramePr>
-            <a:graphic xmlns:a="http://schemas.openxmlformats.org/drawingml/2006/main">
-              <a:graphicData uri="http://schemas.openxmlformats.org/drawingml/2006/picture">
-                <pic:pic xmlns:pic="http://schemas.openxmlformats.org/drawingml/2006/picture">
-                  <pic:nvPicPr>
-                    <pic:cNvPr id="1" name=""/>
-                    <pic:cNvPicPr/>
-                  </pic:nvPicPr>
-                  <pic:blipFill>
-                    <a:blip r:embed="rId7"/>
-                    <a:stretch>
-                      <a:fillRect/>
-                    </a:stretch>
-                  </pic:blipFill>
-                  <pic:spPr>
-                    <a:xfrm>
-                      <a:off x="0" y="0"/>
-                      <a:ext cx="5760720" cy="3182620"/>
-                    </a:xfrm>
-                    <a:prstGeom prst="rect">
-                      <a:avLst/>
-                    </a:prstGeom>
-                  </pic:spPr>
-                </pic:pic>
-              </a:graphicData>
-            </a:graphic>
-          </wp:inline>
-        </w:drawing>
-      </w:r>
-    </w:p>
-    <w:p>
-      <w:pPr>
-        <w:pStyle w:val="ILQCQuestion"/>
-        <w:rPr>
-          <w:b w:val="0"/>
-        </w:rPr>
-      </w:pPr>
-    </w:p>
-    <w:p>
-      <w:pPr>
-        <w:pStyle w:val="ILQCQuestion"/>
-      </w:pPr>
-    </w:p>
-    <w:p>
-      <w:pPr>
-        <w:pStyle w:val="ILQCQuestion"/>
-      </w:pPr>
-      <w:r>
-        <w:t xml:space="preserve">3. The tuning parameter </w:t>
-      </w:r>
-      <w:proofErr w:type="spellStart"/>
-      <w:r>
-        <w:t>Task.num_reuse</w:t>
-      </w:r>
-      <w:proofErr w:type="spellEnd"/>
-      <w:r>
-        <w:t xml:space="preserve"> specifies how many (of the best) rollouts are saved, carried </w:t>
-      </w:r>
-      <w:proofErr w:type="gramStart"/>
-      <w:r>
-        <w:t>over  and</w:t>
-      </w:r>
-      <w:proofErr w:type="gramEnd"/>
-      <w:r>
-        <w:t xml:space="preserve">  reused  in  the  next  learning  iteration.   Why  does  it  make  sense  to  keep  some  of  the  best rollouts for the next update?</w:t>
-      </w:r>
-    </w:p>
-    <w:p>
-      <w:pPr>
-        <w:pStyle w:val="ILQCQuestion"/>
-        <w:rPr>
-          <w:b w:val="0"/>
-        </w:rPr>
-      </w:pPr>
-    </w:p>
-    <w:p>
-      <w:pPr>
-        <w:pStyle w:val="ILQCQuestion"/>
-        <w:rPr>
-          <w:b w:val="0"/>
-        </w:rPr>
-      </w:pPr>
-      <w:r>
-        <w:rPr>
-          <w:b w:val="0"/>
-        </w:rPr>
-        <w:t>Instead of greedily optimize, you can do better by taking a history into account in such a way.</w:t>
-      </w:r>
-    </w:p>
-    <w:p>
-      <w:pPr>
-        <w:pStyle w:val="ILQCQuestion"/>
-        <w:rPr>
-          <w:b w:val="0"/>
-        </w:rPr>
-      </w:pPr>
-    </w:p>
-    <w:p>
-      <w:pPr>
-        <w:pStyle w:val="ILQCQuestion"/>
-      </w:pPr>
-      <w:r>
-        <w:t>4. How does the quality of your initial guess affect the PI2 learning?  For example, what happens if you limit your ILQC iterations to only 1?</w:t>
-      </w:r>
-    </w:p>
-    <w:p>
-      <w:pPr>
-        <w:pStyle w:val="ILQCQuestion"/>
-      </w:pPr>
-    </w:p>
-    <w:p>
-      <w:pPr>
-        <w:pStyle w:val="ILQCQuestion"/>
-        <w:numPr>
-          <w:ilvl w:val="0"/>
-          <w:numId w:val="6"/>
-        </w:numPr>
-        <w:rPr>
-          <w:b w:val="0"/>
-        </w:rPr>
-      </w:pPr>
-      <w:r>
-        <w:rPr>
-          <w:b w:val="0"/>
-        </w:rPr>
-        <w:t>Initial guess has direct effect on the quality.</w:t>
-      </w:r>
-    </w:p>
-    <w:p>
-      <w:pPr>
-        <w:pStyle w:val="ILQCQuestion"/>
-        <w:rPr>
-          <w:b w:val="0"/>
-        </w:rPr>
-      </w:pPr>
-    </w:p>
-    <w:p>
-      <w:pPr>
-        <w:pStyle w:val="ILQCQuestion"/>
-      </w:pPr>
-      <w:r>
-        <w:t xml:space="preserve">5. While executing your program, you might have noticed that the cost is not always strictly decreasing during learning.  What is your explanation for this </w:t>
-      </w:r>
-      <w:proofErr w:type="spellStart"/>
-      <w:r>
-        <w:t>behaviour</w:t>
-      </w:r>
-      <w:proofErr w:type="spellEnd"/>
-      <w:r>
-        <w:t>?</w:t>
-      </w:r>
-    </w:p>
-    <w:p>
-      <w:pPr>
-        <w:pStyle w:val="ILQCQuestion"/>
-      </w:pPr>
-    </w:p>
-    <w:p>
-      <w:pPr>
-        <w:pStyle w:val="ILQCQuestion"/>
-        <w:numPr>
-          <w:ilvl w:val="0"/>
-          <w:numId w:val="6"/>
-        </w:numPr>
-      </w:pPr>
-      <w:r>
-        <w:rPr>
-          <w:b w:val="0"/>
-        </w:rPr>
-        <w:t>Exploration</w:t>
-      </w:r>
-      <w:r>
-        <w:t xml:space="preserve">: </w:t>
-      </w:r>
-      <w:r>
-        <w:rPr>
-          <w:b w:val="0"/>
-        </w:rPr>
-        <w:t>perturbed</w:t>
-      </w:r>
-      <w:r>
-        <w:rPr>
-          <w:b w:val="0"/>
-        </w:rPr>
-        <w:t xml:space="preserve"> epsilon</w:t>
       </w:r>
     </w:p>
     <w:sectPr>
       <w:pgSz w:w="11906" w:h="16838"/>
-      <w:pgMar w:top="426" w:right="1417" w:bottom="1134" w:left="1417" w:header="708" w:footer="708" w:gutter="0"/>
+      <w:pgMar w:top="426" w:right="991" w:bottom="1134" w:left="1417" w:header="708" w:footer="708" w:gutter="0"/>
       <w:cols w:space="708"/>
       <w:docGrid w:linePitch="360"/>
     </w:sectPr>

</xml_diff>

<commit_message>
Final Q & A version
</commit_message>
<xml_diff>
--- a/OLCAR_Exercise3_Question_And_Answers.docx
+++ b/OLCAR_Exercise3_Question_And_Answers.docx
@@ -1,10 +1,10 @@
 
 <file path=word/document.xml><?xml version="1.0" encoding="utf-8"?>
-<w:document xmlns:wpc="http://schemas.microsoft.com/office/word/2010/wordprocessingCanvas" xmlns:mc="http://schemas.openxmlformats.org/markup-compatibility/2006" xmlns:o="urn:schemas-microsoft-com:office:office" xmlns:r="http://schemas.openxmlformats.org/officeDocument/2006/relationships" xmlns:m="http://schemas.openxmlformats.org/officeDocument/2006/math" xmlns:v="urn:schemas-microsoft-com:vml" xmlns:wp14="http://schemas.microsoft.com/office/word/2010/wordprocessingDrawing" xmlns:wp="http://schemas.openxmlformats.org/drawingml/2006/wordprocessingDrawing" xmlns:w10="urn:schemas-microsoft-com:office:word" xmlns:w="http://schemas.openxmlformats.org/wordprocessingml/2006/main" xmlns:w14="http://schemas.microsoft.com/office/word/2010/wordml" xmlns:wpg="http://schemas.microsoft.com/office/word/2010/wordprocessingGroup" xmlns:wpi="http://schemas.microsoft.com/office/word/2010/wordprocessingInk" xmlns:wne="http://schemas.microsoft.com/office/word/2006/wordml" xmlns:wps="http://schemas.microsoft.com/office/word/2010/wordprocessingShape" mc:Ignorable="w14 wp14">
+<w:document xmlns:wpc="http://schemas.microsoft.com/office/word/2010/wordprocessingCanvas" xmlns:mc="http://schemas.openxmlformats.org/markup-compatibility/2006" xmlns:o="urn:schemas-microsoft-com:office:office" xmlns:r="http://schemas.openxmlformats.org/officeDocument/2006/relationships" xmlns:m="http://schemas.openxmlformats.org/officeDocument/2006/math" xmlns:v="urn:schemas-microsoft-com:vml" xmlns:wp14="http://schemas.microsoft.com/office/word/2010/wordprocessingDrawing" xmlns:wp="http://schemas.openxmlformats.org/drawingml/2006/wordprocessingDrawing" xmlns:w10="urn:schemas-microsoft-com:office:word" xmlns:w="http://schemas.openxmlformats.org/wordprocessingml/2006/main" xmlns:w14="http://schemas.microsoft.com/office/word/2010/wordml" xmlns:w15="http://schemas.microsoft.com/office/word/2012/wordml" xmlns:wpg="http://schemas.microsoft.com/office/word/2010/wordprocessingGroup" xmlns:wpi="http://schemas.microsoft.com/office/word/2010/wordprocessingInk" xmlns:wne="http://schemas.microsoft.com/office/word/2006/wordml" xmlns:wps="http://schemas.microsoft.com/office/word/2010/wordprocessingShape" mc:Ignorable="w14 w15 wp14">
   <w:body>
     <w:p>
       <w:pPr>
-        <w:pStyle w:val="Title"/>
+        <w:pStyle w:val="Titel"/>
         <w:rPr>
           <w:sz w:val="52"/>
         </w:rPr>
@@ -36,7 +36,7 @@
     </w:p>
     <w:p>
       <w:pPr>
-        <w:pStyle w:val="Subtitle"/>
+        <w:pStyle w:val="Untertitel"/>
         <w:pBdr>
           <w:bottom w:val="single" w:sz="6" w:space="1" w:color="auto"/>
         </w:pBdr>
@@ -54,7 +54,7 @@
     </w:p>
     <w:tbl>
       <w:tblPr>
-        <w:tblStyle w:val="TableGrid"/>
+        <w:tblStyle w:val="Tabellenraster"/>
         <w:tblW w:w="0" w:type="auto"/>
         <w:tblBorders>
           <w:top w:val="none" w:sz="0" w:space="0" w:color="auto"/>
@@ -152,17 +152,15 @@
     <w:p>
       <w:pPr>
         <w:pStyle w:val="ILQCQuestion"/>
-      </w:pPr>
-      <w:r>
-        <w:t>(</w:t>
-      </w:r>
-      <w:proofErr w:type="gramStart"/>
-      <w:r>
-        <w:t>answer</w:t>
-      </w:r>
-      <w:proofErr w:type="gramEnd"/>
-      <w:r>
-        <w:t xml:space="preserve"> in 1 sentence and attach one of your cost-plots)</w:t>
+        <w:rPr>
+          <w:b w:val="0"/>
+        </w:rPr>
+      </w:pPr>
+      <w:r>
+        <w:rPr>
+          <w:b w:val="0"/>
+        </w:rPr>
+        <w:t>By using PI2 the cost could be reduced by approximately 5 % (from 42.5 to 40.5).</w:t>
       </w:r>
     </w:p>
     <w:p>
@@ -174,27 +172,13 @@
       </w:pPr>
       <w:r>
         <w:rPr>
-          <w:b w:val="0"/>
-        </w:rPr>
-        <w:t>By using PI2 the cost could be reduced by approximately 5 % (from 42.5 to 40.5).</w:t>
-      </w:r>
-    </w:p>
-    <w:p>
-      <w:pPr>
-        <w:pStyle w:val="ILQCQuestion"/>
-        <w:rPr>
-          <w:b w:val="0"/>
-        </w:rPr>
-      </w:pPr>
-      <w:r>
-        <w:rPr>
           <w:noProof/>
-          <w:lang w:val="en-MY" w:eastAsia="zh-CN"/>
+          <w:lang w:val="de-CH" w:eastAsia="de-CH"/>
         </w:rPr>
         <w:drawing>
           <wp:inline distT="0" distB="0" distL="0" distR="0" wp14:anchorId="75A852D2" wp14:editId="557E4962">
-            <wp:extent cx="5090615" cy="2812407"/>
-            <wp:effectExtent l="0" t="0" r="0" b="7620"/>
+            <wp:extent cx="5273380" cy="2913380"/>
+            <wp:effectExtent l="0" t="0" r="3810" b="1270"/>
             <wp:docPr id="2" name="Grafik 2"/>
             <wp:cNvGraphicFramePr>
               <a:graphicFrameLocks xmlns:a="http://schemas.openxmlformats.org/drawingml/2006/main" noChangeAspect="1"/>
@@ -207,7 +191,7 @@
                     <pic:cNvPicPr/>
                   </pic:nvPicPr>
                   <pic:blipFill>
-                    <a:blip r:embed="rId6"/>
+                    <a:blip r:embed="rId5"/>
                     <a:stretch>
                       <a:fillRect/>
                     </a:stretch>
@@ -215,7 +199,7 @@
                   <pic:spPr>
                     <a:xfrm>
                       <a:off x="0" y="0"/>
-                      <a:ext cx="5120679" cy="2829017"/>
+                      <a:ext cx="5332334" cy="2945950"/>
                     </a:xfrm>
                     <a:prstGeom prst="rect">
                       <a:avLst/>
@@ -227,138 +211,6 @@
           </wp:inline>
         </w:drawing>
       </w:r>
-    </w:p>
-    <w:p>
-      <w:pPr>
-        <w:pStyle w:val="ILQCQuestion"/>
-        <w:rPr>
-          <w:b w:val="0"/>
-        </w:rPr>
-      </w:pPr>
-    </w:p>
-    <w:p>
-      <w:pPr>
-        <w:pStyle w:val="ILQCQuestion"/>
-      </w:pPr>
-      <w:r>
-        <w:t>2. How does the exploration noise (</w:t>
-      </w:r>
-      <w:proofErr w:type="spellStart"/>
-      <w:r>
-        <w:t>Task.std_noise</w:t>
-      </w:r>
-      <w:proofErr w:type="spellEnd"/>
-      <w:r>
-        <w:t>) affect the learning curve?  What happens if you decrease/increase it?</w:t>
-      </w:r>
-    </w:p>
-    <w:p>
-      <w:pPr>
-        <w:pStyle w:val="ILQCQuestion"/>
-        <w:rPr>
-          <w:b w:val="0"/>
-        </w:rPr>
-      </w:pPr>
-      <w:r>
-        <w:rPr>
-          <w:b w:val="0"/>
-        </w:rPr>
-        <w:t>If the noise is chosen</w:t>
-      </w:r>
-      <w:r>
-        <w:rPr>
-          <w:b w:val="0"/>
-        </w:rPr>
-        <w:t xml:space="preserve"> to be</w:t>
-      </w:r>
-      <w:r>
-        <w:rPr>
-          <w:b w:val="0"/>
-        </w:rPr>
-        <w:t xml:space="preserve"> to</w:t>
-      </w:r>
-      <w:r>
-        <w:rPr>
-          <w:b w:val="0"/>
-        </w:rPr>
-        <w:t>o</w:t>
-      </w:r>
-      <w:r>
-        <w:rPr>
-          <w:b w:val="0"/>
-        </w:rPr>
-        <w:t xml:space="preserve"> big (e.g. </w:t>
-      </w:r>
-      <w:r>
-        <w:rPr>
-          <w:b w:val="0"/>
-        </w:rPr>
-        <w:t xml:space="preserve">to </w:t>
-      </w:r>
-      <w:r>
-        <w:rPr>
-          <w:b w:val="0"/>
-        </w:rPr>
-        <w:t xml:space="preserve">0.015) </w:t>
-      </w:r>
-      <w:r>
-        <w:rPr>
-          <w:b w:val="0"/>
-          <w:highlight w:val="yellow"/>
-        </w:rPr>
-        <w:t xml:space="preserve">at some part of the algorithm </w:t>
-      </w:r>
-      <w:r>
-        <w:rPr>
-          <w:b w:val="0"/>
-          <w:highlight w:val="yellow"/>
-        </w:rPr>
-        <w:t>th</w:t>
-      </w:r>
-      <w:r>
-        <w:rPr>
-          <w:b w:val="0"/>
-          <w:highlight w:val="yellow"/>
-        </w:rPr>
-        <w:t>e integration</w:t>
-      </w:r>
-      <w:r>
-        <w:rPr>
-          <w:b w:val="0"/>
-          <w:highlight w:val="yellow"/>
-        </w:rPr>
-        <w:t xml:space="preserve"> (during calculations of the rollouts)</w:t>
-      </w:r>
-      <w:r>
-        <w:rPr>
-          <w:b w:val="0"/>
-        </w:rPr>
-        <w:t xml:space="preserve"> </w:t>
-      </w:r>
-      <w:r>
-        <w:rPr>
-          <w:b w:val="0"/>
-        </w:rPr>
-        <w:t xml:space="preserve">using ode45 fails. </w:t>
-      </w:r>
-      <w:r>
-        <w:rPr>
-          <w:b w:val="0"/>
-        </w:rPr>
-        <w:t>Decreasing the exploration noise</w:t>
-      </w:r>
-      <w:r>
-        <w:rPr>
-          <w:b w:val="0"/>
-        </w:rPr>
-        <w:t xml:space="preserve"> (e.g. to 0.00015)</w:t>
-      </w:r>
-      <w:r>
-        <w:rPr>
-          <w:b w:val="0"/>
-        </w:rPr>
-        <w:t xml:space="preserve"> makes the algorithm converge slower.</w:t>
-      </w:r>
       <w:bookmarkStart w:id="0" w:name="_GoBack"/>
       <w:bookmarkEnd w:id="0"/>
     </w:p>
@@ -375,15 +227,15 @@
         <w:pStyle w:val="ILQCQuestion"/>
       </w:pPr>
       <w:r>
-        <w:t xml:space="preserve">3. The tuning parameter Task.num_reuse specifies how many (of the best) rollouts are saved, carried </w:t>
-      </w:r>
-      <w:proofErr w:type="gramStart"/>
-      <w:r>
-        <w:t>over  and</w:t>
-      </w:r>
-      <w:proofErr w:type="gramEnd"/>
-      <w:r>
-        <w:t xml:space="preserve">  reused  in  the  next  learning  iteration.   Why  does  it  make  sense  to  keep  some  of  the  best rollouts for the next update?</w:t>
+        <w:t>2. How does the exploration noise (</w:t>
+      </w:r>
+      <w:proofErr w:type="spellStart"/>
+      <w:r>
+        <w:t>Task.std_noise</w:t>
+      </w:r>
+      <w:proofErr w:type="spellEnd"/>
+      <w:r>
+        <w:t>) affect the learning curve?  What happens if you decrease/increase it?</w:t>
       </w:r>
     </w:p>
     <w:p>
@@ -397,13 +249,97 @@
         <w:rPr>
           <w:b w:val="0"/>
         </w:rPr>
-        <w:t>In the algorithm, we performed importance sampling (sampling an area with lower accumulated cost). This importance sampling is done for K times (rollouts) in each learning iteration. To further improve the quality of the optimal control estimation, we keep the important rollouts (with good sample weightings alpha) for the next iteration. This makes it more probable for our parameter estimation to improve our optimal control estimation in the next update.</w:t>
-      </w:r>
-      <w:r>
-        <w:rPr>
-          <w:b w:val="0"/>
-        </w:rPr>
-        <w:t xml:space="preserve"> The fact that we are exploring more often in more important areas makes the algorithm to converge faster.</w:t>
+        <w:t>If the noise is chosen</w:t>
+      </w:r>
+      <w:r>
+        <w:rPr>
+          <w:b w:val="0"/>
+        </w:rPr>
+        <w:t xml:space="preserve"> to be</w:t>
+      </w:r>
+      <w:r>
+        <w:rPr>
+          <w:b w:val="0"/>
+        </w:rPr>
+        <w:t xml:space="preserve"> to</w:t>
+      </w:r>
+      <w:r>
+        <w:rPr>
+          <w:b w:val="0"/>
+        </w:rPr>
+        <w:t>o</w:t>
+      </w:r>
+      <w:r>
+        <w:rPr>
+          <w:b w:val="0"/>
+        </w:rPr>
+        <w:t xml:space="preserve"> big (e.g. </w:t>
+      </w:r>
+      <w:r>
+        <w:rPr>
+          <w:b w:val="0"/>
+        </w:rPr>
+        <w:t xml:space="preserve">to </w:t>
+      </w:r>
+      <w:r>
+        <w:rPr>
+          <w:b w:val="0"/>
+        </w:rPr>
+        <w:t xml:space="preserve">0.015), in the part of the rollout calculations, </w:t>
+      </w:r>
+      <w:r>
+        <w:rPr>
+          <w:b w:val="0"/>
+        </w:rPr>
+        <w:t>th</w:t>
+      </w:r>
+      <w:r>
+        <w:rPr>
+          <w:b w:val="0"/>
+        </w:rPr>
+        <w:t>e integration</w:t>
+      </w:r>
+      <w:r>
+        <w:rPr>
+          <w:b w:val="0"/>
+        </w:rPr>
+        <w:t xml:space="preserve"> </w:t>
+      </w:r>
+      <w:r>
+        <w:rPr>
+          <w:b w:val="0"/>
+        </w:rPr>
+        <w:t xml:space="preserve">using ode45 fails. </w:t>
+      </w:r>
+      <w:r>
+        <w:rPr>
+          <w:b w:val="0"/>
+        </w:rPr>
+        <w:t>Decreasing the exploration noise</w:t>
+      </w:r>
+      <w:r>
+        <w:rPr>
+          <w:b w:val="0"/>
+        </w:rPr>
+        <w:t xml:space="preserve"> (e.g. to 0.00015)</w:t>
+      </w:r>
+      <w:r>
+        <w:rPr>
+          <w:b w:val="0"/>
+        </w:rPr>
+        <w:t xml:space="preserve"> makes the algorithm converge slower</w:t>
+      </w:r>
+      <w:r>
+        <w:rPr>
+          <w:b w:val="0"/>
+        </w:rPr>
+        <w:t xml:space="preserve"> or doesn’t allow the algorithm to converge at all in the allowed number of iterations</w:t>
+      </w:r>
+      <w:r>
+        <w:rPr>
+          <w:b w:val="0"/>
+        </w:rPr>
+        <w:t>.</w:t>
       </w:r>
     </w:p>
     <w:p>
@@ -419,7 +355,15 @@
         <w:pStyle w:val="ILQCQuestion"/>
       </w:pPr>
       <w:r>
-        <w:t>4. How does the quality of your initial guess affect the PI2 learning?  For example, what happens if you limit your ILQC iterations to only 1?</w:t>
+        <w:t xml:space="preserve">3. The tuning parameter Task.num_reuse specifies how many (of the best) rollouts are saved, carried </w:t>
+      </w:r>
+      <w:proofErr w:type="gramStart"/>
+      <w:r>
+        <w:t>over  and</w:t>
+      </w:r>
+      <w:proofErr w:type="gramEnd"/>
+      <w:r>
+        <w:t xml:space="preserve">  reused  in  the  next  learning  iteration.   Why  does  it  make  sense  to  keep  some  of  the  best rollouts for the next update?</w:t>
       </w:r>
     </w:p>
     <w:p>
@@ -433,13 +377,103 @@
         <w:rPr>
           <w:b w:val="0"/>
         </w:rPr>
-        <w:t>The performance of the PI2 learning is directly affected by the quality of the initial guess. If the initial guess is of bad quality, the cost of the initial guess is really big (as it is e.g. the case when only 1 ILQC iteration is performed, which even makes the quadrotor “crash”).</w:t>
-      </w:r>
-      <w:r>
-        <w:rPr>
-          <w:b w:val="0"/>
-        </w:rPr>
-        <w:t xml:space="preserve"> Having such a big initial value causes the algorithm not to be able to converge (in the allowed maximum number of iterations) and the cost oscillates a lot throughout the iterations.</w:t>
+        <w:t>In the algorithm, we performed</w:t>
+      </w:r>
+      <w:r>
+        <w:rPr>
+          <w:b w:val="0"/>
+        </w:rPr>
+        <w:t xml:space="preserve"> importance sampling (sampling i</w:t>
+      </w:r>
+      <w:r>
+        <w:rPr>
+          <w:b w:val="0"/>
+        </w:rPr>
+        <w:t>n area</w:t>
+      </w:r>
+      <w:r>
+        <w:rPr>
+          <w:b w:val="0"/>
+        </w:rPr>
+        <w:t>s</w:t>
+      </w:r>
+      <w:r>
+        <w:rPr>
+          <w:b w:val="0"/>
+        </w:rPr>
+        <w:t xml:space="preserve"> with lower accumulated cost</w:t>
+      </w:r>
+      <w:r>
+        <w:rPr>
+          <w:b w:val="0"/>
+        </w:rPr>
+        <w:t>s</w:t>
+      </w:r>
+      <w:r>
+        <w:rPr>
+          <w:b w:val="0"/>
+        </w:rPr>
+        <w:t>). This importance sampling is done K times (</w:t>
+      </w:r>
+      <w:r>
+        <w:rPr>
+          <w:b w:val="0"/>
+        </w:rPr>
+        <w:t>#</w:t>
+      </w:r>
+      <w:r>
+        <w:rPr>
+          <w:b w:val="0"/>
+        </w:rPr>
+        <w:t xml:space="preserve">rollouts) in each learning iteration. To further improve the quality of the optimal control estimation, we keep the important rollouts (with good sample weightings alpha) for the next iteration. This makes it more </w:t>
+      </w:r>
+      <w:r>
+        <w:rPr>
+          <w:b w:val="0"/>
+        </w:rPr>
+        <w:t>probable</w:t>
+      </w:r>
+      <w:r>
+        <w:rPr>
+          <w:b w:val="0"/>
+        </w:rPr>
+        <w:t xml:space="preserve"> to improve our optimal control estimation</w:t>
+      </w:r>
+      <w:r>
+        <w:rPr>
+          <w:b w:val="0"/>
+        </w:rPr>
+        <w:t xml:space="preserve"> in the next update</w:t>
+      </w:r>
+      <w:r>
+        <w:rPr>
+          <w:b w:val="0"/>
+        </w:rPr>
+        <w:t xml:space="preserve"> by</w:t>
+      </w:r>
+      <w:r>
+        <w:rPr>
+          <w:b w:val="0"/>
+        </w:rPr>
+        <w:t xml:space="preserve"> </w:t>
+      </w:r>
+      <w:r>
+        <w:rPr>
+          <w:b w:val="0"/>
+        </w:rPr>
+        <w:t>using the estimated parameters</w:t>
+      </w:r>
+      <w:r>
+        <w:rPr>
+          <w:b w:val="0"/>
+        </w:rPr>
+        <w:t>.</w:t>
+      </w:r>
+      <w:r>
+        <w:rPr>
+          <w:b w:val="0"/>
+        </w:rPr>
+        <w:t xml:space="preserve"> The fact that we are exploring more often in more important areas makes the algorithm converge faster.</w:t>
       </w:r>
     </w:p>
     <w:p>
@@ -455,26 +489,123 @@
         <w:pStyle w:val="ILQCQuestion"/>
       </w:pPr>
       <w:r>
-        <w:t xml:space="preserve">5. While executing your program, you might have noticed that the cost is not always strictly decreasing during learning.  What is your explanation for this </w:t>
-      </w:r>
-      <w:proofErr w:type="spellStart"/>
-      <w:r>
-        <w:t>behaviour</w:t>
-      </w:r>
-      <w:proofErr w:type="spellEnd"/>
-      <w:r>
-        <w:t>?</w:t>
+        <w:t>4. How does the quality of your initial guess affect the PI2 learning?  For example, what happens if you limit your ILQC iterations to only 1?</w:t>
       </w:r>
     </w:p>
     <w:p>
       <w:pPr>
         <w:pStyle w:val="ILQCQuestion"/>
-      </w:pPr>
-      <w:r>
-        <w:rPr>
-          <w:b w:val="0"/>
-        </w:rPr>
-        <w:t xml:space="preserve">During the PI2 algorithm, when choosing the delta theta (the difference of the basis function parameters) the probabilistic exploration noise is also included in the calculations. </w:t>
+        <w:rPr>
+          <w:b w:val="0"/>
+        </w:rPr>
+      </w:pPr>
+      <w:r>
+        <w:rPr>
+          <w:b w:val="0"/>
+        </w:rPr>
+        <w:t xml:space="preserve">The performance of the PI2 learning is directly affected by the quality of the initial guess. If the initial guess is of bad quality, the cost of the initial guess is really </w:t>
+      </w:r>
+      <w:r>
+        <w:rPr>
+          <w:b w:val="0"/>
+        </w:rPr>
+        <w:t>high</w:t>
+      </w:r>
+      <w:r>
+        <w:rPr>
+          <w:b w:val="0"/>
+        </w:rPr>
+        <w:t xml:space="preserve"> (as it is e.g. the case when only 1 ILQC iteration is performed, which even makes the quadrotor “crash”).</w:t>
+      </w:r>
+      <w:r>
+        <w:rPr>
+          <w:b w:val="0"/>
+        </w:rPr>
+        <w:t xml:space="preserve"> Having such a high-cost</w:t>
+      </w:r>
+      <w:r>
+        <w:rPr>
+          <w:b w:val="0"/>
+        </w:rPr>
+        <w:t xml:space="preserve"> </w:t>
+      </w:r>
+      <w:r>
+        <w:rPr>
+          <w:b w:val="0"/>
+        </w:rPr>
+        <w:t>initial guess</w:t>
+      </w:r>
+      <w:r>
+        <w:rPr>
+          <w:b w:val="0"/>
+        </w:rPr>
+        <w:t xml:space="preserve"> </w:t>
+      </w:r>
+      <w:r>
+        <w:rPr>
+          <w:b w:val="0"/>
+        </w:rPr>
+        <w:t>causes the algorithm not to be able to converge (in the allowed maximum number of iterations) and the cost</w:t>
+      </w:r>
+      <w:r>
+        <w:rPr>
+          <w:b w:val="0"/>
+        </w:rPr>
+        <w:t xml:space="preserve"> may oscillate</w:t>
+      </w:r>
+      <w:r>
+        <w:rPr>
+          <w:b w:val="0"/>
+        </w:rPr>
+        <w:t xml:space="preserve"> a lot throughout the iterations.</w:t>
+      </w:r>
+    </w:p>
+    <w:p>
+      <w:pPr>
+        <w:pStyle w:val="ILQCQuestion"/>
+        <w:rPr>
+          <w:b w:val="0"/>
+        </w:rPr>
+      </w:pPr>
+    </w:p>
+    <w:p>
+      <w:pPr>
+        <w:pStyle w:val="ILQCQuestion"/>
+      </w:pPr>
+      <w:r>
+        <w:t xml:space="preserve">5. While executing your program, you might have noticed that the cost is not always strictly decreasing during learning.  What is your explanation for this </w:t>
+      </w:r>
+      <w:proofErr w:type="spellStart"/>
+      <w:r>
+        <w:t>behaviour</w:t>
+      </w:r>
+      <w:proofErr w:type="spellEnd"/>
+      <w:r>
+        <w:t>?</w:t>
+      </w:r>
+    </w:p>
+    <w:p>
+      <w:pPr>
+        <w:pStyle w:val="ILQCQuestion"/>
+      </w:pPr>
+      <w:r>
+        <w:rPr>
+          <w:b w:val="0"/>
+        </w:rPr>
+        <w:t xml:space="preserve">During the PI2 algorithm, when choosing the delta theta (the difference of the basis function parameters) the </w:t>
+      </w:r>
+      <w:r>
+        <w:rPr>
+          <w:b w:val="0"/>
+          <w:u w:val="single"/>
+        </w:rPr>
+        <w:t>probabilistic</w:t>
+      </w:r>
+      <w:r>
+        <w:rPr>
+          <w:b w:val="0"/>
+        </w:rPr>
+        <w:t xml:space="preserve"> exploration noise is included in the calculations. </w:t>
       </w:r>
       <w:r>
         <w:rPr>
@@ -498,26 +629,31 @@
         <w:rPr>
           <w:b w:val="0"/>
         </w:rPr>
+        <w:t xml:space="preserve"> exploration gets possible. </w:t>
+      </w:r>
+      <w:r>
+        <w:rPr>
+          <w:b w:val="0"/>
+        </w:rPr>
+        <w:t xml:space="preserve">For such an </w:t>
+      </w:r>
+      <w:r>
+        <w:rPr>
+          <w:b w:val="0"/>
+        </w:rPr>
+        <w:t>exploration</w:t>
+      </w:r>
+      <w:r>
+        <w:rPr>
+          <w:b w:val="0"/>
+        </w:rPr>
+        <w:t>,</w:t>
+      </w:r>
+      <w:r>
+        <w:rPr>
+          <w:b w:val="0"/>
+        </w:rPr>
         <w:t xml:space="preserve"> </w:t>
-      </w:r>
-      <w:r>
-        <w:rPr>
-          <w:b w:val="0"/>
-        </w:rPr>
-        <w:lastRenderedPageBreak/>
-        <w:t xml:space="preserve">exploration gets possible. </w:t>
-      </w:r>
-      <w:r>
-        <w:rPr>
-          <w:b w:val="0"/>
-        </w:rPr>
-        <w:t xml:space="preserve">For such an </w:t>
-      </w:r>
-      <w:r>
-        <w:rPr>
-          <w:b w:val="0"/>
-        </w:rPr>
-        <w:t xml:space="preserve">exploration </w:t>
       </w:r>
       <w:r>
         <w:rPr>
@@ -549,7 +685,7 @@
 </file>
 
 <file path=word/numbering.xml><?xml version="1.0" encoding="utf-8"?>
-<w:numbering xmlns:wpc="http://schemas.microsoft.com/office/word/2010/wordprocessingCanvas" xmlns:mc="http://schemas.openxmlformats.org/markup-compatibility/2006" xmlns:o="urn:schemas-microsoft-com:office:office" xmlns:r="http://schemas.openxmlformats.org/officeDocument/2006/relationships" xmlns:m="http://schemas.openxmlformats.org/officeDocument/2006/math" xmlns:v="urn:schemas-microsoft-com:vml" xmlns:wp14="http://schemas.microsoft.com/office/word/2010/wordprocessingDrawing" xmlns:wp="http://schemas.openxmlformats.org/drawingml/2006/wordprocessingDrawing" xmlns:w10="urn:schemas-microsoft-com:office:word" xmlns:w="http://schemas.openxmlformats.org/wordprocessingml/2006/main" xmlns:w14="http://schemas.microsoft.com/office/word/2010/wordml" xmlns:wpg="http://schemas.microsoft.com/office/word/2010/wordprocessingGroup" xmlns:wpi="http://schemas.microsoft.com/office/word/2010/wordprocessingInk" xmlns:wne="http://schemas.microsoft.com/office/word/2006/wordml" xmlns:wps="http://schemas.microsoft.com/office/word/2010/wordprocessingShape" mc:Ignorable="w14 wp14">
+<w:numbering xmlns:wpc="http://schemas.microsoft.com/office/word/2010/wordprocessingCanvas" xmlns:mc="http://schemas.openxmlformats.org/markup-compatibility/2006" xmlns:o="urn:schemas-microsoft-com:office:office" xmlns:r="http://schemas.openxmlformats.org/officeDocument/2006/relationships" xmlns:m="http://schemas.openxmlformats.org/officeDocument/2006/math" xmlns:v="urn:schemas-microsoft-com:vml" xmlns:wp14="http://schemas.microsoft.com/office/word/2010/wordprocessingDrawing" xmlns:wp="http://schemas.openxmlformats.org/drawingml/2006/wordprocessingDrawing" xmlns:w10="urn:schemas-microsoft-com:office:word" xmlns:w="http://schemas.openxmlformats.org/wordprocessingml/2006/main" xmlns:w14="http://schemas.microsoft.com/office/word/2010/wordml" xmlns:w15="http://schemas.microsoft.com/office/word/2012/wordml" xmlns:wpg="http://schemas.microsoft.com/office/word/2010/wordprocessingGroup" xmlns:wpi="http://schemas.microsoft.com/office/word/2010/wordprocessingInk" xmlns:wne="http://schemas.microsoft.com/office/word/2006/wordml" xmlns:wps="http://schemas.microsoft.com/office/word/2010/wordprocessingShape" mc:Ignorable="w14 w15 wp14">
   <w:abstractNum w:abstractNumId="0">
     <w:nsid w:val="178162B7"/>
     <w:multiLevelType w:val="hybridMultilevel"/>
@@ -1245,7 +1381,7 @@
 </file>
 
 <file path=word/styles.xml><?xml version="1.0" encoding="utf-8"?>
-<w:styles xmlns:mc="http://schemas.openxmlformats.org/markup-compatibility/2006" xmlns:r="http://schemas.openxmlformats.org/officeDocument/2006/relationships" xmlns:w="http://schemas.openxmlformats.org/wordprocessingml/2006/main" xmlns:w14="http://schemas.microsoft.com/office/word/2010/wordml" mc:Ignorable="w14">
+<w:styles xmlns:mc="http://schemas.openxmlformats.org/markup-compatibility/2006" xmlns:r="http://schemas.openxmlformats.org/officeDocument/2006/relationships" xmlns:w="http://schemas.openxmlformats.org/wordprocessingml/2006/main" xmlns:w14="http://schemas.microsoft.com/office/word/2010/wordml" xmlns:w15="http://schemas.microsoft.com/office/word/2012/wordml" mc:Ignorable="w14 w15">
   <w:docDefaults>
     <w:rPrDefault>
       <w:rPr>
@@ -1261,146 +1397,380 @@
       </w:pPr>
     </w:pPrDefault>
   </w:docDefaults>
-  <w:latentStyles w:defLockedState="0" w:defUIPriority="99" w:defSemiHidden="1" w:defUnhideWhenUsed="1" w:defQFormat="0" w:count="267">
-    <w:lsdException w:name="Normal" w:semiHidden="0" w:uiPriority="0" w:unhideWhenUsed="0" w:qFormat="1"/>
-    <w:lsdException w:name="heading 1" w:semiHidden="0" w:uiPriority="9" w:unhideWhenUsed="0" w:qFormat="1"/>
-    <w:lsdException w:name="heading 2" w:uiPriority="9" w:qFormat="1"/>
-    <w:lsdException w:name="heading 3" w:uiPriority="9" w:qFormat="1"/>
-    <w:lsdException w:name="heading 4" w:uiPriority="9" w:qFormat="1"/>
-    <w:lsdException w:name="heading 5" w:uiPriority="9" w:qFormat="1"/>
-    <w:lsdException w:name="heading 6" w:uiPriority="9" w:qFormat="1"/>
-    <w:lsdException w:name="heading 7" w:uiPriority="9" w:qFormat="1"/>
-    <w:lsdException w:name="heading 8" w:uiPriority="9" w:qFormat="1"/>
-    <w:lsdException w:name="heading 9" w:uiPriority="9" w:qFormat="1"/>
-    <w:lsdException w:name="toc 1" w:uiPriority="39"/>
-    <w:lsdException w:name="toc 2" w:uiPriority="39"/>
-    <w:lsdException w:name="toc 3" w:uiPriority="39"/>
-    <w:lsdException w:name="toc 4" w:uiPriority="39"/>
-    <w:lsdException w:name="toc 5" w:uiPriority="39"/>
-    <w:lsdException w:name="toc 6" w:uiPriority="39"/>
-    <w:lsdException w:name="toc 7" w:uiPriority="39"/>
-    <w:lsdException w:name="toc 8" w:uiPriority="39"/>
-    <w:lsdException w:name="toc 9" w:uiPriority="39"/>
-    <w:lsdException w:name="caption" w:uiPriority="35" w:qFormat="1"/>
-    <w:lsdException w:name="Title" w:semiHidden="0" w:uiPriority="10" w:unhideWhenUsed="0" w:qFormat="1"/>
-    <w:lsdException w:name="Default Paragraph Font" w:uiPriority="1"/>
-    <w:lsdException w:name="Subtitle" w:semiHidden="0" w:uiPriority="11" w:unhideWhenUsed="0" w:qFormat="1"/>
-    <w:lsdException w:name="Strong" w:semiHidden="0" w:uiPriority="22" w:unhideWhenUsed="0" w:qFormat="1"/>
-    <w:lsdException w:name="Emphasis" w:semiHidden="0" w:uiPriority="20" w:unhideWhenUsed="0" w:qFormat="1"/>
-    <w:lsdException w:name="Table Grid" w:semiHidden="0" w:uiPriority="39" w:unhideWhenUsed="0"/>
-    <w:lsdException w:name="Placeholder Text" w:unhideWhenUsed="0"/>
-    <w:lsdException w:name="No Spacing" w:semiHidden="0" w:uiPriority="1" w:unhideWhenUsed="0" w:qFormat="1"/>
-    <w:lsdException w:name="Light Shading" w:semiHidden="0" w:uiPriority="60" w:unhideWhenUsed="0"/>
-    <w:lsdException w:name="Light List" w:semiHidden="0" w:uiPriority="61" w:unhideWhenUsed="0"/>
-    <w:lsdException w:name="Light Grid" w:semiHidden="0" w:uiPriority="62" w:unhideWhenUsed="0"/>
-    <w:lsdException w:name="Medium Shading 1" w:semiHidden="0" w:uiPriority="63" w:unhideWhenUsed="0"/>
-    <w:lsdException w:name="Medium Shading 2" w:semiHidden="0" w:uiPriority="64" w:unhideWhenUsed="0"/>
-    <w:lsdException w:name="Medium List 1" w:semiHidden="0" w:uiPriority="65" w:unhideWhenUsed="0"/>
-    <w:lsdException w:name="Medium List 2" w:semiHidden="0" w:uiPriority="66" w:unhideWhenUsed="0"/>
-    <w:lsdException w:name="Medium Grid 1" w:semiHidden="0" w:uiPriority="67" w:unhideWhenUsed="0"/>
-    <w:lsdException w:name="Medium Grid 2" w:semiHidden="0" w:uiPriority="68" w:unhideWhenUsed="0"/>
-    <w:lsdException w:name="Medium Grid 3" w:semiHidden="0" w:uiPriority="69" w:unhideWhenUsed="0"/>
-    <w:lsdException w:name="Dark List" w:semiHidden="0" w:uiPriority="70" w:unhideWhenUsed="0"/>
-    <w:lsdException w:name="Colorful Shading" w:semiHidden="0" w:uiPriority="71" w:unhideWhenUsed="0"/>
-    <w:lsdException w:name="Colorful List" w:semiHidden="0" w:uiPriority="72" w:unhideWhenUsed="0"/>
-    <w:lsdException w:name="Colorful Grid" w:semiHidden="0" w:uiPriority="73" w:unhideWhenUsed="0"/>
-    <w:lsdException w:name="Light Shading Accent 1" w:semiHidden="0" w:uiPriority="60" w:unhideWhenUsed="0"/>
-    <w:lsdException w:name="Light List Accent 1" w:semiHidden="0" w:uiPriority="61" w:unhideWhenUsed="0"/>
-    <w:lsdException w:name="Light Grid Accent 1" w:semiHidden="0" w:uiPriority="62" w:unhideWhenUsed="0"/>
-    <w:lsdException w:name="Medium Shading 1 Accent 1" w:semiHidden="0" w:uiPriority="63" w:unhideWhenUsed="0"/>
-    <w:lsdException w:name="Medium Shading 2 Accent 1" w:semiHidden="0" w:uiPriority="64" w:unhideWhenUsed="0"/>
-    <w:lsdException w:name="Medium List 1 Accent 1" w:semiHidden="0" w:uiPriority="65" w:unhideWhenUsed="0"/>
-    <w:lsdException w:name="Revision" w:unhideWhenUsed="0"/>
-    <w:lsdException w:name="List Paragraph" w:semiHidden="0" w:uiPriority="34" w:unhideWhenUsed="0" w:qFormat="1"/>
-    <w:lsdException w:name="Quote" w:semiHidden="0" w:uiPriority="29" w:unhideWhenUsed="0" w:qFormat="1"/>
-    <w:lsdException w:name="Intense Quote" w:semiHidden="0" w:uiPriority="30" w:unhideWhenUsed="0" w:qFormat="1"/>
-    <w:lsdException w:name="Medium List 2 Accent 1" w:semiHidden="0" w:uiPriority="66" w:unhideWhenUsed="0"/>
-    <w:lsdException w:name="Medium Grid 1 Accent 1" w:semiHidden="0" w:uiPriority="67" w:unhideWhenUsed="0"/>
-    <w:lsdException w:name="Medium Grid 2 Accent 1" w:semiHidden="0" w:uiPriority="68" w:unhideWhenUsed="0"/>
-    <w:lsdException w:name="Medium Grid 3 Accent 1" w:semiHidden="0" w:uiPriority="69" w:unhideWhenUsed="0"/>
-    <w:lsdException w:name="Dark List Accent 1" w:semiHidden="0" w:uiPriority="70" w:unhideWhenUsed="0"/>
-    <w:lsdException w:name="Colorful Shading Accent 1" w:semiHidden="0" w:uiPriority="71" w:unhideWhenUsed="0"/>
-    <w:lsdException w:name="Colorful List Accent 1" w:semiHidden="0" w:uiPriority="72" w:unhideWhenUsed="0"/>
-    <w:lsdException w:name="Colorful Grid Accent 1" w:semiHidden="0" w:uiPriority="73" w:unhideWhenUsed="0"/>
-    <w:lsdException w:name="Light Shading Accent 2" w:semiHidden="0" w:uiPriority="60" w:unhideWhenUsed="0"/>
-    <w:lsdException w:name="Light List Accent 2" w:semiHidden="0" w:uiPriority="61" w:unhideWhenUsed="0"/>
-    <w:lsdException w:name="Light Grid Accent 2" w:semiHidden="0" w:uiPriority="62" w:unhideWhenUsed="0"/>
-    <w:lsdException w:name="Medium Shading 1 Accent 2" w:semiHidden="0" w:uiPriority="63" w:unhideWhenUsed="0"/>
-    <w:lsdException w:name="Medium Shading 2 Accent 2" w:semiHidden="0" w:uiPriority="64" w:unhideWhenUsed="0"/>
-    <w:lsdException w:name="Medium List 1 Accent 2" w:semiHidden="0" w:uiPriority="65" w:unhideWhenUsed="0"/>
-    <w:lsdException w:name="Medium List 2 Accent 2" w:semiHidden="0" w:uiPriority="66" w:unhideWhenUsed="0"/>
-    <w:lsdException w:name="Medium Grid 1 Accent 2" w:semiHidden="0" w:uiPriority="67" w:unhideWhenUsed="0"/>
-    <w:lsdException w:name="Medium Grid 2 Accent 2" w:semiHidden="0" w:uiPriority="68" w:unhideWhenUsed="0"/>
-    <w:lsdException w:name="Medium Grid 3 Accent 2" w:semiHidden="0" w:uiPriority="69" w:unhideWhenUsed="0"/>
-    <w:lsdException w:name="Dark List Accent 2" w:semiHidden="0" w:uiPriority="70" w:unhideWhenUsed="0"/>
-    <w:lsdException w:name="Colorful Shading Accent 2" w:semiHidden="0" w:uiPriority="71" w:unhideWhenUsed="0"/>
-    <w:lsdException w:name="Colorful List Accent 2" w:semiHidden="0" w:uiPriority="72" w:unhideWhenUsed="0"/>
-    <w:lsdException w:name="Colorful Grid Accent 2" w:semiHidden="0" w:uiPriority="73" w:unhideWhenUsed="0"/>
-    <w:lsdException w:name="Light Shading Accent 3" w:semiHidden="0" w:uiPriority="60" w:unhideWhenUsed="0"/>
-    <w:lsdException w:name="Light List Accent 3" w:semiHidden="0" w:uiPriority="61" w:unhideWhenUsed="0"/>
-    <w:lsdException w:name="Light Grid Accent 3" w:semiHidden="0" w:uiPriority="62" w:unhideWhenUsed="0"/>
-    <w:lsdException w:name="Medium Shading 1 Accent 3" w:semiHidden="0" w:uiPriority="63" w:unhideWhenUsed="0"/>
-    <w:lsdException w:name="Medium Shading 2 Accent 3" w:semiHidden="0" w:uiPriority="64" w:unhideWhenUsed="0"/>
-    <w:lsdException w:name="Medium List 1 Accent 3" w:semiHidden="0" w:uiPriority="65" w:unhideWhenUsed="0"/>
-    <w:lsdException w:name="Medium List 2 Accent 3" w:semiHidden="0" w:uiPriority="66" w:unhideWhenUsed="0"/>
-    <w:lsdException w:name="Medium Grid 1 Accent 3" w:semiHidden="0" w:uiPriority="67" w:unhideWhenUsed="0"/>
-    <w:lsdException w:name="Medium Grid 2 Accent 3" w:semiHidden="0" w:uiPriority="68" w:unhideWhenUsed="0"/>
-    <w:lsdException w:name="Medium Grid 3 Accent 3" w:semiHidden="0" w:uiPriority="69" w:unhideWhenUsed="0"/>
-    <w:lsdException w:name="Dark List Accent 3" w:semiHidden="0" w:uiPriority="70" w:unhideWhenUsed="0"/>
-    <w:lsdException w:name="Colorful Shading Accent 3" w:semiHidden="0" w:uiPriority="71" w:unhideWhenUsed="0"/>
-    <w:lsdException w:name="Colorful List Accent 3" w:semiHidden="0" w:uiPriority="72" w:unhideWhenUsed="0"/>
-    <w:lsdException w:name="Colorful Grid Accent 3" w:semiHidden="0" w:uiPriority="73" w:unhideWhenUsed="0"/>
-    <w:lsdException w:name="Light Shading Accent 4" w:semiHidden="0" w:uiPriority="60" w:unhideWhenUsed="0"/>
-    <w:lsdException w:name="Light List Accent 4" w:semiHidden="0" w:uiPriority="61" w:unhideWhenUsed="0"/>
-    <w:lsdException w:name="Light Grid Accent 4" w:semiHidden="0" w:uiPriority="62" w:unhideWhenUsed="0"/>
-    <w:lsdException w:name="Medium Shading 1 Accent 4" w:semiHidden="0" w:uiPriority="63" w:unhideWhenUsed="0"/>
-    <w:lsdException w:name="Medium Shading 2 Accent 4" w:semiHidden="0" w:uiPriority="64" w:unhideWhenUsed="0"/>
-    <w:lsdException w:name="Medium List 1 Accent 4" w:semiHidden="0" w:uiPriority="65" w:unhideWhenUsed="0"/>
-    <w:lsdException w:name="Medium List 2 Accent 4" w:semiHidden="0" w:uiPriority="66" w:unhideWhenUsed="0"/>
-    <w:lsdException w:name="Medium Grid 1 Accent 4" w:semiHidden="0" w:uiPriority="67" w:unhideWhenUsed="0"/>
-    <w:lsdException w:name="Medium Grid 2 Accent 4" w:semiHidden="0" w:uiPriority="68" w:unhideWhenUsed="0"/>
-    <w:lsdException w:name="Medium Grid 3 Accent 4" w:semiHidden="0" w:uiPriority="69" w:unhideWhenUsed="0"/>
-    <w:lsdException w:name="Dark List Accent 4" w:semiHidden="0" w:uiPriority="70" w:unhideWhenUsed="0"/>
-    <w:lsdException w:name="Colorful Shading Accent 4" w:semiHidden="0" w:uiPriority="71" w:unhideWhenUsed="0"/>
-    <w:lsdException w:name="Colorful List Accent 4" w:semiHidden="0" w:uiPriority="72" w:unhideWhenUsed="0"/>
-    <w:lsdException w:name="Colorful Grid Accent 4" w:semiHidden="0" w:uiPriority="73" w:unhideWhenUsed="0"/>
-    <w:lsdException w:name="Light Shading Accent 5" w:semiHidden="0" w:uiPriority="60" w:unhideWhenUsed="0"/>
-    <w:lsdException w:name="Light List Accent 5" w:semiHidden="0" w:uiPriority="61" w:unhideWhenUsed="0"/>
-    <w:lsdException w:name="Light Grid Accent 5" w:semiHidden="0" w:uiPriority="62" w:unhideWhenUsed="0"/>
-    <w:lsdException w:name="Medium Shading 1 Accent 5" w:semiHidden="0" w:uiPriority="63" w:unhideWhenUsed="0"/>
-    <w:lsdException w:name="Medium Shading 2 Accent 5" w:semiHidden="0" w:uiPriority="64" w:unhideWhenUsed="0"/>
-    <w:lsdException w:name="Medium List 1 Accent 5" w:semiHidden="0" w:uiPriority="65" w:unhideWhenUsed="0"/>
-    <w:lsdException w:name="Medium List 2 Accent 5" w:semiHidden="0" w:uiPriority="66" w:unhideWhenUsed="0"/>
-    <w:lsdException w:name="Medium Grid 1 Accent 5" w:semiHidden="0" w:uiPriority="67" w:unhideWhenUsed="0"/>
-    <w:lsdException w:name="Medium Grid 2 Accent 5" w:semiHidden="0" w:uiPriority="68" w:unhideWhenUsed="0"/>
-    <w:lsdException w:name="Medium Grid 3 Accent 5" w:semiHidden="0" w:uiPriority="69" w:unhideWhenUsed="0"/>
-    <w:lsdException w:name="Dark List Accent 5" w:semiHidden="0" w:uiPriority="70" w:unhideWhenUsed="0"/>
-    <w:lsdException w:name="Colorful Shading Accent 5" w:semiHidden="0" w:uiPriority="71" w:unhideWhenUsed="0"/>
-    <w:lsdException w:name="Colorful List Accent 5" w:semiHidden="0" w:uiPriority="72" w:unhideWhenUsed="0"/>
-    <w:lsdException w:name="Colorful Grid Accent 5" w:semiHidden="0" w:uiPriority="73" w:unhideWhenUsed="0"/>
-    <w:lsdException w:name="Light Shading Accent 6" w:semiHidden="0" w:uiPriority="60" w:unhideWhenUsed="0"/>
-    <w:lsdException w:name="Light List Accent 6" w:semiHidden="0" w:uiPriority="61" w:unhideWhenUsed="0"/>
-    <w:lsdException w:name="Light Grid Accent 6" w:semiHidden="0" w:uiPriority="62" w:unhideWhenUsed="0"/>
-    <w:lsdException w:name="Medium Shading 1 Accent 6" w:semiHidden="0" w:uiPriority="63" w:unhideWhenUsed="0"/>
-    <w:lsdException w:name="Medium Shading 2 Accent 6" w:semiHidden="0" w:uiPriority="64" w:unhideWhenUsed="0"/>
-    <w:lsdException w:name="Medium List 1 Accent 6" w:semiHidden="0" w:uiPriority="65" w:unhideWhenUsed="0"/>
-    <w:lsdException w:name="Medium List 2 Accent 6" w:semiHidden="0" w:uiPriority="66" w:unhideWhenUsed="0"/>
-    <w:lsdException w:name="Medium Grid 1 Accent 6" w:semiHidden="0" w:uiPriority="67" w:unhideWhenUsed="0"/>
-    <w:lsdException w:name="Medium Grid 2 Accent 6" w:semiHidden="0" w:uiPriority="68" w:unhideWhenUsed="0"/>
-    <w:lsdException w:name="Medium Grid 3 Accent 6" w:semiHidden="0" w:uiPriority="69" w:unhideWhenUsed="0"/>
-    <w:lsdException w:name="Dark List Accent 6" w:semiHidden="0" w:uiPriority="70" w:unhideWhenUsed="0"/>
-    <w:lsdException w:name="Colorful Shading Accent 6" w:semiHidden="0" w:uiPriority="71" w:unhideWhenUsed="0"/>
-    <w:lsdException w:name="Colorful List Accent 6" w:semiHidden="0" w:uiPriority="72" w:unhideWhenUsed="0"/>
-    <w:lsdException w:name="Colorful Grid Accent 6" w:semiHidden="0" w:uiPriority="73" w:unhideWhenUsed="0"/>
-    <w:lsdException w:name="Subtle Emphasis" w:semiHidden="0" w:uiPriority="19" w:unhideWhenUsed="0" w:qFormat="1"/>
-    <w:lsdException w:name="Intense Emphasis" w:semiHidden="0" w:uiPriority="21" w:unhideWhenUsed="0" w:qFormat="1"/>
-    <w:lsdException w:name="Subtle Reference" w:semiHidden="0" w:uiPriority="31" w:unhideWhenUsed="0" w:qFormat="1"/>
-    <w:lsdException w:name="Intense Reference" w:semiHidden="0" w:uiPriority="32" w:unhideWhenUsed="0" w:qFormat="1"/>
-    <w:lsdException w:name="Book Title" w:semiHidden="0" w:uiPriority="33" w:unhideWhenUsed="0" w:qFormat="1"/>
-    <w:lsdException w:name="Bibliography" w:uiPriority="37"/>
-    <w:lsdException w:name="TOC Heading" w:uiPriority="39" w:qFormat="1"/>
+  <w:latentStyles w:defLockedState="0" w:defUIPriority="99" w:defSemiHidden="0" w:defUnhideWhenUsed="0" w:defQFormat="0" w:count="371">
+    <w:lsdException w:name="Normal" w:uiPriority="0" w:qFormat="1"/>
+    <w:lsdException w:name="heading 1" w:uiPriority="9" w:qFormat="1"/>
+    <w:lsdException w:name="heading 2" w:semiHidden="1" w:uiPriority="9" w:unhideWhenUsed="1" w:qFormat="1"/>
+    <w:lsdException w:name="heading 3" w:semiHidden="1" w:uiPriority="9" w:unhideWhenUsed="1" w:qFormat="1"/>
+    <w:lsdException w:name="heading 4" w:semiHidden="1" w:uiPriority="9" w:unhideWhenUsed="1" w:qFormat="1"/>
+    <w:lsdException w:name="heading 5" w:semiHidden="1" w:uiPriority="9" w:unhideWhenUsed="1" w:qFormat="1"/>
+    <w:lsdException w:name="heading 6" w:semiHidden="1" w:uiPriority="9" w:unhideWhenUsed="1" w:qFormat="1"/>
+    <w:lsdException w:name="heading 7" w:semiHidden="1" w:uiPriority="9" w:unhideWhenUsed="1" w:qFormat="1"/>
+    <w:lsdException w:name="heading 8" w:semiHidden="1" w:uiPriority="9" w:unhideWhenUsed="1" w:qFormat="1"/>
+    <w:lsdException w:name="heading 9" w:semiHidden="1" w:uiPriority="9" w:unhideWhenUsed="1" w:qFormat="1"/>
+    <w:lsdException w:name="index 1" w:semiHidden="1" w:unhideWhenUsed="1"/>
+    <w:lsdException w:name="index 2" w:semiHidden="1" w:unhideWhenUsed="1"/>
+    <w:lsdException w:name="index 3" w:semiHidden="1" w:unhideWhenUsed="1"/>
+    <w:lsdException w:name="index 4" w:semiHidden="1" w:unhideWhenUsed="1"/>
+    <w:lsdException w:name="index 5" w:semiHidden="1" w:unhideWhenUsed="1"/>
+    <w:lsdException w:name="index 6" w:semiHidden="1" w:unhideWhenUsed="1"/>
+    <w:lsdException w:name="index 7" w:semiHidden="1" w:unhideWhenUsed="1"/>
+    <w:lsdException w:name="index 8" w:semiHidden="1" w:unhideWhenUsed="1"/>
+    <w:lsdException w:name="index 9" w:semiHidden="1" w:unhideWhenUsed="1"/>
+    <w:lsdException w:name="toc 1" w:semiHidden="1" w:uiPriority="39" w:unhideWhenUsed="1"/>
+    <w:lsdException w:name="toc 2" w:semiHidden="1" w:uiPriority="39" w:unhideWhenUsed="1"/>
+    <w:lsdException w:name="toc 3" w:semiHidden="1" w:uiPriority="39" w:unhideWhenUsed="1"/>
+    <w:lsdException w:name="toc 4" w:semiHidden="1" w:uiPriority="39" w:unhideWhenUsed="1"/>
+    <w:lsdException w:name="toc 5" w:semiHidden="1" w:uiPriority="39" w:unhideWhenUsed="1"/>
+    <w:lsdException w:name="toc 6" w:semiHidden="1" w:uiPriority="39" w:unhideWhenUsed="1"/>
+    <w:lsdException w:name="toc 7" w:semiHidden="1" w:uiPriority="39" w:unhideWhenUsed="1"/>
+    <w:lsdException w:name="toc 8" w:semiHidden="1" w:uiPriority="39" w:unhideWhenUsed="1"/>
+    <w:lsdException w:name="toc 9" w:semiHidden="1" w:uiPriority="39" w:unhideWhenUsed="1"/>
+    <w:lsdException w:name="Normal Indent" w:semiHidden="1" w:unhideWhenUsed="1"/>
+    <w:lsdException w:name="footnote text" w:semiHidden="1" w:unhideWhenUsed="1"/>
+    <w:lsdException w:name="annotation text" w:semiHidden="1" w:unhideWhenUsed="1"/>
+    <w:lsdException w:name="header" w:semiHidden="1" w:unhideWhenUsed="1"/>
+    <w:lsdException w:name="footer" w:semiHidden="1" w:unhideWhenUsed="1"/>
+    <w:lsdException w:name="index heading" w:semiHidden="1" w:unhideWhenUsed="1"/>
+    <w:lsdException w:name="caption" w:semiHidden="1" w:uiPriority="35" w:unhideWhenUsed="1" w:qFormat="1"/>
+    <w:lsdException w:name="table of figures" w:semiHidden="1" w:unhideWhenUsed="1"/>
+    <w:lsdException w:name="envelope address" w:semiHidden="1" w:unhideWhenUsed="1"/>
+    <w:lsdException w:name="envelope return" w:semiHidden="1" w:unhideWhenUsed="1"/>
+    <w:lsdException w:name="footnote reference" w:semiHidden="1" w:unhideWhenUsed="1"/>
+    <w:lsdException w:name="annotation reference" w:semiHidden="1" w:unhideWhenUsed="1"/>
+    <w:lsdException w:name="line number" w:semiHidden="1" w:unhideWhenUsed="1"/>
+    <w:lsdException w:name="page number" w:semiHidden="1" w:unhideWhenUsed="1"/>
+    <w:lsdException w:name="endnote reference" w:semiHidden="1" w:unhideWhenUsed="1"/>
+    <w:lsdException w:name="endnote text" w:semiHidden="1" w:unhideWhenUsed="1"/>
+    <w:lsdException w:name="table of authorities" w:semiHidden="1" w:unhideWhenUsed="1"/>
+    <w:lsdException w:name="macro" w:semiHidden="1" w:unhideWhenUsed="1"/>
+    <w:lsdException w:name="toa heading" w:semiHidden="1" w:unhideWhenUsed="1"/>
+    <w:lsdException w:name="List" w:semiHidden="1" w:unhideWhenUsed="1"/>
+    <w:lsdException w:name="List Bullet" w:semiHidden="1" w:unhideWhenUsed="1"/>
+    <w:lsdException w:name="List Number" w:semiHidden="1" w:unhideWhenUsed="1"/>
+    <w:lsdException w:name="List 2" w:semiHidden="1" w:unhideWhenUsed="1"/>
+    <w:lsdException w:name="List 3" w:semiHidden="1" w:unhideWhenUsed="1"/>
+    <w:lsdException w:name="List 4" w:semiHidden="1" w:unhideWhenUsed="1"/>
+    <w:lsdException w:name="List 5" w:semiHidden="1" w:unhideWhenUsed="1"/>
+    <w:lsdException w:name="List Bullet 2" w:semiHidden="1" w:unhideWhenUsed="1"/>
+    <w:lsdException w:name="List Bullet 3" w:semiHidden="1" w:unhideWhenUsed="1"/>
+    <w:lsdException w:name="List Bullet 4" w:semiHidden="1" w:unhideWhenUsed="1"/>
+    <w:lsdException w:name="List Bullet 5" w:semiHidden="1" w:unhideWhenUsed="1"/>
+    <w:lsdException w:name="List Number 2" w:semiHidden="1" w:unhideWhenUsed="1"/>
+    <w:lsdException w:name="List Number 3" w:semiHidden="1" w:unhideWhenUsed="1"/>
+    <w:lsdException w:name="List Number 4" w:semiHidden="1" w:unhideWhenUsed="1"/>
+    <w:lsdException w:name="List Number 5" w:semiHidden="1" w:unhideWhenUsed="1"/>
+    <w:lsdException w:name="Title" w:uiPriority="10" w:qFormat="1"/>
+    <w:lsdException w:name="Closing" w:semiHidden="1" w:unhideWhenUsed="1"/>
+    <w:lsdException w:name="Signature" w:semiHidden="1" w:unhideWhenUsed="1"/>
+    <w:lsdException w:name="Default Paragraph Font" w:semiHidden="1" w:uiPriority="1" w:unhideWhenUsed="1"/>
+    <w:lsdException w:name="Body Text" w:semiHidden="1" w:unhideWhenUsed="1"/>
+    <w:lsdException w:name="Body Text Indent" w:semiHidden="1" w:unhideWhenUsed="1"/>
+    <w:lsdException w:name="List Continue" w:semiHidden="1" w:unhideWhenUsed="1"/>
+    <w:lsdException w:name="List Continue 2" w:semiHidden="1" w:unhideWhenUsed="1"/>
+    <w:lsdException w:name="List Continue 3" w:semiHidden="1" w:unhideWhenUsed="1"/>
+    <w:lsdException w:name="List Continue 4" w:semiHidden="1" w:unhideWhenUsed="1"/>
+    <w:lsdException w:name="List Continue 5" w:semiHidden="1" w:unhideWhenUsed="1"/>
+    <w:lsdException w:name="Message Header" w:semiHidden="1" w:unhideWhenUsed="1"/>
+    <w:lsdException w:name="Subtitle" w:uiPriority="11" w:qFormat="1"/>
+    <w:lsdException w:name="Salutation" w:semiHidden="1" w:unhideWhenUsed="1"/>
+    <w:lsdException w:name="Date" w:semiHidden="1" w:unhideWhenUsed="1"/>
+    <w:lsdException w:name="Body Text First Indent" w:semiHidden="1" w:unhideWhenUsed="1"/>
+    <w:lsdException w:name="Body Text First Indent 2" w:semiHidden="1" w:unhideWhenUsed="1"/>
+    <w:lsdException w:name="Note Heading" w:semiHidden="1" w:unhideWhenUsed="1"/>
+    <w:lsdException w:name="Body Text 2" w:semiHidden="1" w:unhideWhenUsed="1"/>
+    <w:lsdException w:name="Body Text 3" w:semiHidden="1" w:unhideWhenUsed="1"/>
+    <w:lsdException w:name="Body Text Indent 2" w:semiHidden="1" w:unhideWhenUsed="1"/>
+    <w:lsdException w:name="Body Text Indent 3" w:semiHidden="1" w:unhideWhenUsed="1"/>
+    <w:lsdException w:name="Block Text" w:semiHidden="1" w:unhideWhenUsed="1"/>
+    <w:lsdException w:name="Hyperlink" w:semiHidden="1" w:unhideWhenUsed="1"/>
+    <w:lsdException w:name="FollowedHyperlink" w:semiHidden="1" w:unhideWhenUsed="1"/>
+    <w:lsdException w:name="Strong" w:uiPriority="22" w:qFormat="1"/>
+    <w:lsdException w:name="Emphasis" w:uiPriority="20" w:qFormat="1"/>
+    <w:lsdException w:name="Document Map" w:semiHidden="1" w:unhideWhenUsed="1"/>
+    <w:lsdException w:name="Plain Text" w:semiHidden="1" w:unhideWhenUsed="1"/>
+    <w:lsdException w:name="E-mail Signature" w:semiHidden="1" w:unhideWhenUsed="1"/>
+    <w:lsdException w:name="HTML Top of Form" w:semiHidden="1" w:unhideWhenUsed="1"/>
+    <w:lsdException w:name="HTML Bottom of Form" w:semiHidden="1" w:unhideWhenUsed="1"/>
+    <w:lsdException w:name="Normal (Web)" w:semiHidden="1" w:unhideWhenUsed="1"/>
+    <w:lsdException w:name="HTML Acronym" w:semiHidden="1" w:unhideWhenUsed="1"/>
+    <w:lsdException w:name="HTML Address" w:semiHidden="1" w:unhideWhenUsed="1"/>
+    <w:lsdException w:name="HTML Cite" w:semiHidden="1" w:unhideWhenUsed="1"/>
+    <w:lsdException w:name="HTML Code" w:semiHidden="1" w:unhideWhenUsed="1"/>
+    <w:lsdException w:name="HTML Definition" w:semiHidden="1" w:unhideWhenUsed="1"/>
+    <w:lsdException w:name="HTML Keyboard" w:semiHidden="1" w:unhideWhenUsed="1"/>
+    <w:lsdException w:name="HTML Preformatted" w:semiHidden="1" w:unhideWhenUsed="1"/>
+    <w:lsdException w:name="HTML Sample" w:semiHidden="1" w:unhideWhenUsed="1"/>
+    <w:lsdException w:name="HTML Typewriter" w:semiHidden="1" w:unhideWhenUsed="1"/>
+    <w:lsdException w:name="HTML Variable" w:semiHidden="1" w:unhideWhenUsed="1"/>
+    <w:lsdException w:name="Normal Table" w:semiHidden="1" w:unhideWhenUsed="1"/>
+    <w:lsdException w:name="annotation subject" w:semiHidden="1" w:unhideWhenUsed="1"/>
+    <w:lsdException w:name="No List" w:semiHidden="1" w:unhideWhenUsed="1"/>
+    <w:lsdException w:name="Outline List 1" w:semiHidden="1" w:unhideWhenUsed="1"/>
+    <w:lsdException w:name="Outline List 2" w:semiHidden="1" w:unhideWhenUsed="1"/>
+    <w:lsdException w:name="Outline List 3" w:semiHidden="1" w:unhideWhenUsed="1"/>
+    <w:lsdException w:name="Table Simple 1" w:semiHidden="1" w:unhideWhenUsed="1"/>
+    <w:lsdException w:name="Table Simple 2" w:semiHidden="1" w:unhideWhenUsed="1"/>
+    <w:lsdException w:name="Table Simple 3" w:semiHidden="1" w:unhideWhenUsed="1"/>
+    <w:lsdException w:name="Table Classic 1" w:semiHidden="1" w:unhideWhenUsed="1"/>
+    <w:lsdException w:name="Table Classic 2" w:semiHidden="1" w:unhideWhenUsed="1"/>
+    <w:lsdException w:name="Table Classic 3" w:semiHidden="1" w:unhideWhenUsed="1"/>
+    <w:lsdException w:name="Table Classic 4" w:semiHidden="1" w:unhideWhenUsed="1"/>
+    <w:lsdException w:name="Table Colorful 1" w:semiHidden="1" w:unhideWhenUsed="1"/>
+    <w:lsdException w:name="Table Colorful 2" w:semiHidden="1" w:unhideWhenUsed="1"/>
+    <w:lsdException w:name="Table Colorful 3" w:semiHidden="1" w:unhideWhenUsed="1"/>
+    <w:lsdException w:name="Table Columns 1" w:semiHidden="1" w:unhideWhenUsed="1"/>
+    <w:lsdException w:name="Table Columns 2" w:semiHidden="1" w:unhideWhenUsed="1"/>
+    <w:lsdException w:name="Table Columns 3" w:semiHidden="1" w:unhideWhenUsed="1"/>
+    <w:lsdException w:name="Table Columns 4" w:semiHidden="1" w:unhideWhenUsed="1"/>
+    <w:lsdException w:name="Table Columns 5" w:semiHidden="1" w:unhideWhenUsed="1"/>
+    <w:lsdException w:name="Table Grid 1" w:semiHidden="1" w:unhideWhenUsed="1"/>
+    <w:lsdException w:name="Table Grid 2" w:semiHidden="1" w:unhideWhenUsed="1"/>
+    <w:lsdException w:name="Table Grid 3" w:semiHidden="1" w:unhideWhenUsed="1"/>
+    <w:lsdException w:name="Table Grid 4" w:semiHidden="1" w:unhideWhenUsed="1"/>
+    <w:lsdException w:name="Table Grid 5" w:semiHidden="1" w:unhideWhenUsed="1"/>
+    <w:lsdException w:name="Table Grid 6" w:semiHidden="1" w:unhideWhenUsed="1"/>
+    <w:lsdException w:name="Table Grid 7" w:semiHidden="1" w:unhideWhenUsed="1"/>
+    <w:lsdException w:name="Table Grid 8" w:semiHidden="1" w:unhideWhenUsed="1"/>
+    <w:lsdException w:name="Table List 1" w:semiHidden="1" w:unhideWhenUsed="1"/>
+    <w:lsdException w:name="Table List 2" w:semiHidden="1" w:unhideWhenUsed="1"/>
+    <w:lsdException w:name="Table List 3" w:semiHidden="1" w:unhideWhenUsed="1"/>
+    <w:lsdException w:name="Table List 4" w:semiHidden="1" w:unhideWhenUsed="1"/>
+    <w:lsdException w:name="Table List 5" w:semiHidden="1" w:unhideWhenUsed="1"/>
+    <w:lsdException w:name="Table List 6" w:semiHidden="1" w:unhideWhenUsed="1"/>
+    <w:lsdException w:name="Table List 7" w:semiHidden="1" w:unhideWhenUsed="1"/>
+    <w:lsdException w:name="Table List 8" w:semiHidden="1" w:unhideWhenUsed="1"/>
+    <w:lsdException w:name="Table 3D effects 1" w:semiHidden="1" w:unhideWhenUsed="1"/>
+    <w:lsdException w:name="Table 3D effects 2" w:semiHidden="1" w:unhideWhenUsed="1"/>
+    <w:lsdException w:name="Table 3D effects 3" w:semiHidden="1" w:unhideWhenUsed="1"/>
+    <w:lsdException w:name="Table Contemporary" w:semiHidden="1" w:unhideWhenUsed="1"/>
+    <w:lsdException w:name="Table Elegant" w:semiHidden="1" w:unhideWhenUsed="1"/>
+    <w:lsdException w:name="Table Professional" w:semiHidden="1" w:unhideWhenUsed="1"/>
+    <w:lsdException w:name="Table Subtle 1" w:semiHidden="1" w:unhideWhenUsed="1"/>
+    <w:lsdException w:name="Table Subtle 2" w:semiHidden="1" w:unhideWhenUsed="1"/>
+    <w:lsdException w:name="Table Web 1" w:semiHidden="1" w:unhideWhenUsed="1"/>
+    <w:lsdException w:name="Table Web 2" w:semiHidden="1" w:unhideWhenUsed="1"/>
+    <w:lsdException w:name="Table Web 3" w:semiHidden="1" w:unhideWhenUsed="1"/>
+    <w:lsdException w:name="Balloon Text" w:semiHidden="1" w:unhideWhenUsed="1"/>
+    <w:lsdException w:name="Table Grid" w:uiPriority="39"/>
+    <w:lsdException w:name="Table Theme" w:semiHidden="1" w:unhideWhenUsed="1"/>
+    <w:lsdException w:name="Placeholder Text" w:semiHidden="1"/>
+    <w:lsdException w:name="No Spacing" w:uiPriority="1" w:qFormat="1"/>
+    <w:lsdException w:name="Light Shading" w:uiPriority="60"/>
+    <w:lsdException w:name="Light List" w:uiPriority="61"/>
+    <w:lsdException w:name="Light Grid" w:uiPriority="62"/>
+    <w:lsdException w:name="Medium Shading 1" w:uiPriority="63"/>
+    <w:lsdException w:name="Medium Shading 2" w:uiPriority="64"/>
+    <w:lsdException w:name="Medium List 1" w:uiPriority="65"/>
+    <w:lsdException w:name="Medium List 2" w:uiPriority="66"/>
+    <w:lsdException w:name="Medium Grid 1" w:uiPriority="67"/>
+    <w:lsdException w:name="Medium Grid 2" w:uiPriority="68"/>
+    <w:lsdException w:name="Medium Grid 3" w:uiPriority="69"/>
+    <w:lsdException w:name="Dark List" w:uiPriority="70"/>
+    <w:lsdException w:name="Colorful Shading" w:uiPriority="71"/>
+    <w:lsdException w:name="Colorful List" w:uiPriority="72"/>
+    <w:lsdException w:name="Colorful Grid" w:uiPriority="73"/>
+    <w:lsdException w:name="Light Shading Accent 1" w:uiPriority="60"/>
+    <w:lsdException w:name="Light List Accent 1" w:uiPriority="61"/>
+    <w:lsdException w:name="Light Grid Accent 1" w:uiPriority="62"/>
+    <w:lsdException w:name="Medium Shading 1 Accent 1" w:uiPriority="63"/>
+    <w:lsdException w:name="Medium Shading 2 Accent 1" w:uiPriority="64"/>
+    <w:lsdException w:name="Medium List 1 Accent 1" w:uiPriority="65"/>
+    <w:lsdException w:name="Revision" w:semiHidden="1"/>
+    <w:lsdException w:name="List Paragraph" w:uiPriority="34" w:qFormat="1"/>
+    <w:lsdException w:name="Quote" w:uiPriority="29" w:qFormat="1"/>
+    <w:lsdException w:name="Intense Quote" w:uiPriority="30" w:qFormat="1"/>
+    <w:lsdException w:name="Medium List 2 Accent 1" w:uiPriority="66"/>
+    <w:lsdException w:name="Medium Grid 1 Accent 1" w:uiPriority="67"/>
+    <w:lsdException w:name="Medium Grid 2 Accent 1" w:uiPriority="68"/>
+    <w:lsdException w:name="Medium Grid 3 Accent 1" w:uiPriority="69"/>
+    <w:lsdException w:name="Dark List Accent 1" w:uiPriority="70"/>
+    <w:lsdException w:name="Colorful Shading Accent 1" w:uiPriority="71"/>
+    <w:lsdException w:name="Colorful List Accent 1" w:uiPriority="72"/>
+    <w:lsdException w:name="Colorful Grid Accent 1" w:uiPriority="73"/>
+    <w:lsdException w:name="Light Shading Accent 2" w:uiPriority="60"/>
+    <w:lsdException w:name="Light List Accent 2" w:uiPriority="61"/>
+    <w:lsdException w:name="Light Grid Accent 2" w:uiPriority="62"/>
+    <w:lsdException w:name="Medium Shading 1 Accent 2" w:uiPriority="63"/>
+    <w:lsdException w:name="Medium Shading 2 Accent 2" w:uiPriority="64"/>
+    <w:lsdException w:name="Medium List 1 Accent 2" w:uiPriority="65"/>
+    <w:lsdException w:name="Medium List 2 Accent 2" w:uiPriority="66"/>
+    <w:lsdException w:name="Medium Grid 1 Accent 2" w:uiPriority="67"/>
+    <w:lsdException w:name="Medium Grid 2 Accent 2" w:uiPriority="68"/>
+    <w:lsdException w:name="Medium Grid 3 Accent 2" w:uiPriority="69"/>
+    <w:lsdException w:name="Dark List Accent 2" w:uiPriority="70"/>
+    <w:lsdException w:name="Colorful Shading Accent 2" w:uiPriority="71"/>
+    <w:lsdException w:name="Colorful List Accent 2" w:uiPriority="72"/>
+    <w:lsdException w:name="Colorful Grid Accent 2" w:uiPriority="73"/>
+    <w:lsdException w:name="Light Shading Accent 3" w:uiPriority="60"/>
+    <w:lsdException w:name="Light List Accent 3" w:uiPriority="61"/>
+    <w:lsdException w:name="Light Grid Accent 3" w:uiPriority="62"/>
+    <w:lsdException w:name="Medium Shading 1 Accent 3" w:uiPriority="63"/>
+    <w:lsdException w:name="Medium Shading 2 Accent 3" w:uiPriority="64"/>
+    <w:lsdException w:name="Medium List 1 Accent 3" w:uiPriority="65"/>
+    <w:lsdException w:name="Medium List 2 Accent 3" w:uiPriority="66"/>
+    <w:lsdException w:name="Medium Grid 1 Accent 3" w:uiPriority="67"/>
+    <w:lsdException w:name="Medium Grid 2 Accent 3" w:uiPriority="68"/>
+    <w:lsdException w:name="Medium Grid 3 Accent 3" w:uiPriority="69"/>
+    <w:lsdException w:name="Dark List Accent 3" w:uiPriority="70"/>
+    <w:lsdException w:name="Colorful Shading Accent 3" w:uiPriority="71"/>
+    <w:lsdException w:name="Colorful List Accent 3" w:uiPriority="72"/>
+    <w:lsdException w:name="Colorful Grid Accent 3" w:uiPriority="73"/>
+    <w:lsdException w:name="Light Shading Accent 4" w:uiPriority="60"/>
+    <w:lsdException w:name="Light List Accent 4" w:uiPriority="61"/>
+    <w:lsdException w:name="Light Grid Accent 4" w:uiPriority="62"/>
+    <w:lsdException w:name="Medium Shading 1 Accent 4" w:uiPriority="63"/>
+    <w:lsdException w:name="Medium Shading 2 Accent 4" w:uiPriority="64"/>
+    <w:lsdException w:name="Medium List 1 Accent 4" w:uiPriority="65"/>
+    <w:lsdException w:name="Medium List 2 Accent 4" w:uiPriority="66"/>
+    <w:lsdException w:name="Medium Grid 1 Accent 4" w:uiPriority="67"/>
+    <w:lsdException w:name="Medium Grid 2 Accent 4" w:uiPriority="68"/>
+    <w:lsdException w:name="Medium Grid 3 Accent 4" w:uiPriority="69"/>
+    <w:lsdException w:name="Dark List Accent 4" w:uiPriority="70"/>
+    <w:lsdException w:name="Colorful Shading Accent 4" w:uiPriority="71"/>
+    <w:lsdException w:name="Colorful List Accent 4" w:uiPriority="72"/>
+    <w:lsdException w:name="Colorful Grid Accent 4" w:uiPriority="73"/>
+    <w:lsdException w:name="Light Shading Accent 5" w:uiPriority="60"/>
+    <w:lsdException w:name="Light List Accent 5" w:uiPriority="61"/>
+    <w:lsdException w:name="Light Grid Accent 5" w:uiPriority="62"/>
+    <w:lsdException w:name="Medium Shading 1 Accent 5" w:uiPriority="63"/>
+    <w:lsdException w:name="Medium Shading 2 Accent 5" w:uiPriority="64"/>
+    <w:lsdException w:name="Medium List 1 Accent 5" w:uiPriority="65"/>
+    <w:lsdException w:name="Medium List 2 Accent 5" w:uiPriority="66"/>
+    <w:lsdException w:name="Medium Grid 1 Accent 5" w:uiPriority="67"/>
+    <w:lsdException w:name="Medium Grid 2 Accent 5" w:uiPriority="68"/>
+    <w:lsdException w:name="Medium Grid 3 Accent 5" w:uiPriority="69"/>
+    <w:lsdException w:name="Dark List Accent 5" w:uiPriority="70"/>
+    <w:lsdException w:name="Colorful Shading Accent 5" w:uiPriority="71"/>
+    <w:lsdException w:name="Colorful List Accent 5" w:uiPriority="72"/>
+    <w:lsdException w:name="Colorful Grid Accent 5" w:uiPriority="73"/>
+    <w:lsdException w:name="Light Shading Accent 6" w:uiPriority="60"/>
+    <w:lsdException w:name="Light List Accent 6" w:uiPriority="61"/>
+    <w:lsdException w:name="Light Grid Accent 6" w:uiPriority="62"/>
+    <w:lsdException w:name="Medium Shading 1 Accent 6" w:uiPriority="63"/>
+    <w:lsdException w:name="Medium Shading 2 Accent 6" w:uiPriority="64"/>
+    <w:lsdException w:name="Medium List 1 Accent 6" w:uiPriority="65"/>
+    <w:lsdException w:name="Medium List 2 Accent 6" w:uiPriority="66"/>
+    <w:lsdException w:name="Medium Grid 1 Accent 6" w:uiPriority="67"/>
+    <w:lsdException w:name="Medium Grid 2 Accent 6" w:uiPriority="68"/>
+    <w:lsdException w:name="Medium Grid 3 Accent 6" w:uiPriority="69"/>
+    <w:lsdException w:name="Dark List Accent 6" w:uiPriority="70"/>
+    <w:lsdException w:name="Colorful Shading Accent 6" w:uiPriority="71"/>
+    <w:lsdException w:name="Colorful List Accent 6" w:uiPriority="72"/>
+    <w:lsdException w:name="Colorful Grid Accent 6" w:uiPriority="73"/>
+    <w:lsdException w:name="Subtle Emphasis" w:uiPriority="19" w:qFormat="1"/>
+    <w:lsdException w:name="Intense Emphasis" w:uiPriority="21" w:qFormat="1"/>
+    <w:lsdException w:name="Subtle Reference" w:uiPriority="31" w:qFormat="1"/>
+    <w:lsdException w:name="Intense Reference" w:uiPriority="32" w:qFormat="1"/>
+    <w:lsdException w:name="Book Title" w:uiPriority="33" w:qFormat="1"/>
+    <w:lsdException w:name="Bibliography" w:semiHidden="1" w:uiPriority="37" w:unhideWhenUsed="1"/>
+    <w:lsdException w:name="TOC Heading" w:semiHidden="1" w:uiPriority="39" w:unhideWhenUsed="1" w:qFormat="1"/>
+    <w:lsdException w:name="Plain Table 1" w:uiPriority="41"/>
+    <w:lsdException w:name="Plain Table 2" w:uiPriority="42"/>
+    <w:lsdException w:name="Plain Table 3" w:uiPriority="43"/>
+    <w:lsdException w:name="Plain Table 4" w:uiPriority="44"/>
+    <w:lsdException w:name="Plain Table 5" w:uiPriority="45"/>
+    <w:lsdException w:name="Grid Table Light" w:uiPriority="40"/>
+    <w:lsdException w:name="Grid Table 1 Light" w:uiPriority="46"/>
+    <w:lsdException w:name="Grid Table 2" w:uiPriority="47"/>
+    <w:lsdException w:name="Grid Table 3" w:uiPriority="48"/>
+    <w:lsdException w:name="Grid Table 4" w:uiPriority="49"/>
+    <w:lsdException w:name="Grid Table 5 Dark" w:uiPriority="50"/>
+    <w:lsdException w:name="Grid Table 6 Colorful" w:uiPriority="51"/>
+    <w:lsdException w:name="Grid Table 7 Colorful" w:uiPriority="52"/>
+    <w:lsdException w:name="Grid Table 1 Light Accent 1" w:uiPriority="46"/>
+    <w:lsdException w:name="Grid Table 2 Accent 1" w:uiPriority="47"/>
+    <w:lsdException w:name="Grid Table 3 Accent 1" w:uiPriority="48"/>
+    <w:lsdException w:name="Grid Table 4 Accent 1" w:uiPriority="49"/>
+    <w:lsdException w:name="Grid Table 5 Dark Accent 1" w:uiPriority="50"/>
+    <w:lsdException w:name="Grid Table 6 Colorful Accent 1" w:uiPriority="51"/>
+    <w:lsdException w:name="Grid Table 7 Colorful Accent 1" w:uiPriority="52"/>
+    <w:lsdException w:name="Grid Table 1 Light Accent 2" w:uiPriority="46"/>
+    <w:lsdException w:name="Grid Table 2 Accent 2" w:uiPriority="47"/>
+    <w:lsdException w:name="Grid Table 3 Accent 2" w:uiPriority="48"/>
+    <w:lsdException w:name="Grid Table 4 Accent 2" w:uiPriority="49"/>
+    <w:lsdException w:name="Grid Table 5 Dark Accent 2" w:uiPriority="50"/>
+    <w:lsdException w:name="Grid Table 6 Colorful Accent 2" w:uiPriority="51"/>
+    <w:lsdException w:name="Grid Table 7 Colorful Accent 2" w:uiPriority="52"/>
+    <w:lsdException w:name="Grid Table 1 Light Accent 3" w:uiPriority="46"/>
+    <w:lsdException w:name="Grid Table 2 Accent 3" w:uiPriority="47"/>
+    <w:lsdException w:name="Grid Table 3 Accent 3" w:uiPriority="48"/>
+    <w:lsdException w:name="Grid Table 4 Accent 3" w:uiPriority="49"/>
+    <w:lsdException w:name="Grid Table 5 Dark Accent 3" w:uiPriority="50"/>
+    <w:lsdException w:name="Grid Table 6 Colorful Accent 3" w:uiPriority="51"/>
+    <w:lsdException w:name="Grid Table 7 Colorful Accent 3" w:uiPriority="52"/>
+    <w:lsdException w:name="Grid Table 1 Light Accent 4" w:uiPriority="46"/>
+    <w:lsdException w:name="Grid Table 2 Accent 4" w:uiPriority="47"/>
+    <w:lsdException w:name="Grid Table 3 Accent 4" w:uiPriority="48"/>
+    <w:lsdException w:name="Grid Table 4 Accent 4" w:uiPriority="49"/>
+    <w:lsdException w:name="Grid Table 5 Dark Accent 4" w:uiPriority="50"/>
+    <w:lsdException w:name="Grid Table 6 Colorful Accent 4" w:uiPriority="51"/>
+    <w:lsdException w:name="Grid Table 7 Colorful Accent 4" w:uiPriority="52"/>
+    <w:lsdException w:name="Grid Table 1 Light Accent 5" w:uiPriority="46"/>
+    <w:lsdException w:name="Grid Table 2 Accent 5" w:uiPriority="47"/>
+    <w:lsdException w:name="Grid Table 3 Accent 5" w:uiPriority="48"/>
+    <w:lsdException w:name="Grid Table 4 Accent 5" w:uiPriority="49"/>
+    <w:lsdException w:name="Grid Table 5 Dark Accent 5" w:uiPriority="50"/>
+    <w:lsdException w:name="Grid Table 6 Colorful Accent 5" w:uiPriority="51"/>
+    <w:lsdException w:name="Grid Table 7 Colorful Accent 5" w:uiPriority="52"/>
+    <w:lsdException w:name="Grid Table 1 Light Accent 6" w:uiPriority="46"/>
+    <w:lsdException w:name="Grid Table 2 Accent 6" w:uiPriority="47"/>
+    <w:lsdException w:name="Grid Table 3 Accent 6" w:uiPriority="48"/>
+    <w:lsdException w:name="Grid Table 4 Accent 6" w:uiPriority="49"/>
+    <w:lsdException w:name="Grid Table 5 Dark Accent 6" w:uiPriority="50"/>
+    <w:lsdException w:name="Grid Table 6 Colorful Accent 6" w:uiPriority="51"/>
+    <w:lsdException w:name="Grid Table 7 Colorful Accent 6" w:uiPriority="52"/>
+    <w:lsdException w:name="List Table 1 Light" w:uiPriority="46"/>
+    <w:lsdException w:name="List Table 2" w:uiPriority="47"/>
+    <w:lsdException w:name="List Table 3" w:uiPriority="48"/>
+    <w:lsdException w:name="List Table 4" w:uiPriority="49"/>
+    <w:lsdException w:name="List Table 5 Dark" w:uiPriority="50"/>
+    <w:lsdException w:name="List Table 6 Colorful" w:uiPriority="51"/>
+    <w:lsdException w:name="List Table 7 Colorful" w:uiPriority="52"/>
+    <w:lsdException w:name="List Table 1 Light Accent 1" w:uiPriority="46"/>
+    <w:lsdException w:name="List Table 2 Accent 1" w:uiPriority="47"/>
+    <w:lsdException w:name="List Table 3 Accent 1" w:uiPriority="48"/>
+    <w:lsdException w:name="List Table 4 Accent 1" w:uiPriority="49"/>
+    <w:lsdException w:name="List Table 5 Dark Accent 1" w:uiPriority="50"/>
+    <w:lsdException w:name="List Table 6 Colorful Accent 1" w:uiPriority="51"/>
+    <w:lsdException w:name="List Table 7 Colorful Accent 1" w:uiPriority="52"/>
+    <w:lsdException w:name="List Table 1 Light Accent 2" w:uiPriority="46"/>
+    <w:lsdException w:name="List Table 2 Accent 2" w:uiPriority="47"/>
+    <w:lsdException w:name="List Table 3 Accent 2" w:uiPriority="48"/>
+    <w:lsdException w:name="List Table 4 Accent 2" w:uiPriority="49"/>
+    <w:lsdException w:name="List Table 5 Dark Accent 2" w:uiPriority="50"/>
+    <w:lsdException w:name="List Table 6 Colorful Accent 2" w:uiPriority="51"/>
+    <w:lsdException w:name="List Table 7 Colorful Accent 2" w:uiPriority="52"/>
+    <w:lsdException w:name="List Table 1 Light Accent 3" w:uiPriority="46"/>
+    <w:lsdException w:name="List Table 2 Accent 3" w:uiPriority="47"/>
+    <w:lsdException w:name="List Table 3 Accent 3" w:uiPriority="48"/>
+    <w:lsdException w:name="List Table 4 Accent 3" w:uiPriority="49"/>
+    <w:lsdException w:name="List Table 5 Dark Accent 3" w:uiPriority="50"/>
+    <w:lsdException w:name="List Table 6 Colorful Accent 3" w:uiPriority="51"/>
+    <w:lsdException w:name="List Table 7 Colorful Accent 3" w:uiPriority="52"/>
+    <w:lsdException w:name="List Table 1 Light Accent 4" w:uiPriority="46"/>
+    <w:lsdException w:name="List Table 2 Accent 4" w:uiPriority="47"/>
+    <w:lsdException w:name="List Table 3 Accent 4" w:uiPriority="48"/>
+    <w:lsdException w:name="List Table 4 Accent 4" w:uiPriority="49"/>
+    <w:lsdException w:name="List Table 5 Dark Accent 4" w:uiPriority="50"/>
+    <w:lsdException w:name="List Table 6 Colorful Accent 4" w:uiPriority="51"/>
+    <w:lsdException w:name="List Table 7 Colorful Accent 4" w:uiPriority="52"/>
+    <w:lsdException w:name="List Table 1 Light Accent 5" w:uiPriority="46"/>
+    <w:lsdException w:name="List Table 2 Accent 5" w:uiPriority="47"/>
+    <w:lsdException w:name="List Table 3 Accent 5" w:uiPriority="48"/>
+    <w:lsdException w:name="List Table 4 Accent 5" w:uiPriority="49"/>
+    <w:lsdException w:name="List Table 5 Dark Accent 5" w:uiPriority="50"/>
+    <w:lsdException w:name="List Table 6 Colorful Accent 5" w:uiPriority="51"/>
+    <w:lsdException w:name="List Table 7 Colorful Accent 5" w:uiPriority="52"/>
+    <w:lsdException w:name="List Table 1 Light Accent 6" w:uiPriority="46"/>
+    <w:lsdException w:name="List Table 2 Accent 6" w:uiPriority="47"/>
+    <w:lsdException w:name="List Table 3 Accent 6" w:uiPriority="48"/>
+    <w:lsdException w:name="List Table 4 Accent 6" w:uiPriority="49"/>
+    <w:lsdException w:name="List Table 5 Dark Accent 6" w:uiPriority="50"/>
+    <w:lsdException w:name="List Table 6 Colorful Accent 6" w:uiPriority="51"/>
+    <w:lsdException w:name="List Table 7 Colorful Accent 6" w:uiPriority="52"/>
   </w:latentStyles>
-  <w:style w:type="paragraph" w:default="1" w:styleId="Normal">
+  <w:style w:type="paragraph" w:default="1" w:styleId="Standard">
     <w:name w:val="Normal"/>
     <w:qFormat/>
     <w:rsid w:val="00754F17"/>
@@ -1415,11 +1785,11 @@
       <w:lang w:val="en-US"/>
     </w:rPr>
   </w:style>
-  <w:style w:type="paragraph" w:styleId="Heading1">
+  <w:style w:type="paragraph" w:styleId="berschrift1">
     <w:name w:val="heading 1"/>
-    <w:basedOn w:val="Normal"/>
-    <w:next w:val="Normal"/>
-    <w:link w:val="Heading1Char"/>
+    <w:basedOn w:val="Standard"/>
+    <w:next w:val="Standard"/>
+    <w:link w:val="berschrift1Zchn"/>
     <w:uiPriority w:val="9"/>
     <w:qFormat/>
     <w:rsid w:val="00754F17"/>
@@ -1431,13 +1801,13 @@
       <w:sz w:val="28"/>
     </w:rPr>
   </w:style>
-  <w:style w:type="character" w:default="1" w:styleId="DefaultParagraphFont">
+  <w:style w:type="character" w:default="1" w:styleId="Absatz-Standardschriftart">
     <w:name w:val="Default Paragraph Font"/>
     <w:uiPriority w:val="1"/>
     <w:semiHidden/>
     <w:unhideWhenUsed/>
   </w:style>
-  <w:style w:type="table" w:default="1" w:styleId="TableNormal">
+  <w:style w:type="table" w:default="1" w:styleId="NormaleTabelle">
     <w:name w:val="Normal Table"/>
     <w:uiPriority w:val="99"/>
     <w:semiHidden/>
@@ -1452,17 +1822,17 @@
       </w:tblCellMar>
     </w:tblPr>
   </w:style>
-  <w:style w:type="numbering" w:default="1" w:styleId="NoList">
+  <w:style w:type="numbering" w:default="1" w:styleId="KeineListe">
     <w:name w:val="No List"/>
     <w:uiPriority w:val="99"/>
     <w:semiHidden/>
     <w:unhideWhenUsed/>
   </w:style>
-  <w:style w:type="paragraph" w:styleId="Title">
+  <w:style w:type="paragraph" w:styleId="Titel">
     <w:name w:val="Title"/>
-    <w:basedOn w:val="Normal"/>
-    <w:next w:val="Normal"/>
-    <w:link w:val="TitleChar"/>
+    <w:basedOn w:val="Standard"/>
+    <w:next w:val="Standard"/>
+    <w:link w:val="TitelZchn"/>
     <w:uiPriority w:val="10"/>
     <w:qFormat/>
     <w:rsid w:val="00754F17"/>
@@ -1477,10 +1847,10 @@
       <w:szCs w:val="56"/>
     </w:rPr>
   </w:style>
-  <w:style w:type="character" w:customStyle="1" w:styleId="TitleChar">
-    <w:name w:val="Title Char"/>
-    <w:basedOn w:val="DefaultParagraphFont"/>
-    <w:link w:val="Title"/>
+  <w:style w:type="character" w:customStyle="1" w:styleId="TitelZchn">
+    <w:name w:val="Titel Zchn"/>
+    <w:basedOn w:val="Absatz-Standardschriftart"/>
+    <w:link w:val="Titel"/>
     <w:uiPriority w:val="10"/>
     <w:rsid w:val="00754F17"/>
     <w:rPr>
@@ -1491,11 +1861,11 @@
       <w:szCs w:val="56"/>
     </w:rPr>
   </w:style>
-  <w:style w:type="paragraph" w:styleId="Subtitle">
+  <w:style w:type="paragraph" w:styleId="Untertitel">
     <w:name w:val="Subtitle"/>
-    <w:basedOn w:val="Normal"/>
-    <w:next w:val="Normal"/>
-    <w:link w:val="SubtitleChar"/>
+    <w:basedOn w:val="Standard"/>
+    <w:next w:val="Standard"/>
+    <w:link w:val="UntertitelZchn"/>
     <w:uiPriority w:val="11"/>
     <w:qFormat/>
     <w:rsid w:val="00754F17"/>
@@ -1510,10 +1880,10 @@
       <w:spacing w:val="15"/>
     </w:rPr>
   </w:style>
-  <w:style w:type="character" w:customStyle="1" w:styleId="SubtitleChar">
-    <w:name w:val="Subtitle Char"/>
-    <w:basedOn w:val="DefaultParagraphFont"/>
-    <w:link w:val="Subtitle"/>
+  <w:style w:type="character" w:customStyle="1" w:styleId="UntertitelZchn">
+    <w:name w:val="Untertitel Zchn"/>
+    <w:basedOn w:val="Absatz-Standardschriftart"/>
+    <w:link w:val="Untertitel"/>
     <w:uiPriority w:val="11"/>
     <w:rsid w:val="00754F17"/>
     <w:rPr>
@@ -1522,10 +1892,10 @@
       <w:spacing w:val="15"/>
     </w:rPr>
   </w:style>
-  <w:style w:type="character" w:customStyle="1" w:styleId="Heading1Char">
-    <w:name w:val="Heading 1 Char"/>
-    <w:basedOn w:val="DefaultParagraphFont"/>
-    <w:link w:val="Heading1"/>
+  <w:style w:type="character" w:customStyle="1" w:styleId="berschrift1Zchn">
+    <w:name w:val="Überschrift 1 Zchn"/>
+    <w:basedOn w:val="Absatz-Standardschriftart"/>
+    <w:link w:val="berschrift1"/>
     <w:uiPriority w:val="9"/>
     <w:rsid w:val="00754F17"/>
     <w:rPr>
@@ -1537,7 +1907,7 @@
   </w:style>
   <w:style w:type="paragraph" w:customStyle="1" w:styleId="ILQCQuestion">
     <w:name w:val="ILQC_Question"/>
-    <w:basedOn w:val="Normal"/>
+    <w:basedOn w:val="Standard"/>
     <w:link w:val="ILQCQuestionZchn"/>
     <w:qFormat/>
     <w:rsid w:val="00754F17"/>
@@ -1547,7 +1917,7 @@
   </w:style>
   <w:style w:type="paragraph" w:customStyle="1" w:styleId="codevorlage">
     <w:name w:val="code_vorlage"/>
-    <w:basedOn w:val="Normal"/>
+    <w:basedOn w:val="Standard"/>
     <w:link w:val="codevorlageZchn"/>
     <w:qFormat/>
     <w:rsid w:val="00B14315"/>
@@ -1558,7 +1928,7 @@
   </w:style>
   <w:style w:type="character" w:customStyle="1" w:styleId="ILQCQuestionZchn">
     <w:name w:val="ILQC_Question Zchn"/>
-    <w:basedOn w:val="DefaultParagraphFont"/>
+    <w:basedOn w:val="Absatz-Standardschriftart"/>
     <w:link w:val="ILQCQuestion"/>
     <w:rsid w:val="00754F17"/>
     <w:rPr>
@@ -1569,7 +1939,7 @@
   </w:style>
   <w:style w:type="character" w:customStyle="1" w:styleId="codevorlageZchn">
     <w:name w:val="code_vorlage Zchn"/>
-    <w:basedOn w:val="DefaultParagraphFont"/>
+    <w:basedOn w:val="Absatz-Standardschriftart"/>
     <w:link w:val="codevorlage"/>
     <w:rsid w:val="00B14315"/>
     <w:rPr>
@@ -1578,9 +1948,9 @@
       <w:lang w:val="en-US"/>
     </w:rPr>
   </w:style>
-  <w:style w:type="table" w:styleId="TableGrid">
+  <w:style w:type="table" w:styleId="Tabellenraster">
     <w:name w:val="Table Grid"/>
-    <w:basedOn w:val="TableNormal"/>
+    <w:basedOn w:val="NormaleTabelle"/>
     <w:uiPriority w:val="39"/>
     <w:rsid w:val="00F91DA8"/>
     <w:pPr>
@@ -1597,9 +1967,9 @@
       </w:tblBorders>
     </w:tblPr>
   </w:style>
-  <w:style w:type="paragraph" w:styleId="ListParagraph">
+  <w:style w:type="paragraph" w:styleId="Listenabsatz">
     <w:name w:val="List Paragraph"/>
-    <w:basedOn w:val="Normal"/>
+    <w:basedOn w:val="Standard"/>
     <w:uiPriority w:val="34"/>
     <w:qFormat/>
     <w:rsid w:val="003E5390"/>
@@ -1608,9 +1978,9 @@
       <w:contextualSpacing/>
     </w:pPr>
   </w:style>
-  <w:style w:type="character" w:styleId="PlaceholderText">
+  <w:style w:type="character" w:styleId="Platzhaltertext">
     <w:name w:val="Placeholder Text"/>
-    <w:basedOn w:val="DefaultParagraphFont"/>
+    <w:basedOn w:val="Absatz-Standardschriftart"/>
     <w:uiPriority w:val="99"/>
     <w:semiHidden/>
     <w:rsid w:val="002863FE"/>
@@ -1618,10 +1988,10 @@
       <w:color w:val="808080"/>
     </w:rPr>
   </w:style>
-  <w:style w:type="paragraph" w:styleId="BalloonText">
+  <w:style w:type="paragraph" w:styleId="Sprechblasentext">
     <w:name w:val="Balloon Text"/>
-    <w:basedOn w:val="Normal"/>
-    <w:link w:val="BalloonTextChar"/>
+    <w:basedOn w:val="Standard"/>
+    <w:link w:val="SprechblasentextZchn"/>
     <w:uiPriority w:val="99"/>
     <w:semiHidden/>
     <w:unhideWhenUsed/>
@@ -1632,415 +2002,10 @@
       <w:szCs w:val="16"/>
     </w:rPr>
   </w:style>
-  <w:style w:type="character" w:customStyle="1" w:styleId="BalloonTextChar">
-    <w:name w:val="Balloon Text Char"/>
-    <w:basedOn w:val="DefaultParagraphFont"/>
-    <w:link w:val="BalloonText"/>
-    <w:uiPriority w:val="99"/>
-    <w:semiHidden/>
-    <w:rsid w:val="003154B5"/>
-    <w:rPr>
-      <w:rFonts w:ascii="Tahoma" w:hAnsi="Tahoma" w:cs="Tahoma"/>
-      <w:sz w:val="16"/>
-      <w:szCs w:val="16"/>
-      <w:lang w:val="en-US"/>
-    </w:rPr>
-  </w:style>
-</w:styles>
-</file>
-
-<file path=word/stylesWithEffects.xml><?xml version="1.0" encoding="utf-8"?>
-<w:styles xmlns:wpc="http://schemas.microsoft.com/office/word/2010/wordprocessingCanvas" xmlns:mc="http://schemas.openxmlformats.org/markup-compatibility/2006" xmlns:o="urn:schemas-microsoft-com:office:office" xmlns:r="http://schemas.openxmlformats.org/officeDocument/2006/relationships" xmlns:m="http://schemas.openxmlformats.org/officeDocument/2006/math" xmlns:v="urn:schemas-microsoft-com:vml" xmlns:wp14="http://schemas.microsoft.com/office/word/2010/wordprocessingDrawing" xmlns:wp="http://schemas.openxmlformats.org/drawingml/2006/wordprocessingDrawing" xmlns:w10="urn:schemas-microsoft-com:office:word" xmlns:w="http://schemas.openxmlformats.org/wordprocessingml/2006/main" xmlns:w14="http://schemas.microsoft.com/office/word/2010/wordml" xmlns:wpg="http://schemas.microsoft.com/office/word/2010/wordprocessingGroup" xmlns:wpi="http://schemas.microsoft.com/office/word/2010/wordprocessingInk" xmlns:wne="http://schemas.microsoft.com/office/word/2006/wordml" xmlns:wps="http://schemas.microsoft.com/office/word/2010/wordprocessingShape" mc:Ignorable="w14 wp14">
-  <w:docDefaults>
-    <w:rPrDefault>
-      <w:rPr>
-        <w:rFonts w:asciiTheme="minorHAnsi" w:eastAsiaTheme="minorHAnsi" w:hAnsiTheme="minorHAnsi" w:cstheme="minorBidi"/>
-        <w:sz w:val="22"/>
-        <w:szCs w:val="22"/>
-        <w:lang w:val="de-CH" w:eastAsia="en-US" w:bidi="ar-SA"/>
-      </w:rPr>
-    </w:rPrDefault>
-    <w:pPrDefault>
-      <w:pPr>
-        <w:spacing w:after="160" w:line="259" w:lineRule="auto"/>
-      </w:pPr>
-    </w:pPrDefault>
-  </w:docDefaults>
-  <w:latentStyles w:defLockedState="0" w:defUIPriority="99" w:defSemiHidden="1" w:defUnhideWhenUsed="1" w:defQFormat="0" w:count="267">
-    <w:lsdException w:name="Normal" w:semiHidden="0" w:uiPriority="0" w:unhideWhenUsed="0" w:qFormat="1"/>
-    <w:lsdException w:name="heading 1" w:semiHidden="0" w:uiPriority="9" w:unhideWhenUsed="0" w:qFormat="1"/>
-    <w:lsdException w:name="heading 2" w:uiPriority="9" w:qFormat="1"/>
-    <w:lsdException w:name="heading 3" w:uiPriority="9" w:qFormat="1"/>
-    <w:lsdException w:name="heading 4" w:uiPriority="9" w:qFormat="1"/>
-    <w:lsdException w:name="heading 5" w:uiPriority="9" w:qFormat="1"/>
-    <w:lsdException w:name="heading 6" w:uiPriority="9" w:qFormat="1"/>
-    <w:lsdException w:name="heading 7" w:uiPriority="9" w:qFormat="1"/>
-    <w:lsdException w:name="heading 8" w:uiPriority="9" w:qFormat="1"/>
-    <w:lsdException w:name="heading 9" w:uiPriority="9" w:qFormat="1"/>
-    <w:lsdException w:name="toc 1" w:uiPriority="39"/>
-    <w:lsdException w:name="toc 2" w:uiPriority="39"/>
-    <w:lsdException w:name="toc 3" w:uiPriority="39"/>
-    <w:lsdException w:name="toc 4" w:uiPriority="39"/>
-    <w:lsdException w:name="toc 5" w:uiPriority="39"/>
-    <w:lsdException w:name="toc 6" w:uiPriority="39"/>
-    <w:lsdException w:name="toc 7" w:uiPriority="39"/>
-    <w:lsdException w:name="toc 8" w:uiPriority="39"/>
-    <w:lsdException w:name="toc 9" w:uiPriority="39"/>
-    <w:lsdException w:name="caption" w:uiPriority="35" w:qFormat="1"/>
-    <w:lsdException w:name="Title" w:semiHidden="0" w:uiPriority="10" w:unhideWhenUsed="0" w:qFormat="1"/>
-    <w:lsdException w:name="Default Paragraph Font" w:uiPriority="1"/>
-    <w:lsdException w:name="Subtitle" w:semiHidden="0" w:uiPriority="11" w:unhideWhenUsed="0" w:qFormat="1"/>
-    <w:lsdException w:name="Strong" w:semiHidden="0" w:uiPriority="22" w:unhideWhenUsed="0" w:qFormat="1"/>
-    <w:lsdException w:name="Emphasis" w:semiHidden="0" w:uiPriority="20" w:unhideWhenUsed="0" w:qFormat="1"/>
-    <w:lsdException w:name="Table Grid" w:semiHidden="0" w:uiPriority="39" w:unhideWhenUsed="0"/>
-    <w:lsdException w:name="Placeholder Text" w:unhideWhenUsed="0"/>
-    <w:lsdException w:name="No Spacing" w:semiHidden="0" w:uiPriority="1" w:unhideWhenUsed="0" w:qFormat="1"/>
-    <w:lsdException w:name="Light Shading" w:semiHidden="0" w:uiPriority="60" w:unhideWhenUsed="0"/>
-    <w:lsdException w:name="Light List" w:semiHidden="0" w:uiPriority="61" w:unhideWhenUsed="0"/>
-    <w:lsdException w:name="Light Grid" w:semiHidden="0" w:uiPriority="62" w:unhideWhenUsed="0"/>
-    <w:lsdException w:name="Medium Shading 1" w:semiHidden="0" w:uiPriority="63" w:unhideWhenUsed="0"/>
-    <w:lsdException w:name="Medium Shading 2" w:semiHidden="0" w:uiPriority="64" w:unhideWhenUsed="0"/>
-    <w:lsdException w:name="Medium List 1" w:semiHidden="0" w:uiPriority="65" w:unhideWhenUsed="0"/>
-    <w:lsdException w:name="Medium List 2" w:semiHidden="0" w:uiPriority="66" w:unhideWhenUsed="0"/>
-    <w:lsdException w:name="Medium Grid 1" w:semiHidden="0" w:uiPriority="67" w:unhideWhenUsed="0"/>
-    <w:lsdException w:name="Medium Grid 2" w:semiHidden="0" w:uiPriority="68" w:unhideWhenUsed="0"/>
-    <w:lsdException w:name="Medium Grid 3" w:semiHidden="0" w:uiPriority="69" w:unhideWhenUsed="0"/>
-    <w:lsdException w:name="Dark List" w:semiHidden="0" w:uiPriority="70" w:unhideWhenUsed="0"/>
-    <w:lsdException w:name="Colorful Shading" w:semiHidden="0" w:uiPriority="71" w:unhideWhenUsed="0"/>
-    <w:lsdException w:name="Colorful List" w:semiHidden="0" w:uiPriority="72" w:unhideWhenUsed="0"/>
-    <w:lsdException w:name="Colorful Grid" w:semiHidden="0" w:uiPriority="73" w:unhideWhenUsed="0"/>
-    <w:lsdException w:name="Light Shading Accent 1" w:semiHidden="0" w:uiPriority="60" w:unhideWhenUsed="0"/>
-    <w:lsdException w:name="Light List Accent 1" w:semiHidden="0" w:uiPriority="61" w:unhideWhenUsed="0"/>
-    <w:lsdException w:name="Light Grid Accent 1" w:semiHidden="0" w:uiPriority="62" w:unhideWhenUsed="0"/>
-    <w:lsdException w:name="Medium Shading 1 Accent 1" w:semiHidden="0" w:uiPriority="63" w:unhideWhenUsed="0"/>
-    <w:lsdException w:name="Medium Shading 2 Accent 1" w:semiHidden="0" w:uiPriority="64" w:unhideWhenUsed="0"/>
-    <w:lsdException w:name="Medium List 1 Accent 1" w:semiHidden="0" w:uiPriority="65" w:unhideWhenUsed="0"/>
-    <w:lsdException w:name="Revision" w:unhideWhenUsed="0"/>
-    <w:lsdException w:name="List Paragraph" w:semiHidden="0" w:uiPriority="34" w:unhideWhenUsed="0" w:qFormat="1"/>
-    <w:lsdException w:name="Quote" w:semiHidden="0" w:uiPriority="29" w:unhideWhenUsed="0" w:qFormat="1"/>
-    <w:lsdException w:name="Intense Quote" w:semiHidden="0" w:uiPriority="30" w:unhideWhenUsed="0" w:qFormat="1"/>
-    <w:lsdException w:name="Medium List 2 Accent 1" w:semiHidden="0" w:uiPriority="66" w:unhideWhenUsed="0"/>
-    <w:lsdException w:name="Medium Grid 1 Accent 1" w:semiHidden="0" w:uiPriority="67" w:unhideWhenUsed="0"/>
-    <w:lsdException w:name="Medium Grid 2 Accent 1" w:semiHidden="0" w:uiPriority="68" w:unhideWhenUsed="0"/>
-    <w:lsdException w:name="Medium Grid 3 Accent 1" w:semiHidden="0" w:uiPriority="69" w:unhideWhenUsed="0"/>
-    <w:lsdException w:name="Dark List Accent 1" w:semiHidden="0" w:uiPriority="70" w:unhideWhenUsed="0"/>
-    <w:lsdException w:name="Colorful Shading Accent 1" w:semiHidden="0" w:uiPriority="71" w:unhideWhenUsed="0"/>
-    <w:lsdException w:name="Colorful List Accent 1" w:semiHidden="0" w:uiPriority="72" w:unhideWhenUsed="0"/>
-    <w:lsdException w:name="Colorful Grid Accent 1" w:semiHidden="0" w:uiPriority="73" w:unhideWhenUsed="0"/>
-    <w:lsdException w:name="Light Shading Accent 2" w:semiHidden="0" w:uiPriority="60" w:unhideWhenUsed="0"/>
-    <w:lsdException w:name="Light List Accent 2" w:semiHidden="0" w:uiPriority="61" w:unhideWhenUsed="0"/>
-    <w:lsdException w:name="Light Grid Accent 2" w:semiHidden="0" w:uiPriority="62" w:unhideWhenUsed="0"/>
-    <w:lsdException w:name="Medium Shading 1 Accent 2" w:semiHidden="0" w:uiPriority="63" w:unhideWhenUsed="0"/>
-    <w:lsdException w:name="Medium Shading 2 Accent 2" w:semiHidden="0" w:uiPriority="64" w:unhideWhenUsed="0"/>
-    <w:lsdException w:name="Medium List 1 Accent 2" w:semiHidden="0" w:uiPriority="65" w:unhideWhenUsed="0"/>
-    <w:lsdException w:name="Medium List 2 Accent 2" w:semiHidden="0" w:uiPriority="66" w:unhideWhenUsed="0"/>
-    <w:lsdException w:name="Medium Grid 1 Accent 2" w:semiHidden="0" w:uiPriority="67" w:unhideWhenUsed="0"/>
-    <w:lsdException w:name="Medium Grid 2 Accent 2" w:semiHidden="0" w:uiPriority="68" w:unhideWhenUsed="0"/>
-    <w:lsdException w:name="Medium Grid 3 Accent 2" w:semiHidden="0" w:uiPriority="69" w:unhideWhenUsed="0"/>
-    <w:lsdException w:name="Dark List Accent 2" w:semiHidden="0" w:uiPriority="70" w:unhideWhenUsed="0"/>
-    <w:lsdException w:name="Colorful Shading Accent 2" w:semiHidden="0" w:uiPriority="71" w:unhideWhenUsed="0"/>
-    <w:lsdException w:name="Colorful List Accent 2" w:semiHidden="0" w:uiPriority="72" w:unhideWhenUsed="0"/>
-    <w:lsdException w:name="Colorful Grid Accent 2" w:semiHidden="0" w:uiPriority="73" w:unhideWhenUsed="0"/>
-    <w:lsdException w:name="Light Shading Accent 3" w:semiHidden="0" w:uiPriority="60" w:unhideWhenUsed="0"/>
-    <w:lsdException w:name="Light List Accent 3" w:semiHidden="0" w:uiPriority="61" w:unhideWhenUsed="0"/>
-    <w:lsdException w:name="Light Grid Accent 3" w:semiHidden="0" w:uiPriority="62" w:unhideWhenUsed="0"/>
-    <w:lsdException w:name="Medium Shading 1 Accent 3" w:semiHidden="0" w:uiPriority="63" w:unhideWhenUsed="0"/>
-    <w:lsdException w:name="Medium Shading 2 Accent 3" w:semiHidden="0" w:uiPriority="64" w:unhideWhenUsed="0"/>
-    <w:lsdException w:name="Medium List 1 Accent 3" w:semiHidden="0" w:uiPriority="65" w:unhideWhenUsed="0"/>
-    <w:lsdException w:name="Medium List 2 Accent 3" w:semiHidden="0" w:uiPriority="66" w:unhideWhenUsed="0"/>
-    <w:lsdException w:name="Medium Grid 1 Accent 3" w:semiHidden="0" w:uiPriority="67" w:unhideWhenUsed="0"/>
-    <w:lsdException w:name="Medium Grid 2 Accent 3" w:semiHidden="0" w:uiPriority="68" w:unhideWhenUsed="0"/>
-    <w:lsdException w:name="Medium Grid 3 Accent 3" w:semiHidden="0" w:uiPriority="69" w:unhideWhenUsed="0"/>
-    <w:lsdException w:name="Dark List Accent 3" w:semiHidden="0" w:uiPriority="70" w:unhideWhenUsed="0"/>
-    <w:lsdException w:name="Colorful Shading Accent 3" w:semiHidden="0" w:uiPriority="71" w:unhideWhenUsed="0"/>
-    <w:lsdException w:name="Colorful List Accent 3" w:semiHidden="0" w:uiPriority="72" w:unhideWhenUsed="0"/>
-    <w:lsdException w:name="Colorful Grid Accent 3" w:semiHidden="0" w:uiPriority="73" w:unhideWhenUsed="0"/>
-    <w:lsdException w:name="Light Shading Accent 4" w:semiHidden="0" w:uiPriority="60" w:unhideWhenUsed="0"/>
-    <w:lsdException w:name="Light List Accent 4" w:semiHidden="0" w:uiPriority="61" w:unhideWhenUsed="0"/>
-    <w:lsdException w:name="Light Grid Accent 4" w:semiHidden="0" w:uiPriority="62" w:unhideWhenUsed="0"/>
-    <w:lsdException w:name="Medium Shading 1 Accent 4" w:semiHidden="0" w:uiPriority="63" w:unhideWhenUsed="0"/>
-    <w:lsdException w:name="Medium Shading 2 Accent 4" w:semiHidden="0" w:uiPriority="64" w:unhideWhenUsed="0"/>
-    <w:lsdException w:name="Medium List 1 Accent 4" w:semiHidden="0" w:uiPriority="65" w:unhideWhenUsed="0"/>
-    <w:lsdException w:name="Medium List 2 Accent 4" w:semiHidden="0" w:uiPriority="66" w:unhideWhenUsed="0"/>
-    <w:lsdException w:name="Medium Grid 1 Accent 4" w:semiHidden="0" w:uiPriority="67" w:unhideWhenUsed="0"/>
-    <w:lsdException w:name="Medium Grid 2 Accent 4" w:semiHidden="0" w:uiPriority="68" w:unhideWhenUsed="0"/>
-    <w:lsdException w:name="Medium Grid 3 Accent 4" w:semiHidden="0" w:uiPriority="69" w:unhideWhenUsed="0"/>
-    <w:lsdException w:name="Dark List Accent 4" w:semiHidden="0" w:uiPriority="70" w:unhideWhenUsed="0"/>
-    <w:lsdException w:name="Colorful Shading Accent 4" w:semiHidden="0" w:uiPriority="71" w:unhideWhenUsed="0"/>
-    <w:lsdException w:name="Colorful List Accent 4" w:semiHidden="0" w:uiPriority="72" w:unhideWhenUsed="0"/>
-    <w:lsdException w:name="Colorful Grid Accent 4" w:semiHidden="0" w:uiPriority="73" w:unhideWhenUsed="0"/>
-    <w:lsdException w:name="Light Shading Accent 5" w:semiHidden="0" w:uiPriority="60" w:unhideWhenUsed="0"/>
-    <w:lsdException w:name="Light List Accent 5" w:semiHidden="0" w:uiPriority="61" w:unhideWhenUsed="0"/>
-    <w:lsdException w:name="Light Grid Accent 5" w:semiHidden="0" w:uiPriority="62" w:unhideWhenUsed="0"/>
-    <w:lsdException w:name="Medium Shading 1 Accent 5" w:semiHidden="0" w:uiPriority="63" w:unhideWhenUsed="0"/>
-    <w:lsdException w:name="Medium Shading 2 Accent 5" w:semiHidden="0" w:uiPriority="64" w:unhideWhenUsed="0"/>
-    <w:lsdException w:name="Medium List 1 Accent 5" w:semiHidden="0" w:uiPriority="65" w:unhideWhenUsed="0"/>
-    <w:lsdException w:name="Medium List 2 Accent 5" w:semiHidden="0" w:uiPriority="66" w:unhideWhenUsed="0"/>
-    <w:lsdException w:name="Medium Grid 1 Accent 5" w:semiHidden="0" w:uiPriority="67" w:unhideWhenUsed="0"/>
-    <w:lsdException w:name="Medium Grid 2 Accent 5" w:semiHidden="0" w:uiPriority="68" w:unhideWhenUsed="0"/>
-    <w:lsdException w:name="Medium Grid 3 Accent 5" w:semiHidden="0" w:uiPriority="69" w:unhideWhenUsed="0"/>
-    <w:lsdException w:name="Dark List Accent 5" w:semiHidden="0" w:uiPriority="70" w:unhideWhenUsed="0"/>
-    <w:lsdException w:name="Colorful Shading Accent 5" w:semiHidden="0" w:uiPriority="71" w:unhideWhenUsed="0"/>
-    <w:lsdException w:name="Colorful List Accent 5" w:semiHidden="0" w:uiPriority="72" w:unhideWhenUsed="0"/>
-    <w:lsdException w:name="Colorful Grid Accent 5" w:semiHidden="0" w:uiPriority="73" w:unhideWhenUsed="0"/>
-    <w:lsdException w:name="Light Shading Accent 6" w:semiHidden="0" w:uiPriority="60" w:unhideWhenUsed="0"/>
-    <w:lsdException w:name="Light List Accent 6" w:semiHidden="0" w:uiPriority="61" w:unhideWhenUsed="0"/>
-    <w:lsdException w:name="Light Grid Accent 6" w:semiHidden="0" w:uiPriority="62" w:unhideWhenUsed="0"/>
-    <w:lsdException w:name="Medium Shading 1 Accent 6" w:semiHidden="0" w:uiPriority="63" w:unhideWhenUsed="0"/>
-    <w:lsdException w:name="Medium Shading 2 Accent 6" w:semiHidden="0" w:uiPriority="64" w:unhideWhenUsed="0"/>
-    <w:lsdException w:name="Medium List 1 Accent 6" w:semiHidden="0" w:uiPriority="65" w:unhideWhenUsed="0"/>
-    <w:lsdException w:name="Medium List 2 Accent 6" w:semiHidden="0" w:uiPriority="66" w:unhideWhenUsed="0"/>
-    <w:lsdException w:name="Medium Grid 1 Accent 6" w:semiHidden="0" w:uiPriority="67" w:unhideWhenUsed="0"/>
-    <w:lsdException w:name="Medium Grid 2 Accent 6" w:semiHidden="0" w:uiPriority="68" w:unhideWhenUsed="0"/>
-    <w:lsdException w:name="Medium Grid 3 Accent 6" w:semiHidden="0" w:uiPriority="69" w:unhideWhenUsed="0"/>
-    <w:lsdException w:name="Dark List Accent 6" w:semiHidden="0" w:uiPriority="70" w:unhideWhenUsed="0"/>
-    <w:lsdException w:name="Colorful Shading Accent 6" w:semiHidden="0" w:uiPriority="71" w:unhideWhenUsed="0"/>
-    <w:lsdException w:name="Colorful List Accent 6" w:semiHidden="0" w:uiPriority="72" w:unhideWhenUsed="0"/>
-    <w:lsdException w:name="Colorful Grid Accent 6" w:semiHidden="0" w:uiPriority="73" w:unhideWhenUsed="0"/>
-    <w:lsdException w:name="Subtle Emphasis" w:semiHidden="0" w:uiPriority="19" w:unhideWhenUsed="0" w:qFormat="1"/>
-    <w:lsdException w:name="Intense Emphasis" w:semiHidden="0" w:uiPriority="21" w:unhideWhenUsed="0" w:qFormat="1"/>
-    <w:lsdException w:name="Subtle Reference" w:semiHidden="0" w:uiPriority="31" w:unhideWhenUsed="0" w:qFormat="1"/>
-    <w:lsdException w:name="Intense Reference" w:semiHidden="0" w:uiPriority="32" w:unhideWhenUsed="0" w:qFormat="1"/>
-    <w:lsdException w:name="Book Title" w:semiHidden="0" w:uiPriority="33" w:unhideWhenUsed="0" w:qFormat="1"/>
-    <w:lsdException w:name="Bibliography" w:uiPriority="37"/>
-    <w:lsdException w:name="TOC Heading" w:uiPriority="39" w:qFormat="1"/>
-  </w:latentStyles>
-  <w:style w:type="paragraph" w:default="1" w:styleId="Normal">
-    <w:name w:val="Normal"/>
-    <w:qFormat/>
-    <w:rsid w:val="00754F17"/>
-    <w:pPr>
-      <w:autoSpaceDE w:val="0"/>
-      <w:autoSpaceDN w:val="0"/>
-      <w:adjustRightInd w:val="0"/>
-      <w:spacing w:after="0" w:line="240" w:lineRule="auto"/>
-    </w:pPr>
-    <w:rPr>
-      <w:rFonts w:asciiTheme="majorHAnsi" w:hAnsiTheme="majorHAnsi" w:cs="CMSSI10"/>
-      <w:lang w:val="en-US"/>
-    </w:rPr>
-  </w:style>
-  <w:style w:type="paragraph" w:styleId="Heading1">
-    <w:name w:val="heading 1"/>
-    <w:basedOn w:val="Normal"/>
-    <w:next w:val="Normal"/>
-    <w:link w:val="Heading1Char"/>
-    <w:uiPriority w:val="9"/>
-    <w:qFormat/>
-    <w:rsid w:val="00754F17"/>
-    <w:pPr>
-      <w:outlineLvl w:val="0"/>
-    </w:pPr>
-    <w:rPr>
-      <w:b/>
-      <w:sz w:val="28"/>
-    </w:rPr>
-  </w:style>
-  <w:style w:type="character" w:default="1" w:styleId="DefaultParagraphFont">
-    <w:name w:val="Default Paragraph Font"/>
-    <w:uiPriority w:val="1"/>
-    <w:semiHidden/>
-    <w:unhideWhenUsed/>
-  </w:style>
-  <w:style w:type="table" w:default="1" w:styleId="TableNormal">
-    <w:name w:val="Normal Table"/>
-    <w:uiPriority w:val="99"/>
-    <w:semiHidden/>
-    <w:unhideWhenUsed/>
-    <w:tblPr>
-      <w:tblInd w:w="0" w:type="dxa"/>
-      <w:tblCellMar>
-        <w:top w:w="0" w:type="dxa"/>
-        <w:left w:w="108" w:type="dxa"/>
-        <w:bottom w:w="0" w:type="dxa"/>
-        <w:right w:w="108" w:type="dxa"/>
-      </w:tblCellMar>
-    </w:tblPr>
-  </w:style>
-  <w:style w:type="numbering" w:default="1" w:styleId="NoList">
-    <w:name w:val="No List"/>
-    <w:uiPriority w:val="99"/>
-    <w:semiHidden/>
-    <w:unhideWhenUsed/>
-  </w:style>
-  <w:style w:type="paragraph" w:styleId="Title">
-    <w:name w:val="Title"/>
-    <w:basedOn w:val="Normal"/>
-    <w:next w:val="Normal"/>
-    <w:link w:val="TitleChar"/>
-    <w:uiPriority w:val="10"/>
-    <w:qFormat/>
-    <w:rsid w:val="00754F17"/>
-    <w:pPr>
-      <w:contextualSpacing/>
-    </w:pPr>
-    <w:rPr>
-      <w:rFonts w:eastAsiaTheme="majorEastAsia" w:cstheme="majorBidi"/>
-      <w:spacing w:val="-10"/>
-      <w:kern w:val="28"/>
-      <w:sz w:val="56"/>
-      <w:szCs w:val="56"/>
-    </w:rPr>
-  </w:style>
-  <w:style w:type="character" w:customStyle="1" w:styleId="TitleChar">
-    <w:name w:val="Title Char"/>
-    <w:basedOn w:val="DefaultParagraphFont"/>
-    <w:link w:val="Title"/>
-    <w:uiPriority w:val="10"/>
-    <w:rsid w:val="00754F17"/>
-    <w:rPr>
-      <w:rFonts w:asciiTheme="majorHAnsi" w:eastAsiaTheme="majorEastAsia" w:hAnsiTheme="majorHAnsi" w:cstheme="majorBidi"/>
-      <w:spacing w:val="-10"/>
-      <w:kern w:val="28"/>
-      <w:sz w:val="56"/>
-      <w:szCs w:val="56"/>
-    </w:rPr>
-  </w:style>
-  <w:style w:type="paragraph" w:styleId="Subtitle">
-    <w:name w:val="Subtitle"/>
-    <w:basedOn w:val="Normal"/>
-    <w:next w:val="Normal"/>
-    <w:link w:val="SubtitleChar"/>
-    <w:uiPriority w:val="11"/>
-    <w:qFormat/>
-    <w:rsid w:val="00754F17"/>
-    <w:pPr>
-      <w:numPr>
-        <w:ilvl w:val="1"/>
-      </w:numPr>
-    </w:pPr>
-    <w:rPr>
-      <w:rFonts w:eastAsiaTheme="minorEastAsia"/>
-      <w:color w:val="5A5A5A" w:themeColor="text1" w:themeTint="A5"/>
-      <w:spacing w:val="15"/>
-    </w:rPr>
-  </w:style>
-  <w:style w:type="character" w:customStyle="1" w:styleId="SubtitleChar">
-    <w:name w:val="Subtitle Char"/>
-    <w:basedOn w:val="DefaultParagraphFont"/>
-    <w:link w:val="Subtitle"/>
-    <w:uiPriority w:val="11"/>
-    <w:rsid w:val="00754F17"/>
-    <w:rPr>
-      <w:rFonts w:eastAsiaTheme="minorEastAsia"/>
-      <w:color w:val="5A5A5A" w:themeColor="text1" w:themeTint="A5"/>
-      <w:spacing w:val="15"/>
-    </w:rPr>
-  </w:style>
-  <w:style w:type="character" w:customStyle="1" w:styleId="Heading1Char">
-    <w:name w:val="Heading 1 Char"/>
-    <w:basedOn w:val="DefaultParagraphFont"/>
-    <w:link w:val="Heading1"/>
-    <w:uiPriority w:val="9"/>
-    <w:rsid w:val="00754F17"/>
-    <w:rPr>
-      <w:rFonts w:asciiTheme="majorHAnsi" w:hAnsiTheme="majorHAnsi" w:cs="CMSSI10"/>
-      <w:b/>
-      <w:sz w:val="28"/>
-      <w:lang w:val="en-US"/>
-    </w:rPr>
-  </w:style>
-  <w:style w:type="paragraph" w:customStyle="1" w:styleId="ILQCQuestion">
-    <w:name w:val="ILQC_Question"/>
-    <w:basedOn w:val="Normal"/>
-    <w:link w:val="ILQCQuestionZchn"/>
-    <w:qFormat/>
-    <w:rsid w:val="00754F17"/>
-    <w:rPr>
-      <w:b/>
-    </w:rPr>
-  </w:style>
-  <w:style w:type="paragraph" w:customStyle="1" w:styleId="codevorlage">
-    <w:name w:val="code_vorlage"/>
-    <w:basedOn w:val="Normal"/>
-    <w:link w:val="codevorlageZchn"/>
-    <w:qFormat/>
-    <w:rsid w:val="00B14315"/>
-    <w:rPr>
-      <w:rFonts w:ascii="Consolas" w:hAnsi="Consolas" w:cs="Consolas"/>
-      <w:sz w:val="20"/>
-    </w:rPr>
-  </w:style>
-  <w:style w:type="character" w:customStyle="1" w:styleId="ILQCQuestionZchn">
-    <w:name w:val="ILQC_Question Zchn"/>
-    <w:basedOn w:val="DefaultParagraphFont"/>
-    <w:link w:val="ILQCQuestion"/>
-    <w:rsid w:val="00754F17"/>
-    <w:rPr>
-      <w:rFonts w:asciiTheme="majorHAnsi" w:hAnsiTheme="majorHAnsi" w:cs="CMSSI10"/>
-      <w:b/>
-      <w:lang w:val="en-US"/>
-    </w:rPr>
-  </w:style>
-  <w:style w:type="character" w:customStyle="1" w:styleId="codevorlageZchn">
-    <w:name w:val="code_vorlage Zchn"/>
-    <w:basedOn w:val="DefaultParagraphFont"/>
-    <w:link w:val="codevorlage"/>
-    <w:rsid w:val="00B14315"/>
-    <w:rPr>
-      <w:rFonts w:ascii="Consolas" w:hAnsi="Consolas" w:cs="Consolas"/>
-      <w:sz w:val="20"/>
-      <w:lang w:val="en-US"/>
-    </w:rPr>
-  </w:style>
-  <w:style w:type="table" w:styleId="TableGrid">
-    <w:name w:val="Table Grid"/>
-    <w:basedOn w:val="TableNormal"/>
-    <w:uiPriority w:val="39"/>
-    <w:rsid w:val="00F91DA8"/>
-    <w:pPr>
-      <w:spacing w:after="0" w:line="240" w:lineRule="auto"/>
-    </w:pPr>
-    <w:tblPr>
-      <w:tblBorders>
-        <w:top w:val="single" w:sz="4" w:space="0" w:color="auto"/>
-        <w:left w:val="single" w:sz="4" w:space="0" w:color="auto"/>
-        <w:bottom w:val="single" w:sz="4" w:space="0" w:color="auto"/>
-        <w:right w:val="single" w:sz="4" w:space="0" w:color="auto"/>
-        <w:insideH w:val="single" w:sz="4" w:space="0" w:color="auto"/>
-        <w:insideV w:val="single" w:sz="4" w:space="0" w:color="auto"/>
-      </w:tblBorders>
-    </w:tblPr>
-  </w:style>
-  <w:style w:type="paragraph" w:styleId="ListParagraph">
-    <w:name w:val="List Paragraph"/>
-    <w:basedOn w:val="Normal"/>
-    <w:uiPriority w:val="34"/>
-    <w:qFormat/>
-    <w:rsid w:val="003E5390"/>
-    <w:pPr>
-      <w:ind w:left="720"/>
-      <w:contextualSpacing/>
-    </w:pPr>
-  </w:style>
-  <w:style w:type="character" w:styleId="PlaceholderText">
-    <w:name w:val="Placeholder Text"/>
-    <w:basedOn w:val="DefaultParagraphFont"/>
-    <w:uiPriority w:val="99"/>
-    <w:semiHidden/>
-    <w:rsid w:val="002863FE"/>
-    <w:rPr>
-      <w:color w:val="808080"/>
-    </w:rPr>
-  </w:style>
-  <w:style w:type="paragraph" w:styleId="BalloonText">
-    <w:name w:val="Balloon Text"/>
-    <w:basedOn w:val="Normal"/>
-    <w:link w:val="BalloonTextChar"/>
-    <w:uiPriority w:val="99"/>
-    <w:semiHidden/>
-    <w:unhideWhenUsed/>
-    <w:rsid w:val="003154B5"/>
-    <w:rPr>
-      <w:rFonts w:ascii="Tahoma" w:hAnsi="Tahoma" w:cs="Tahoma"/>
-      <w:sz w:val="16"/>
-      <w:szCs w:val="16"/>
-    </w:rPr>
-  </w:style>
-  <w:style w:type="character" w:customStyle="1" w:styleId="BalloonTextChar">
-    <w:name w:val="Balloon Text Char"/>
-    <w:basedOn w:val="DefaultParagraphFont"/>
-    <w:link w:val="BalloonText"/>
+  <w:style w:type="character" w:customStyle="1" w:styleId="SprechblasentextZchn">
+    <w:name w:val="Sprechblasentext Zchn"/>
+    <w:basedOn w:val="Absatz-Standardschriftart"/>
+    <w:link w:val="Sprechblasentext"/>
     <w:uiPriority w:val="99"/>
     <w:semiHidden/>
     <w:rsid w:val="003154B5"/>
@@ -2309,7 +2274,7 @@
   <a:extraClrSchemeLst/>
   <a:extLst>
     <a:ext uri="{05A4C25C-085E-4340-85A3-A5531E510DB2}">
-      <thm15:themeFamily xmlns:thm15="http://schemas.microsoft.com/office/thememl/2012/main" xmlns="" name="Office Theme" id="{62F939B6-93AF-4DB8-9C6B-D6C7DFDC589F}" vid="{4A3C46E8-61CC-4603-A589-7422A47A8E4A}"/>
+      <thm15:themeFamily xmlns:thm15="http://schemas.microsoft.com/office/thememl/2012/main" name="Office Theme" id="{62F939B6-93AF-4DB8-9C6B-D6C7DFDC589F}" vid="{4A3C46E8-61CC-4603-A589-7422A47A8E4A}"/>
     </a:ext>
   </a:extLst>
 </a:theme>

</xml_diff>